<commit_message>
thing about adding script to load tables
</commit_message>
<xml_diff>
--- a/Database/DatabaseDesignDoc.docx
+++ b/Database/DatabaseDesignDoc.docx
@@ -4742,6 +4742,12 @@
           <w:lang w:val="en-US"/>
         </w:rPr>
       </w:pPr>
+      <w:r>
+        <w:rPr>
+          <w:lang w:val="en-US"/>
+        </w:rPr>
+        <w:t>Script for loading db cols (we had a bug and had to remove it from our code at the last min)</w:t>
+      </w:r>
     </w:p>
     <w:p>
       <w:pPr>

</xml_diff>

<commit_message>
table and report update
</commit_message>
<xml_diff>
--- a/Database/DatabaseDesignDoc.docx
+++ b/Database/DatabaseDesignDoc.docx
@@ -31,13 +31,7 @@
         <w:rPr>
           <w:lang w:val="en-US"/>
         </w:rPr>
-        <w:t>Please refer to the ERD-Draft.pdf, ERD-Final.pdf documents inside the Database/ERD path of o</w:t>
-      </w:r>
-      <w:r>
-        <w:rPr>
-          <w:lang w:val="en-US"/>
-        </w:rPr>
-        <w:t>ur git repository to understand this section.</w:t>
+        <w:t>Please refer to the ERD-Draft.pdf, ERD-Final.pdf documents inside the Database/ERD path of our git repository to understand this section.</w:t>
       </w:r>
     </w:p>
     <w:p>
@@ -55,13 +49,7 @@
         <w:rPr>
           <w:lang w:val="en-US"/>
         </w:rPr>
-        <w:t>We will refer to the entity relationship design/diagram/model in this part of the report as ERD for simplicit</w:t>
-      </w:r>
-      <w:r>
-        <w:rPr>
-          <w:lang w:val="en-US"/>
-        </w:rPr>
-        <w:t>y</w:t>
+        <w:t>We will refer to the entity relationship design/diagram/model in this part of the report as ERD for simplicity</w:t>
       </w:r>
     </w:p>
     <w:p>
@@ -106,19 +94,7 @@
         <w:rPr>
           <w:lang w:val="en-US"/>
         </w:rPr>
-        <w:t xml:space="preserve">This section will aim to explain our choice of entity sets, multivalued, compound, optional attributes, aggregations, specializations while understanding why certain alternatives were finalized over others. Snippets of the draft and the final design will be compared to provide a holistic view of the design decisions made to build a strong ER-Model that can be converted to a Relational Schema. We will also discuss the cardinality constraints among different entities which will prove to be fundamental in </w:t>
-      </w:r>
-      <w:r>
-        <w:rPr>
-          <w:lang w:val="en-US"/>
-        </w:rPr>
-        <w:t>this process</w:t>
-      </w:r>
-      <w:r>
-        <w:rPr>
-          <w:lang w:val="en-US"/>
-        </w:rPr>
-        <w:t>.</w:t>
+        <w:t>This section will aim to explain our choice of entity sets, multivalued, compound, optional attributes, aggregations, specializations while understanding why certain alternatives were finalized over others. Snippets of the draft and the final design will be compared to provide a holistic view of the design decisions made to build a strong ER-Model that can be converted to a Relational Schema. We will also discuss the cardinality constraints among different entities which will prove to be fundamental in this process.</w:t>
       </w:r>
     </w:p>
     <w:p>
@@ -141,76 +117,17 @@
       </w:pPr>
       <w:r>
         <w:rPr>
-          <w:lang w:val="en-US"/>
-        </w:rPr>
-        <w:t>Car</w:t>
-      </w:r>
-    </w:p>
-    <w:p>
-      <w:pPr>
-        <w:pStyle w:val="ListParagraph"/>
-        <w:numPr>
-          <w:ilvl w:val="0"/>
-          <w:numId w:val="4"/>
-        </w:numPr>
-        <w:rPr>
-          <w:lang w:val="en-US"/>
-        </w:rPr>
-      </w:pPr>
-      <w:r>
-        <w:rPr>
-          <w:lang w:val="en-US"/>
-        </w:rPr>
-        <w:t xml:space="preserve">Car is an </w:t>
-      </w:r>
-      <w:r>
-        <w:rPr>
-          <w:b/>
-          <w:bCs/>
-          <w:lang w:val="en-US"/>
-        </w:rPr>
-        <w:t>entity set</w:t>
-      </w:r>
-      <w:r>
-        <w:rPr>
-          <w:lang w:val="en-US"/>
-        </w:rPr>
-        <w:t xml:space="preserve"> that contains a set of specific cars that exist and are distinguishable from other such </w:t>
-      </w:r>
-      <w:r>
-        <w:rPr>
-          <w:b/>
-          <w:bCs/>
-          <w:lang w:val="en-US"/>
-        </w:rPr>
-        <w:t>entities</w:t>
-      </w:r>
-      <w:r>
-        <w:rPr>
-          <w:lang w:val="en-US"/>
-        </w:rPr>
-        <w:t xml:space="preserve"> but share the same properties.</w:t>
-      </w:r>
-    </w:p>
-    <w:p>
-      <w:pPr>
-        <w:pStyle w:val="ListParagraph"/>
-        <w:keepNext/>
-        <w:ind w:left="1440"/>
-      </w:pPr>
-      <w:r>
-        <w:rPr>
           <w:noProof/>
           <w:lang w:val="en-US"/>
         </w:rPr>
         <w:drawing>
-          <wp:anchor distT="0" distB="0" distL="114300" distR="114300" simplePos="0" relativeHeight="251672576" behindDoc="0" locked="0" layoutInCell="1" allowOverlap="1" wp14:anchorId="27E8EA5B" wp14:editId="08712896">
+          <wp:anchor distT="0" distB="0" distL="114300" distR="114300" simplePos="0" relativeHeight="251661312" behindDoc="0" locked="0" layoutInCell="1" allowOverlap="1" wp14:anchorId="283CB2A1" wp14:editId="3B9D956B">
             <wp:simplePos x="0" y="0"/>
             <wp:positionH relativeFrom="column">
-              <wp:posOffset>-558800</wp:posOffset>
+              <wp:posOffset>-855980</wp:posOffset>
             </wp:positionH>
             <wp:positionV relativeFrom="paragraph">
-              <wp:posOffset>9525</wp:posOffset>
+              <wp:posOffset>178781</wp:posOffset>
             </wp:positionV>
             <wp:extent cx="896400" cy="3942000"/>
             <wp:effectExtent l="0" t="0" r="5715" b="0"/>
@@ -261,16 +178,75 @@
       </w:r>
       <w:r>
         <w:rPr>
+          <w:lang w:val="en-US"/>
+        </w:rPr>
+        <w:t>Car</w:t>
+      </w:r>
+    </w:p>
+    <w:p>
+      <w:pPr>
+        <w:pStyle w:val="ListParagraph"/>
+        <w:numPr>
+          <w:ilvl w:val="0"/>
+          <w:numId w:val="4"/>
+        </w:numPr>
+        <w:rPr>
+          <w:lang w:val="en-US"/>
+        </w:rPr>
+      </w:pPr>
+      <w:r>
+        <w:rPr>
+          <w:lang w:val="en-US"/>
+        </w:rPr>
+        <w:t xml:space="preserve">Car is an </w:t>
+      </w:r>
+      <w:r>
+        <w:rPr>
+          <w:b/>
+          <w:bCs/>
+          <w:lang w:val="en-US"/>
+        </w:rPr>
+        <w:t>entity set</w:t>
+      </w:r>
+      <w:r>
+        <w:rPr>
+          <w:lang w:val="en-US"/>
+        </w:rPr>
+        <w:t xml:space="preserve"> that contains a set of specific cars that exist and are distinguishable from other such </w:t>
+      </w:r>
+      <w:r>
+        <w:rPr>
+          <w:b/>
+          <w:bCs/>
+          <w:lang w:val="en-US"/>
+        </w:rPr>
+        <w:t>entities</w:t>
+      </w:r>
+      <w:r>
+        <w:rPr>
+          <w:lang w:val="en-US"/>
+        </w:rPr>
+        <w:t xml:space="preserve"> but share the same properties.</w:t>
+      </w:r>
+    </w:p>
+    <w:p>
+      <w:pPr>
+        <w:pStyle w:val="ListParagraph"/>
+        <w:keepNext/>
+        <w:ind w:left="1440"/>
+      </w:pPr>
+      <w:r>
+        <w:rPr>
           <w:noProof/>
         </w:rPr>
         <w:drawing>
-          <wp:anchor distT="0" distB="0" distL="114300" distR="114300" simplePos="0" relativeHeight="251687936" behindDoc="0" locked="0" layoutInCell="1" allowOverlap="1" wp14:anchorId="51C98E1C" wp14:editId="2BF364CA">
+          <wp:anchor distT="0" distB="0" distL="114300" distR="114300" simplePos="0" relativeHeight="251666432" behindDoc="0" locked="0" layoutInCell="1" allowOverlap="1" wp14:anchorId="2779F5ED" wp14:editId="0CDC4697">
             <wp:simplePos x="0" y="0"/>
             <wp:positionH relativeFrom="column">
-              <wp:posOffset>510540</wp:posOffset>
+              <wp:posOffset>0</wp:posOffset>
             </wp:positionH>
             <wp:positionV relativeFrom="paragraph">
-              <wp:posOffset>34925</wp:posOffset>
+              <wp:posOffset>27305</wp:posOffset>
             </wp:positionV>
             <wp:extent cx="2026285" cy="3529965"/>
             <wp:effectExtent l="0" t="0" r="5715" b="635"/>
@@ -338,19 +314,7 @@
         <w:rPr>
           <w:lang w:val="en-US"/>
         </w:rPr>
-        <w:t xml:space="preserve">The attributes that represent this </w:t>
-      </w:r>
-      <w:r>
-        <w:rPr>
-          <w:lang w:val="en-US"/>
-        </w:rPr>
-        <w:t>entity can</w:t>
-      </w:r>
-      <w:r>
-        <w:rPr>
-          <w:lang w:val="en-US"/>
-        </w:rPr>
-        <w:t xml:space="preserve"> </w:t>
+        <w:t xml:space="preserve">The attributes that represent this entity can </w:t>
       </w:r>
       <w:r>
         <w:rPr>
@@ -396,13 +360,7 @@
         <w:rPr>
           <w:lang w:val="en-US"/>
         </w:rPr>
-        <w:t xml:space="preserve"> attributes</w:t>
-      </w:r>
-      <w:r>
-        <w:rPr>
-          <w:lang w:val="en-US"/>
-        </w:rPr>
-        <w:t xml:space="preserve"> that are possessed by some entities in our entity set.</w:t>
+        <w:t xml:space="preserve"> attributes that are possessed by some entities in our entity set.</w:t>
       </w:r>
       <w:r>
         <w:rPr>
@@ -540,44 +498,13 @@
           <w:bCs/>
           <w:lang w:val="en-US"/>
         </w:rPr>
-        <w:lastRenderedPageBreak/>
         <w:t>Keys</w:t>
       </w:r>
       <w:r>
         <w:rPr>
           <w:lang w:val="en-US"/>
         </w:rPr>
-        <w:t xml:space="preserve">: Cars has only one candidate key, </w:t>
-      </w:r>
-      <w:r>
-        <w:rPr>
-          <w:lang w:val="en-US"/>
-        </w:rPr>
-        <w:t>(</w:t>
-      </w:r>
-      <w:r>
-        <w:rPr>
-          <w:lang w:val="en-US"/>
-        </w:rPr>
-        <w:t>VIN</w:t>
-      </w:r>
-      <w:r>
-        <w:rPr>
-          <w:lang w:val="en-US"/>
-        </w:rPr>
-        <w:t>)</w:t>
-      </w:r>
-      <w:r>
-        <w:rPr>
-          <w:lang w:val="en-US"/>
-        </w:rPr>
-        <w:t xml:space="preserve"> since none of the other attributes collectively or otherwise uniquely determine a specific car. Hence, we select </w:t>
-      </w:r>
-      <w:r>
-        <w:rPr>
-          <w:lang w:val="en-US"/>
-        </w:rPr>
-        <w:t>our only candidate key to be our primary key.</w:t>
+        <w:t>: Cars has only one candidate key, (VIN) since none of the other attributes collectively or otherwise uniquely determine a specific car. Hence, we select our only candidate key to be our primary key.</w:t>
       </w:r>
     </w:p>
     <w:p>
@@ -595,6 +522,7 @@
         <w:rPr>
           <w:lang w:val="en-US"/>
         </w:rPr>
+        <w:lastRenderedPageBreak/>
         <w:t>Listing</w:t>
       </w:r>
     </w:p>
@@ -614,7 +542,7 @@
           <w:noProof/>
         </w:rPr>
         <w:drawing>
-          <wp:anchor distT="0" distB="0" distL="114300" distR="114300" simplePos="0" relativeHeight="251666432" behindDoc="0" locked="0" layoutInCell="1" allowOverlap="1" wp14:anchorId="20269B8B" wp14:editId="7A8B3F33">
+          <wp:anchor distT="0" distB="0" distL="114300" distR="114300" simplePos="0" relativeHeight="251659264" behindDoc="0" locked="0" layoutInCell="1" allowOverlap="1" wp14:anchorId="798CB8E3" wp14:editId="269DD8D9">
             <wp:simplePos x="0" y="0"/>
             <wp:positionH relativeFrom="column">
               <wp:posOffset>-914400</wp:posOffset>
@@ -687,13 +615,7 @@
         <w:rPr>
           <w:lang w:val="en-US"/>
         </w:rPr>
-        <w:t xml:space="preserve"> that contains </w:t>
-      </w:r>
-      <w:r>
-        <w:rPr>
-          <w:lang w:val="en-US"/>
-        </w:rPr>
-        <w:t xml:space="preserve">a set of specific listings in our system that are distinguishable from each other but share common descriptive properties listed as </w:t>
+        <w:t xml:space="preserve"> that contains a set of specific listings in our system that are distinguishable from each other but share common descriptive properties listed as </w:t>
       </w:r>
       <w:r>
         <w:rPr>
@@ -734,13 +656,7 @@
         <w:rPr>
           <w:lang w:val="en-US"/>
         </w:rPr>
-        <w:t>A</w:t>
-      </w:r>
-      <w:r>
-        <w:rPr>
-          <w:lang w:val="en-US"/>
-        </w:rPr>
-        <w:t xml:space="preserve">ll the attributes are </w:t>
+        <w:t xml:space="preserve">All the attributes are </w:t>
       </w:r>
       <w:r>
         <w:rPr>
@@ -776,13 +692,7 @@
         <w:rPr>
           <w:lang w:val="en-US"/>
         </w:rPr>
-        <w:t xml:space="preserve">attributes. </w:t>
-      </w:r>
-      <w:r>
-        <w:rPr>
-          <w:lang w:val="en-US"/>
-        </w:rPr>
-        <w:t xml:space="preserve">We have opted to make them attributes instead of entity sets since they don’t require more expressiveness allowing the representation of additional information about the say, price. Moreover, we only need one price listed under any listing at any time and don’t see it changing in the future. </w:t>
+        <w:t xml:space="preserve">attributes. We have opted to make them attributes instead of entity sets since they don’t require more expressiveness allowing the representation of additional information about the say, price. Moreover, we only need one price listed under any listing at any time and don’t see it changing in the future. </w:t>
       </w:r>
     </w:p>
     <w:p>
@@ -816,19 +726,7 @@
         <w:rPr>
           <w:lang w:val="en-US"/>
         </w:rPr>
-        <w:t xml:space="preserve">: As described in our project scope, we have not placed restrictions on dealers to under details into the description section that are unique in the whole database. If it </w:t>
-      </w:r>
-      <w:r>
-        <w:rPr>
-          <w:lang w:val="en-US"/>
-        </w:rPr>
-        <w:t>were</w:t>
-      </w:r>
-      <w:r>
-        <w:rPr>
-          <w:lang w:val="en-US"/>
-        </w:rPr>
-        <w:t>, multiple dealers could not have the freedom to describe their car in the same way although it is highly unlikely that they would. Since we haven’t placed such constraints on any other attributes the only logical choice for a candidate key is (listingId) that becomes our primary key.</w:t>
+        <w:t>: As described in our project scope, we have not placed restrictions on dealers to under details into the description section that are unique in the whole database. If it were, multiple dealers could not have the freedom to describe their car in the same way although it is highly unlikely that they would. Since we haven’t placed such constraints on any other attributes the only logical choice for a candidate key is (listingId) that becomes our primary key.</w:t>
       </w:r>
     </w:p>
     <w:p>
@@ -854,13 +752,7 @@
         <w:rPr>
           <w:lang w:val="en-US"/>
         </w:rPr>
-        <w:t>User</w:t>
-      </w:r>
-      <w:r>
-        <w:rPr>
-          <w:lang w:val="en-US"/>
-        </w:rPr>
-        <w:t xml:space="preserve"> (higher-level entity) and Dealer, Customer (lower-level entity)</w:t>
+        <w:t>User (higher-level entity) and Dealer, Customer (lower-level entity)</w:t>
       </w:r>
     </w:p>
     <w:p>
@@ -881,16 +773,16 @@
           <w:noProof/>
         </w:rPr>
         <w:drawing>
-          <wp:anchor distT="0" distB="0" distL="114300" distR="114300" simplePos="0" relativeHeight="251668480" behindDoc="0" locked="0" layoutInCell="1" allowOverlap="1" wp14:anchorId="1250D55B" wp14:editId="3B7E71DC">
+          <wp:anchor distT="0" distB="0" distL="114300" distR="114300" simplePos="0" relativeHeight="251660288" behindDoc="0" locked="0" layoutInCell="1" allowOverlap="1" wp14:anchorId="1094C464" wp14:editId="363EF5B6">
             <wp:simplePos x="0" y="0"/>
             <wp:positionH relativeFrom="column">
-              <wp:posOffset>-706582</wp:posOffset>
+              <wp:posOffset>-481330</wp:posOffset>
             </wp:positionH>
             <wp:positionV relativeFrom="paragraph">
-              <wp:posOffset>110490</wp:posOffset>
+              <wp:posOffset>107950</wp:posOffset>
             </wp:positionV>
-            <wp:extent cx="2189018" cy="3059084"/>
-            <wp:effectExtent l="0" t="0" r="0" b="1905"/>
+            <wp:extent cx="1967230" cy="2748915"/>
+            <wp:effectExtent l="0" t="0" r="1270" b="0"/>
             <wp:wrapSquare wrapText="bothSides"/>
             <wp:docPr id="11" name="Picture 11" descr="Diagram&#10;&#10;Description automatically generated"/>
             <wp:cNvGraphicFramePr>
@@ -918,7 +810,7 @@
                   <pic:spPr>
                     <a:xfrm>
                       <a:off x="0" y="0"/>
-                      <a:ext cx="2196395" cy="3069393"/>
+                      <a:ext cx="1967230" cy="2748915"/>
                     </a:xfrm>
                     <a:prstGeom prst="rect">
                       <a:avLst/>
@@ -940,8 +832,9 @@
         <w:rPr>
           <w:b/>
           <w:bCs/>
-        </w:rPr>
-        <w:t>Total</w:t>
+          <w:noProof/>
+        </w:rPr>
+        <w:t>Partial</w:t>
       </w:r>
       <w:r>
         <w:rPr>
@@ -955,55 +848,13 @@
         <w:rPr>
           <w:lang w:val="en-US"/>
         </w:rPr>
-        <w:t xml:space="preserve">: We have decided that in our system, a User can be </w:t>
-      </w:r>
-      <w:r>
-        <w:rPr>
-          <w:lang w:val="en-US"/>
-        </w:rPr>
-        <w:t>either</w:t>
-      </w:r>
-      <w:r>
-        <w:rPr>
-          <w:lang w:val="en-US"/>
-        </w:rPr>
-        <w:t xml:space="preserve"> a Dealer </w:t>
-      </w:r>
-      <w:r>
-        <w:rPr>
-          <w:lang w:val="en-US"/>
-        </w:rPr>
-        <w:t>or</w:t>
-      </w:r>
-      <w:r>
-        <w:rPr>
-          <w:lang w:val="en-US"/>
-        </w:rPr>
-        <w:t xml:space="preserve"> a Customer. </w:t>
-      </w:r>
-      <w:r>
-        <w:rPr>
-          <w:lang w:val="en-US"/>
-        </w:rPr>
-        <w:t xml:space="preserve">There are views for data science analyst that might use our app to get </w:t>
-      </w:r>
-      <w:r>
-        <w:rPr>
-          <w:lang w:val="en-US"/>
-        </w:rPr>
-        <w:t>insights,</w:t>
-      </w:r>
-      <w:r>
-        <w:rPr>
-          <w:lang w:val="en-US"/>
-        </w:rPr>
-        <w:t xml:space="preserve"> but they don’t fall into the immediate scope of using our MAIN application</w:t>
-      </w:r>
-      <w:r>
-        <w:rPr>
-          <w:lang w:val="en-US"/>
-        </w:rPr>
-        <w:t>. More on that will be discussed in the Views part of our Relational Model.</w:t>
+        <w:t>: We have decided that in our system, a User can be both a Dealer and a Customer. Our database will likely be used by more applications in the future and would require more roles like Data Science Analysts, Advertising Analysts etc</w:t>
+      </w:r>
+      <w:r>
+        <w:rPr>
+          <w:lang w:val="en-US"/>
+        </w:rPr>
+        <w:t>., that have their own descriptive attributes not shared by others. Therefore, we felt like the specialization was a good strategy compared to just roles and attributes shared by every single user and with NULLs in case they don’t exist. To add, although we say that a User can be both a Customer and Dealer, it is very likely that most Users who join as Customers might never sell their Car.</w:t>
       </w:r>
     </w:p>
     <w:p>
@@ -1038,13 +889,7 @@
         <w:rPr>
           <w:lang w:val="en-US"/>
         </w:rPr>
-        <w:t>: For a specific instance, a User cannot be both a Dealer and a Customer. For example, for a specific listing relating to a specific car, a dealer cannot both create the listing and buy the car themselves. This is represented in the ER Model through combined arrows</w:t>
-      </w:r>
-      <w:r>
-        <w:rPr>
-          <w:lang w:val="en-US"/>
-        </w:rPr>
-        <w:t xml:space="preserve"> from lower-level entities to higher-lever entity</w:t>
+        <w:t>: For a specific instance, a User cannot be both a Dealer and a Customer. For example, for a specific listing relating to a specific car, a dealer cannot both create the listing and buy the car themselves. This is represented in the ER Model through combined arrows from lower-level entities to higher-lever entity</w:t>
       </w:r>
     </w:p>
     <w:p>
@@ -1078,13 +923,7 @@
         <w:rPr>
           <w:lang w:val="en-US"/>
         </w:rPr>
-        <w:t>: password and email are simple single-valued attributes, name is a composite single valued attribute and phoneNumber is a simple multivalued attribute</w:t>
-      </w:r>
-      <w:r>
-        <w:rPr>
-          <w:lang w:val="en-US"/>
-        </w:rPr>
-        <w:t xml:space="preserve">. </w:t>
+        <w:t xml:space="preserve">: password and email are simple single-valued attributes, name is a composite single valued attribute and phoneNumber is a simple multivalued attribute. </w:t>
       </w:r>
     </w:p>
     <w:p>
@@ -1112,6 +951,7 @@
           <w:bCs/>
           <w:lang w:val="en-US"/>
         </w:rPr>
+        <w:lastRenderedPageBreak/>
         <w:t>Keys</w:t>
       </w:r>
       <w:r>
@@ -1132,14 +972,7 @@
         <w:rPr>
           <w:lang w:val="en-US"/>
         </w:rPr>
-        <w:t xml:space="preserve"> by design. For example, if we send an </w:t>
-      </w:r>
-      <w:r>
-        <w:rPr>
-          <w:lang w:val="en-US"/>
-        </w:rPr>
-        <w:lastRenderedPageBreak/>
-        <w:t xml:space="preserve">email to only your uwaterloo email address then we can safely assume that you are the only intended recipient of that email. This means that in our system, a User can store multiple phoneNumbers with a single emailAddress. That logically makes emailAddress our </w:t>
+        <w:t xml:space="preserve"> by design. For example, if we send an email to only your uwaterloo email address then we can safely assume that you are the only intended recipient of that email. This means that in our system, a User can store multiple phoneNumbers with a single emailAddress. That logically makes emailAddress our </w:t>
       </w:r>
       <w:r>
         <w:rPr>
@@ -1187,31 +1020,7 @@
         <w:rPr>
           <w:lang w:val="en-US"/>
         </w:rPr>
-        <w:t>:</w:t>
-      </w:r>
-      <w:r>
-        <w:rPr>
-          <w:lang w:val="en-US"/>
-        </w:rPr>
-        <w:t xml:space="preserve"> Address is a composite attribute with a mixture of single-valued attributes like </w:t>
-      </w:r>
-      <w:r>
-        <w:rPr>
-          <w:lang w:val="en-US"/>
-        </w:rPr>
-        <w:t xml:space="preserve">zip, </w:t>
-      </w:r>
-      <w:r>
-        <w:rPr>
-          <w:lang w:val="en-US"/>
-        </w:rPr>
-        <w:t>city,</w:t>
-      </w:r>
-      <w:r>
-        <w:rPr>
-          <w:lang w:val="en-US"/>
-        </w:rPr>
-        <w:t xml:space="preserve"> and composite attributes within that like co-ordinates. We have decided to make Address optional since all the dealers might not be comfortable with sharing such details due to primary concerns. DealerDealers is a required composite attribute that has a franchiseDealer flag style attribute that tells us whether are using our platform on behalf of a franchise and dealerRating is assigned to each use based on customer feedback among other factors to be describes in the Client Interface section.</w:t>
+        <w:t>: Address is a composite attribute with a mixture of single-valued attributes like zip, city, and composite attributes within that like co-ordinates. We have decided to make Address optional since all the dealers might not be comfortable with sharing such details due to primary concerns. DealerDealers is a required composite attribute that has a franchiseDealer flag style attribute that tells us whether are using our platform on behalf of a franchise and dealerRating is assigned to each use based on customer feedback among other factors to be describes in the Client Interface section.</w:t>
       </w:r>
     </w:p>
     <w:p>
@@ -1244,7 +1053,7 @@
           <w:lang w:val="en-US"/>
         </w:rPr>
         <w:drawing>
-          <wp:anchor distT="0" distB="0" distL="114300" distR="114300" simplePos="0" relativeHeight="251685888" behindDoc="0" locked="0" layoutInCell="1" allowOverlap="1" wp14:anchorId="3D2BD01D" wp14:editId="5FE72183">
+          <wp:anchor distT="0" distB="0" distL="114300" distR="114300" simplePos="0" relativeHeight="251665408" behindDoc="0" locked="0" layoutInCell="1" allowOverlap="1" wp14:anchorId="2865289A" wp14:editId="4BD35B7C">
             <wp:simplePos x="0" y="0"/>
             <wp:positionH relativeFrom="column">
               <wp:posOffset>-15679</wp:posOffset>
@@ -1303,13 +1112,7 @@
         <w:rPr>
           <w:lang w:val="en-US"/>
         </w:rPr>
-        <w:t xml:space="preserve">DepreciationFactors Entity and EffectsDepreciation relationship </w:t>
-      </w:r>
-      <w:r>
-        <w:rPr>
-          <w:lang w:val="en-US"/>
-        </w:rPr>
-        <w:t>set</w:t>
+        <w:t>DepreciationFactors Entity and EffectsDepreciation relationship set</w:t>
       </w:r>
     </w:p>
     <w:p>
@@ -1336,33 +1139,13 @@
           <w:bCs/>
           <w:lang w:val="en-US"/>
         </w:rPr>
-        <w:t>Weak Entity</w:t>
-      </w:r>
-      <w:r>
-        <w:rPr>
-          <w:b/>
-          <w:bCs/>
-          <w:lang w:val="en-US"/>
-        </w:rPr>
-        <w:t xml:space="preserve"> and Identifying Entity</w:t>
-      </w:r>
-      <w:r>
-        <w:rPr>
-          <w:lang w:val="en-US"/>
-        </w:rPr>
-        <w:t>: The existence of DepreciationFactors that EffectsDepreciation of the Car entity</w:t>
-      </w:r>
-      <w:r>
-        <w:rPr>
-          <w:lang w:val="en-US"/>
-        </w:rPr>
-        <w:t xml:space="preserve"> </w:t>
-      </w:r>
-      <w:r>
-        <w:rPr>
-          <w:lang w:val="en-US"/>
-        </w:rPr>
-        <w:t>has no meaning. The former is predicated on the existence of the latter.</w:t>
+        <w:t>Weak Entity and Identifying Entity</w:t>
+      </w:r>
+      <w:r>
+        <w:rPr>
+          <w:lang w:val="en-US"/>
+        </w:rPr>
+        <w:t>: The existence of DepreciationFactors that EffectsDepreciation of the Car entity has no meaning. The former is predicated on the existence of the latter.</w:t>
       </w:r>
     </w:p>
     <w:p>
@@ -1401,13 +1184,7 @@
         <w:rPr>
           <w:lang w:val="en-US"/>
         </w:rPr>
-        <w:t xml:space="preserve">: </w:t>
-      </w:r>
-      <w:r>
-        <w:rPr>
-          <w:lang w:val="en-US"/>
-        </w:rPr>
-        <w:t>We know that the primary key of a weak entity set is the combination of the primary key of the entity upon which it is dependent. Attributes underlined by the dotted line are the discriminators of our weak entity set and combine with VIN.</w:t>
+        <w:t>: We know that the primary key of a weak entity set is the combination of the primary key of the entity upon which it is dependent. Attributes underlined by the dotted line are the discriminators of our weak entity set and combine with VIN.</w:t>
       </w:r>
     </w:p>
     <w:p>
@@ -1447,19 +1224,7 @@
         <w:rPr>
           <w:lang w:val="en-US"/>
         </w:rPr>
-        <w:t>: Due to compelling arguments towards using better cardinality o</w:t>
-      </w:r>
-      <w:r>
-        <w:rPr>
-          <w:lang w:val="en-US"/>
-        </w:rPr>
-        <w:t>ver traditional cardinality</w:t>
-      </w:r>
-      <w:r>
-        <w:rPr>
-          <w:lang w:val="en-US"/>
-        </w:rPr>
-        <w:t xml:space="preserve">, we’ll be using x:y notation – </w:t>
+        <w:t xml:space="preserve">: Due to compelling arguments towards using better cardinality over traditional cardinality, we’ll be using x:y notation – </w:t>
       </w:r>
       <w:r>
         <w:rPr>
@@ -1481,19 +1246,7 @@
         <w:rPr>
           <w:lang w:val="en-US"/>
         </w:rPr>
-        <w:t xml:space="preserve">has a 0:1 cardinality, it can be in the relation one time </w:t>
-      </w:r>
-      <w:r>
-        <w:rPr>
-          <w:lang w:val="en-US"/>
-        </w:rPr>
-        <w:t>and</w:t>
-      </w:r>
-      <w:r>
-        <w:rPr>
-          <w:lang w:val="en-US"/>
-        </w:rPr>
-        <w:t xml:space="preserve"> </w:t>
+        <w:t xml:space="preserve">has a 0:1 cardinality, it can be in the relation one time and </w:t>
       </w:r>
       <w:r>
         <w:rPr>
@@ -1507,37 +1260,7 @@
         <w:rPr>
           <w:lang w:val="en-US"/>
         </w:rPr>
-        <w:t xml:space="preserve"> has 0:1 cardinality, you can have one set of factors effecting a car’s valuation or none</w:t>
-      </w:r>
-      <w:r>
-        <w:rPr>
-          <w:lang w:val="en-US"/>
-        </w:rPr>
-        <w:t>,</w:t>
-      </w:r>
-      <w:r>
-        <w:rPr>
-          <w:lang w:val="en-US"/>
-        </w:rPr>
-        <w:t xml:space="preserve"> can’t have multiple</w:t>
-      </w:r>
-      <w:r>
-        <w:rPr>
-          <w:lang w:val="en-US"/>
-        </w:rPr>
-        <w:t xml:space="preserve"> values for the same factors</w:t>
-      </w:r>
-      <w:r>
-        <w:rPr>
-          <w:lang w:val="en-US"/>
-        </w:rPr>
-        <w:t>.</w:t>
-      </w:r>
-      <w:r>
-        <w:rPr>
-          <w:lang w:val="en-US"/>
-        </w:rPr>
-        <w:t xml:space="preserve"> The primary key of </w:t>
+        <w:t xml:space="preserve"> has 0:1 cardinality, you can have one set of factors effecting a car’s valuation or none, can’t have multiple values for the same factors. The primary key of </w:t>
       </w:r>
       <w:r>
         <w:rPr>
@@ -1621,19 +1344,14 @@
         <w:rPr>
           <w:lang w:val="en-US"/>
         </w:rPr>
-        <w:t xml:space="preserve"> linked to this </w:t>
-      </w:r>
-      <w:r>
-        <w:rPr>
-          <w:lang w:val="en-US"/>
-        </w:rPr>
-        <w:t>relation;</w:t>
-      </w:r>
-      <w:r>
-        <w:rPr>
-          <w:lang w:val="en-US"/>
-        </w:rPr>
-        <w:t xml:space="preserve"> it refers to the date a Listing was made by User for the sale of a Car. As desired ‘date’ is a simple single-valued attribute</w:t>
+        <w:t xml:space="preserve"> linked to this relation; it refers </w:t>
+      </w:r>
+      <w:r>
+        <w:rPr>
+          <w:lang w:val="en-US"/>
+        </w:rPr>
+        <w:lastRenderedPageBreak/>
+        <w:t>to the date a Listing was made by User for the sale of a Car. As desired ‘date’ is a simple single-valued attribute</w:t>
       </w:r>
     </w:p>
     <w:p>
@@ -1649,9 +1367,8 @@
           <w:noProof/>
           <w:lang w:val="en-US"/>
         </w:rPr>
-        <w:lastRenderedPageBreak/>
         <w:drawing>
-          <wp:anchor distT="0" distB="0" distL="114300" distR="114300" simplePos="0" relativeHeight="251677696" behindDoc="0" locked="0" layoutInCell="1" allowOverlap="1" wp14:anchorId="1A3A19C5" wp14:editId="45852BEF">
+          <wp:anchor distT="0" distB="0" distL="114300" distR="114300" simplePos="0" relativeHeight="251662336" behindDoc="0" locked="0" layoutInCell="1" allowOverlap="1" wp14:anchorId="06697F17" wp14:editId="183D3D12">
             <wp:simplePos x="0" y="0"/>
             <wp:positionH relativeFrom="column">
               <wp:posOffset>-914400</wp:posOffset>
@@ -1710,13 +1427,7 @@
         <w:rPr>
           <w:lang w:val="en-US"/>
         </w:rPr>
-        <w:t>Cardinality: Using the better cardinality</w:t>
-      </w:r>
-      <w:r>
-        <w:rPr>
-          <w:lang w:val="en-US"/>
-        </w:rPr>
-        <w:t>-</w:t>
+        <w:t>Cardinality: Using the better cardinality-</w:t>
       </w:r>
     </w:p>
     <w:p>
@@ -1734,73 +1445,7 @@
         <w:rPr>
           <w:lang w:val="en-US"/>
         </w:rPr>
-        <w:t>Listing</w:t>
-      </w:r>
-      <w:r>
-        <w:rPr>
-          <w:lang w:val="en-US"/>
-        </w:rPr>
-        <w:t>:</w:t>
-      </w:r>
-      <w:r>
-        <w:rPr>
-          <w:lang w:val="en-US"/>
-        </w:rPr>
-        <w:t>Dealer</w:t>
-      </w:r>
-      <w:r>
-        <w:rPr>
-          <w:lang w:val="en-US"/>
-        </w:rPr>
-        <w:t xml:space="preserve"> is (1:</w:t>
-      </w:r>
-      <w:r>
-        <w:rPr>
-          <w:lang w:val="en-US"/>
-        </w:rPr>
-        <w:t>1</w:t>
-      </w:r>
-      <w:r>
-        <w:rPr>
-          <w:lang w:val="en-US"/>
-        </w:rPr>
-        <w:t xml:space="preserve">); </w:t>
-      </w:r>
-      <w:r>
-        <w:rPr>
-          <w:lang w:val="en-US"/>
-        </w:rPr>
-        <w:t>Dealer</w:t>
-      </w:r>
-      <w:r>
-        <w:rPr>
-          <w:lang w:val="en-US"/>
-        </w:rPr>
-        <w:t xml:space="preserve">:Listing is (1:*) because </w:t>
-      </w:r>
-      <w:r>
-        <w:rPr>
-          <w:lang w:val="en-US"/>
-        </w:rPr>
-        <w:t xml:space="preserve">for a dealer to be in the system </w:t>
-      </w:r>
-      <w:r>
-        <w:rPr>
-          <w:lang w:val="en-US"/>
-        </w:rPr>
-        <w:t xml:space="preserve">they </w:t>
-      </w:r>
-      <w:r>
-        <w:rPr>
-          <w:lang w:val="en-US"/>
-        </w:rPr>
-        <w:t>must create a Listing but may have more than one</w:t>
-      </w:r>
-      <w:r>
-        <w:rPr>
-          <w:lang w:val="en-US"/>
-        </w:rPr>
-        <w:t xml:space="preserve"> and a Listing can have exactly one Dealer based on our application scope</w:t>
+        <w:t>Listing:Dealer is (1:1); Dealer:Listing is (1:*) because for a dealer to be in the system they must create a Listing but may have more than one and a Listing can have exactly one Dealer based on our application scope</w:t>
       </w:r>
     </w:p>
     <w:p>
@@ -1827,13 +1472,7 @@
         <w:rPr>
           <w:lang w:val="en-US"/>
         </w:rPr>
-        <w:t>Car:Listing is (1:1); Listing:Car is (1:1)</w:t>
-      </w:r>
-      <w:r>
-        <w:rPr>
-          <w:lang w:val="en-US"/>
-        </w:rPr>
-        <w:t xml:space="preserve"> i.e., compulsory participation is enforced on both entities and they are exclusively and uniquely mapped to each other</w:t>
+        <w:t>Car:Listing is (1:1); Listing:Car is (1:1) i.e., compulsory participation is enforced on both entities and they are exclusively and uniquely mapped to each other</w:t>
       </w:r>
     </w:p>
     <w:p>
@@ -1906,7 +1545,7 @@
           <w:lang w:val="en-US"/>
         </w:rPr>
         <w:drawing>
-          <wp:anchor distT="0" distB="0" distL="114300" distR="114300" simplePos="0" relativeHeight="251679744" behindDoc="0" locked="0" layoutInCell="1" allowOverlap="1" wp14:anchorId="4A5CE337" wp14:editId="73CED39B">
+          <wp:anchor distT="0" distB="0" distL="114300" distR="114300" simplePos="0" relativeHeight="251663360" behindDoc="0" locked="0" layoutInCell="1" allowOverlap="1" wp14:anchorId="005C995C" wp14:editId="7B740C46">
             <wp:simplePos x="0" y="0"/>
             <wp:positionH relativeFrom="column">
               <wp:posOffset>-722630</wp:posOffset>
@@ -1973,19 +1612,7 @@
         <w:rPr>
           <w:lang w:val="en-US"/>
         </w:rPr>
-        <w:t xml:space="preserve">: </w:t>
-      </w:r>
-      <w:r>
-        <w:rPr>
-          <w:lang w:val="en-US"/>
-        </w:rPr>
-        <w:t>Relationship sets meetFor and CarSale</w:t>
-      </w:r>
-      <w:r>
-        <w:rPr>
-          <w:lang w:val="en-US"/>
-        </w:rPr>
-        <w:t xml:space="preserve"> represent overlapping information. Every meetFor relationship ties together a Car, Listing, Dealer just like CarSale but we cannot remove CarSale since it can exist without any meetings. In addition, we have some extra attributes like description related to the ‘meet’ called Appointment here</w:t>
+        <w:t>: Relationship sets meetFor and CarSale represent overlapping information. Every meetFor relationship ties together a Car, Listing, Dealer just like CarSale but we cannot remove CarSale since it can exist without any meetings. In addition, we have some extra attributes like description related to the ‘meet’ called Appointment here</w:t>
       </w:r>
     </w:p>
     <w:p>
@@ -2088,25 +1715,7 @@
         <w:rPr>
           <w:lang w:val="en-US"/>
         </w:rPr>
-        <w:t>R</w:t>
-      </w:r>
-      <w:r>
-        <w:rPr>
-          <w:lang w:val="en-US"/>
-        </w:rPr>
-        <w:t xml:space="preserve">efer to the createDb.sql file in the Database folder of our git repository for the SQL code that creates tables and views based on the final relational schema; primary, </w:t>
-      </w:r>
-      <w:r>
-        <w:rPr>
-          <w:lang w:val="en-US"/>
-        </w:rPr>
-        <w:t>foreign,</w:t>
-      </w:r>
-      <w:r>
-        <w:rPr>
-          <w:lang w:val="en-US"/>
-        </w:rPr>
-        <w:t xml:space="preserve"> and unique key, checks and indexes to maintain the integrity and improve performance and load data from the csv files</w:t>
+        <w:t>Refer to the createDb.sql file in the Database folder of our git repository for the SQL code that creates tables and views based on the final relational schema; primary, foreign, and unique key, checks and indexes to maintain the integrity and improve performance and load data from the csv files</w:t>
       </w:r>
     </w:p>
     <w:p>
@@ -2124,6 +1733,7 @@
         <w:rPr>
           <w:lang w:val="en-US"/>
         </w:rPr>
+        <w:lastRenderedPageBreak/>
         <w:t>Refer to the RelationalTable.pdf for the final Table layout in the database</w:t>
       </w:r>
     </w:p>
@@ -2142,32 +1752,7 @@
         <w:rPr>
           <w:lang w:val="en-US"/>
         </w:rPr>
-        <w:lastRenderedPageBreak/>
-        <w:t xml:space="preserve">Refer to the RelationalSchema.pdf for the final Diagrammatic representation of </w:t>
-      </w:r>
-      <w:r>
-        <w:rPr>
-          <w:lang w:val="en-US"/>
-        </w:rPr>
-        <w:t>Relational</w:t>
-      </w:r>
-      <w:r>
-        <w:rPr>
-          <w:lang w:val="en-US"/>
-        </w:rPr>
-        <w:t xml:space="preserve"> </w:t>
-      </w:r>
-      <w:r>
-        <w:rPr>
-          <w:lang w:val="en-US"/>
-        </w:rPr>
-        <w:t>Tabl</w:t>
-      </w:r>
-      <w:r>
-        <w:rPr>
-          <w:lang w:val="en-US"/>
-        </w:rPr>
-        <w:t>e</w:t>
+        <w:t>Refer to the RelationalSchema.pdf for the final Diagrammatic representation of Relational Table</w:t>
       </w:r>
     </w:p>
     <w:p>
@@ -2185,13 +1770,7 @@
         <w:rPr>
           <w:lang w:val="en-US"/>
         </w:rPr>
-        <w:t>Some relational schema conversions are obvious, so we are going to provide our reasoning behind the motivations for only those that require explanation</w:t>
-      </w:r>
-      <w:r>
-        <w:rPr>
-          <w:lang w:val="en-US"/>
-        </w:rPr>
-        <w:t>s</w:t>
+        <w:t>Some relational schema conversions are obvious, so we are going to provide our reasoning behind the motivations for only those that require explanations</w:t>
       </w:r>
     </w:p>
     <w:p>
@@ -2209,19 +1788,7 @@
         <w:rPr>
           <w:lang w:val="en-US"/>
         </w:rPr>
-        <w:t>Integrity constraints like unique(), check(), set default, not null are used for several attributes that can be evident by the domain of each attribute and can be seen in our crea</w:t>
-      </w:r>
-      <w:r>
-        <w:rPr>
-          <w:lang w:val="en-US"/>
-        </w:rPr>
-        <w:t>teDb</w:t>
-      </w:r>
-      <w:r>
-        <w:rPr>
-          <w:lang w:val="en-US"/>
-        </w:rPr>
-        <w:t>.sql file</w:t>
+        <w:t>Integrity constraints like unique(), check(), set default, not null are used for several attributes that can be evident by the domain of each attribute and can be seen in our createDb.sql file</w:t>
       </w:r>
     </w:p>
     <w:p>
@@ -2268,7 +1835,7 @@
           <w:lang w:val="en-US"/>
         </w:rPr>
         <w:drawing>
-          <wp:anchor distT="0" distB="0" distL="114300" distR="114300" simplePos="0" relativeHeight="251683840" behindDoc="0" locked="0" layoutInCell="1" allowOverlap="1" wp14:anchorId="32F86114" wp14:editId="7FBE1A24">
+          <wp:anchor distT="0" distB="0" distL="114300" distR="114300" simplePos="0" relativeHeight="251664384" behindDoc="0" locked="0" layoutInCell="1" allowOverlap="1" wp14:anchorId="2E07DFEE" wp14:editId="7F26711E">
             <wp:simplePos x="0" y="0"/>
             <wp:positionH relativeFrom="column">
               <wp:posOffset>-835025</wp:posOffset>
@@ -2328,7 +1895,7 @@
           <w:noProof/>
         </w:rPr>
         <w:drawing>
-          <wp:anchor distT="0" distB="0" distL="114300" distR="114300" simplePos="0" relativeHeight="251689984" behindDoc="0" locked="0" layoutInCell="1" allowOverlap="1" wp14:anchorId="0005622A" wp14:editId="69939489">
+          <wp:anchor distT="0" distB="0" distL="114300" distR="114300" simplePos="0" relativeHeight="251667456" behindDoc="0" locked="0" layoutInCell="1" allowOverlap="1" wp14:anchorId="00CE8CEE" wp14:editId="0F0131D9">
             <wp:simplePos x="0" y="0"/>
             <wp:positionH relativeFrom="column">
               <wp:posOffset>180975</wp:posOffset>
@@ -2426,13 +1993,7 @@
         <w:rPr>
           <w:lang w:val="en-US"/>
         </w:rPr>
-        <w:t xml:space="preserve">Next, we have to deal with the optional attributes. Now our primary concern with the datasets on Kaggle was all the NULLs and empty strings. By understanding the database and our applications usage we decided that NULLs in this context </w:t>
-      </w:r>
-      <w:r>
-        <w:rPr>
-          <w:lang w:val="en-US"/>
-        </w:rPr>
-        <w:t xml:space="preserve">do not represent N/A. Every attribute to the left pertains to a Car. </w:t>
+        <w:t xml:space="preserve">Next, we have to deal with the optional attributes. Now our primary concern with the datasets on Kaggle was all the NULLs and empty strings. By understanding the database and our applications usage we decided that NULLs in this context do not represent N/A. Every attribute to the left pertains to a Car. </w:t>
       </w:r>
       <w:r>
         <w:rPr>
@@ -2483,13 +2044,7 @@
         <w:rPr>
           <w:lang w:val="en-US"/>
         </w:rPr>
-        <w:t xml:space="preserve"> </w:t>
-      </w:r>
-      <w:r>
-        <w:rPr>
-          <w:lang w:val="en-US"/>
-        </w:rPr>
-        <w:t>Normalization concerns: These optional attributes cannot be part of the primary key and are not functionally dependent on it</w:t>
+        <w:t xml:space="preserve"> Normalization concerns: These optional attributes cannot be part of the primary key and are not functionally dependent on it</w:t>
       </w:r>
     </w:p>
     <w:p>
@@ -2525,19 +2080,7 @@
         <w:rPr>
           <w:lang w:val="en-US"/>
         </w:rPr>
-        <w:t xml:space="preserve">RDBMS Treatment of NULL: From the lectures and personal experience of MySQL, having mitigatable NULLs in the system does not make for a well-maintained error-free application. We perform aggregations, arithmetic </w:t>
-      </w:r>
-      <w:r>
-        <w:rPr>
-          <w:lang w:val="en-US"/>
-        </w:rPr>
-        <w:t>operations,</w:t>
-      </w:r>
-      <w:r>
-        <w:rPr>
-          <w:lang w:val="en-US"/>
-        </w:rPr>
-        <w:t xml:space="preserve"> and use </w:t>
+        <w:t xml:space="preserve">RDBMS Treatment of NULL: From the lectures and personal experience of MySQL, having mitigatable NULLs in the system does not make for a well-maintained error-free application. We perform aggregations, arithmetic operations, and use </w:t>
       </w:r>
     </w:p>
     <w:p>
@@ -2555,25 +2098,7 @@
         <w:rPr>
           <w:lang w:val="en-US"/>
         </w:rPr>
-        <w:t xml:space="preserve"> </w:t>
-      </w:r>
-      <w:r>
-        <w:rPr>
-          <w:lang w:val="en-US"/>
-        </w:rPr>
-        <w:t xml:space="preserve">subqueries and having nulls just </w:t>
-      </w:r>
-      <w:r>
-        <w:rPr>
-          <w:lang w:val="en-US"/>
-        </w:rPr>
-        <w:t>make</w:t>
-      </w:r>
-      <w:r>
-        <w:rPr>
-          <w:lang w:val="en-US"/>
-        </w:rPr>
-        <w:t xml:space="preserve"> things unnecessarily complicated considering we have other effective alternate solutions</w:t>
+        <w:t xml:space="preserve"> subqueries and having nulls just make things unnecessarily complicated considering we have other effective alternate solutions</w:t>
       </w:r>
     </w:p>
     <w:p>
@@ -2600,25 +2125,14 @@
         <w:rPr>
           <w:lang w:val="en-US"/>
         </w:rPr>
-        <w:t xml:space="preserve">Let’s proceed creating separate relations for our optional attributes – we’ll have the composite attribute name as our table name for clarity and since we don’t have any naming conflicts. Our primary key for these tables will be (VIN) </w:t>
-      </w:r>
-      <w:r>
-        <w:rPr>
-          <w:lang w:val="en-US"/>
-        </w:rPr>
-        <w:t xml:space="preserve">which also acts as </w:t>
-      </w:r>
-      <w:r>
-        <w:rPr>
-          <w:lang w:val="en-US"/>
-        </w:rPr>
-        <w:t>a foreign key referencing Cars</w:t>
-      </w:r>
-      <w:r>
-        <w:rPr>
-          <w:lang w:val="en-US"/>
-        </w:rPr>
-        <w:t>. This gives us Cars(</w:t>
+        <w:t xml:space="preserve">Let’s proceed creating separate relations for our optional attributes – we’ll have the composite attribute name as our table name for clarity and since we don’t have any naming conflicts. Our primary key for these tables will be (VIN) which also acts as a foreign key </w:t>
+      </w:r>
+      <w:r>
+        <w:rPr>
+          <w:lang w:val="en-US"/>
+        </w:rPr>
+        <w:lastRenderedPageBreak/>
+        <w:t>referencing Cars. This gives us Cars(</w:t>
       </w:r>
       <w:r>
         <w:rPr>
@@ -2631,13 +2145,7 @@
         <w:rPr>
           <w:lang w:val="en-US"/>
         </w:rPr>
-        <w:t>bodyType, height, year, modelName, franchiseMake, isFleet, isCab</w:t>
-      </w:r>
-      <w:r>
-        <w:rPr>
-          <w:lang w:val="en-US"/>
-        </w:rPr>
-        <w:t>), Interior(</w:t>
+        <w:t>bodyType, height, year, modelName, franchiseMake, isFleet, isCab), Interior(</w:t>
       </w:r>
       <w:r>
         <w:rPr>
@@ -2650,20 +2158,7 @@
         <w:rPr>
           <w:lang w:val="en-US"/>
         </w:rPr>
-        <w:t xml:space="preserve">backLegroom, frontLegroom, interiorColor, </w:t>
-      </w:r>
-      <w:r>
-        <w:rPr>
-          <w:lang w:val="en-US"/>
-        </w:rPr>
-        <w:lastRenderedPageBreak/>
-        <w:t xml:space="preserve">maximumSeating), </w:t>
-      </w:r>
-      <w:r>
-        <w:rPr>
-          <w:lang w:val="en-US"/>
-        </w:rPr>
-        <w:t>Wheels(</w:t>
+        <w:t>backLegroom, frontLegroom, interiorColor, maximumSeating), Wheels(</w:t>
       </w:r>
       <w:r>
         <w:rPr>
@@ -2702,13 +2197,7 @@
         <w:rPr>
           <w:lang w:val="en-US"/>
         </w:rPr>
-        <w:t>, cityFuelEconomy, highwayFuelEconomy, fuelType, fuelTankVolume), TrimPackage(VIN, trimID, trimName)</w:t>
-      </w:r>
-      <w:r>
-        <w:rPr>
-          <w:lang w:val="en-US"/>
-        </w:rPr>
-        <w:t xml:space="preserve">. </w:t>
+        <w:t xml:space="preserve">, cityFuelEconomy, highwayFuelEconomy, fuelType, fuelTankVolume), TrimPackage(VIN, trimID, trimName). </w:t>
       </w:r>
     </w:p>
     <w:p>
@@ -2735,61 +2224,7 @@
         <w:rPr>
           <w:lang w:val="en-US"/>
         </w:rPr>
-        <w:t xml:space="preserve">Note that we changed ‘fleet’ to ‘isFleet’ for clarity and all the attributes that start with is&lt;attr name&gt; must be either </w:t>
-      </w:r>
-      <w:r>
-        <w:rPr>
-          <w:lang w:val="en-US"/>
-        </w:rPr>
-        <w:t>‘</w:t>
-      </w:r>
-      <w:r>
-        <w:rPr>
-          <w:lang w:val="en-US"/>
-        </w:rPr>
-        <w:t>True</w:t>
-      </w:r>
-      <w:r>
-        <w:rPr>
-          <w:lang w:val="en-US"/>
-        </w:rPr>
-        <w:t>’</w:t>
-      </w:r>
-      <w:r>
-        <w:rPr>
-          <w:lang w:val="en-US"/>
-        </w:rPr>
-        <w:t xml:space="preserve"> or </w:t>
-      </w:r>
-      <w:r>
-        <w:rPr>
-          <w:lang w:val="en-US"/>
-        </w:rPr>
-        <w:t>‘</w:t>
-      </w:r>
-      <w:r>
-        <w:rPr>
-          <w:lang w:val="en-US"/>
-        </w:rPr>
-        <w:t>False</w:t>
-      </w:r>
-      <w:r>
-        <w:rPr>
-          <w:lang w:val="en-US"/>
-        </w:rPr>
-        <w:t>’</w:t>
-      </w:r>
-      <w:r>
-        <w:rPr>
-          <w:lang w:val="en-US"/>
-        </w:rPr>
-        <w:t xml:space="preserve">. A check is added to ensure that. </w:t>
-      </w:r>
-      <w:r>
-        <w:rPr>
-          <w:lang w:val="en-US"/>
-        </w:rPr>
-        <w:t xml:space="preserve"> </w:t>
+        <w:t xml:space="preserve">Note that we changed ‘fleet’ to ‘isFleet’ for clarity and all the attributes that start with is&lt;attr name&gt; must be either ‘True’ or ‘False’. A check is added to ensure that.  </w:t>
       </w:r>
     </w:p>
     <w:p>
@@ -2808,7 +2243,7 @@
           <w:noProof/>
         </w:rPr>
         <w:drawing>
-          <wp:anchor distT="0" distB="0" distL="114300" distR="114300" simplePos="0" relativeHeight="251692032" behindDoc="0" locked="0" layoutInCell="1" allowOverlap="1" wp14:anchorId="3D488912" wp14:editId="3405635A">
+          <wp:anchor distT="0" distB="0" distL="114300" distR="114300" simplePos="0" relativeHeight="251668480" behindDoc="0" locked="0" layoutInCell="1" allowOverlap="1" wp14:anchorId="3BE20BD4" wp14:editId="69EC999E">
             <wp:simplePos x="0" y="0"/>
             <wp:positionH relativeFrom="column">
               <wp:posOffset>-657860</wp:posOffset>
@@ -2931,25 +2366,7 @@
         <w:rPr>
           <w:lang w:val="en-US"/>
         </w:rPr>
-        <w:t xml:space="preserve">‘activeListing’ will be either ‘True’ or ‘False’. </w:t>
-      </w:r>
-      <w:r>
-        <w:rPr>
-          <w:lang w:val="en-US"/>
-        </w:rPr>
-        <w:t xml:space="preserve">‘activeListing’ is ‘True’ if the dealer created a listing but hasn’t deleted it, once a dealer deletes a listing, we set the attribute to ‘False’. The system administrators </w:t>
-      </w:r>
-      <w:r>
-        <w:rPr>
-          <w:lang w:val="en-US"/>
-        </w:rPr>
-        <w:t xml:space="preserve">and data science analysts </w:t>
-      </w:r>
-      <w:r>
-        <w:rPr>
-          <w:lang w:val="en-US"/>
-        </w:rPr>
-        <w:t>are the only ones that can see the non-active listings. We have created Views to support that (to be discussed in a separate section).</w:t>
+        <w:t>‘activeListing’ will be either ‘True’ or ‘False’. ‘activeListing’ is ‘True’ if the dealer created a listing but hasn’t deleted it, once a dealer deletes a listing, we set the attribute to ‘False’. The system administrators and data science analysts are the only ones that can see the non-active listings. We have created Views to support that (to be discussed in a separate section).</w:t>
       </w:r>
     </w:p>
     <w:p>
@@ -2988,13 +2405,7 @@
         <w:rPr>
           <w:lang w:val="en-US"/>
         </w:rPr>
-        <w:t>User</w:t>
-      </w:r>
-      <w:r>
-        <w:rPr>
-          <w:lang w:val="en-US"/>
-        </w:rPr>
-        <w:t xml:space="preserve"> – Total Disjoint Generalization</w:t>
+        <w:t>User – Total Disjoint Generalization</w:t>
       </w:r>
     </w:p>
     <w:p>
@@ -3013,7 +2424,7 @@
           <w:noProof/>
         </w:rPr>
         <w:drawing>
-          <wp:anchor distT="0" distB="0" distL="114300" distR="114300" simplePos="0" relativeHeight="251694080" behindDoc="0" locked="0" layoutInCell="1" allowOverlap="1" wp14:anchorId="1013EB2A" wp14:editId="4AF4D4B8">
+          <wp:anchor distT="0" distB="0" distL="114300" distR="114300" simplePos="0" relativeHeight="251669504" behindDoc="0" locked="0" layoutInCell="1" allowOverlap="1" wp14:anchorId="34CE4393" wp14:editId="68033DEF">
             <wp:simplePos x="0" y="0"/>
             <wp:positionH relativeFrom="column">
               <wp:posOffset>-612648</wp:posOffset>
@@ -3092,13 +2503,7 @@
         <w:rPr>
           <w:lang w:val="en-US"/>
         </w:rPr>
-        <w:t>firstName, lastName, password)</w:t>
-      </w:r>
-      <w:r>
-        <w:rPr>
-          <w:lang w:val="en-US"/>
-        </w:rPr>
-        <w:t xml:space="preserve">. Attributes within the composite attribute, name are now part of the User relation. </w:t>
+        <w:t xml:space="preserve">firstName, lastName, password). Attributes within the composite attribute, name are now part of the User relation. </w:t>
       </w:r>
     </w:p>
     <w:p>
@@ -3137,25 +2542,7 @@
         <w:rPr>
           <w:lang w:val="en-US"/>
         </w:rPr>
-        <w:t xml:space="preserve">) since each user can have none or many </w:t>
-      </w:r>
-      <w:r>
-        <w:rPr>
-          <w:lang w:val="en-US"/>
-        </w:rPr>
-        <w:t>numbers</w:t>
-      </w:r>
-      <w:r>
-        <w:rPr>
-          <w:lang w:val="en-US"/>
-        </w:rPr>
-        <w:t xml:space="preserve"> of phone numbers stored in our database. emailAddress is a foreign key referencing emailAddress in User</w:t>
-      </w:r>
-      <w:r>
-        <w:rPr>
-          <w:lang w:val="en-US"/>
-        </w:rPr>
-        <w:t>.</w:t>
+        <w:t>) since each user can have none or many numbers of phone numbers stored in our database. emailAddress is a foreign key referencing emailAddress in User.</w:t>
       </w:r>
     </w:p>
     <w:p>
@@ -3193,43 +2580,7 @@
         <w:rPr>
           <w:lang w:val="en-US"/>
         </w:rPr>
-        <w:t>, franchiseDealer, sellerRating)</w:t>
-      </w:r>
-      <w:r>
-        <w:rPr>
-          <w:lang w:val="en-US"/>
-        </w:rPr>
-        <w:t xml:space="preserve"> with emailAddress as </w:t>
-      </w:r>
-      <w:r>
-        <w:rPr>
-          <w:lang w:val="en-US"/>
-        </w:rPr>
-        <w:t>primary key</w:t>
-      </w:r>
-      <w:r>
-        <w:rPr>
-          <w:lang w:val="en-US"/>
-        </w:rPr>
-        <w:t xml:space="preserve"> and </w:t>
-      </w:r>
-      <w:r>
-        <w:rPr>
-          <w:lang w:val="en-US"/>
-        </w:rPr>
-        <w:t>foreign key</w:t>
-      </w:r>
-      <w:r>
-        <w:rPr>
-          <w:lang w:val="en-US"/>
-        </w:rPr>
-        <w:t xml:space="preserve"> referencing </w:t>
-      </w:r>
-      <w:r>
-        <w:rPr>
-          <w:lang w:val="en-US"/>
-        </w:rPr>
-        <w:t>emailAddress in User.</w:t>
+        <w:t>, franchiseDealer, sellerRating) with emailAddress as primary key and foreign key referencing emailAddress in User.</w:t>
       </w:r>
     </w:p>
     <w:p>
@@ -3267,37 +2618,14 @@
         <w:rPr>
           <w:lang w:val="en-US"/>
         </w:rPr>
-        <w:t xml:space="preserve">, zip, city, latitude, longitude) with emailAddress as </w:t>
-      </w:r>
-      <w:r>
-        <w:rPr>
-          <w:lang w:val="en-US"/>
-        </w:rPr>
-        <w:t>primary key</w:t>
-      </w:r>
-      <w:r>
-        <w:rPr>
-          <w:lang w:val="en-US"/>
-        </w:rPr>
-        <w:t xml:space="preserve"> and </w:t>
-      </w:r>
-      <w:r>
-        <w:rPr>
-          <w:lang w:val="en-US"/>
-        </w:rPr>
-        <w:t>foreign key</w:t>
-      </w:r>
-      <w:r>
-        <w:rPr>
-          <w:lang w:val="en-US"/>
-        </w:rPr>
-        <w:t xml:space="preserve"> referencing emailAddress in User. But this is not a normalized relation. </w:t>
-      </w:r>
-      <w:r>
-        <w:rPr>
-          <w:lang w:val="en-US"/>
-        </w:rPr>
-        <w:t>Now we need to normalize this:</w:t>
+        <w:t xml:space="preserve">, zip, city, latitude, longitude) with emailAddress as primary key and foreign key </w:t>
+      </w:r>
+      <w:r>
+        <w:rPr>
+          <w:lang w:val="en-US"/>
+        </w:rPr>
+        <w:lastRenderedPageBreak/>
+        <w:t>referencing emailAddress in User. But this is not a normalized relation. Now we need to normalize this:</w:t>
       </w:r>
     </w:p>
     <w:p>
@@ -3346,7 +2674,6 @@
         <w:rPr>
           <w:lang w:val="en-US"/>
         </w:rPr>
-        <w:lastRenderedPageBreak/>
         <w:t>F = {</w:t>
       </w:r>
       <w:r>
@@ -3360,37 +2687,7 @@
         <w:rPr>
           <w:lang w:val="en-US"/>
         </w:rPr>
-        <w:t xml:space="preserve"> -&gt; zip, city, latitude, longitude; </w:t>
-      </w:r>
-      <w:r>
-        <w:rPr>
-          <w:lang w:val="en-US"/>
-        </w:rPr>
-        <w:t>latitude</w:t>
-      </w:r>
-      <w:r>
-        <w:rPr>
-          <w:lang w:val="en-US"/>
-        </w:rPr>
-        <w:t xml:space="preserve">, </w:t>
-      </w:r>
-      <w:r>
-        <w:rPr>
-          <w:lang w:val="en-US"/>
-        </w:rPr>
-        <w:t>longitude</w:t>
-      </w:r>
-      <w:r>
-        <w:rPr>
-          <w:lang w:val="en-US"/>
-        </w:rPr>
-        <w:t xml:space="preserve"> -&gt; zip</w:t>
-      </w:r>
-      <w:r>
-        <w:rPr>
-          <w:lang w:val="en-US"/>
-        </w:rPr>
-        <w:t xml:space="preserve"> (because of accuracy of our co-ordinates it does not give city) </w:t>
+        <w:t xml:space="preserve"> -&gt; zip, city, latitude, longitude; latitude, longitude -&gt; zip (because of accuracy of our co-ordinates it does not give city) </w:t>
       </w:r>
       <w:r>
         <w:rPr>
@@ -3453,19 +2750,7 @@
         <w:rPr>
           <w:lang w:val="en-US"/>
         </w:rPr>
-        <w:t>, city, zip</w:t>
-      </w:r>
-      <w:r>
-        <w:rPr>
-          <w:lang w:val="en-US"/>
-        </w:rPr>
-        <w:t>)</w:t>
-      </w:r>
-      <w:r>
-        <w:rPr>
-          <w:lang w:val="en-US"/>
-        </w:rPr>
-        <w:t>, Coordinates(</w:t>
+        <w:t>, city, zip), Coordinates(</w:t>
       </w:r>
       <w:r>
         <w:rPr>
@@ -3478,61 +2763,7 @@
         <w:rPr>
           <w:lang w:val="en-US"/>
         </w:rPr>
-        <w:t xml:space="preserve">, </w:t>
-      </w:r>
-      <w:r>
-        <w:rPr>
-          <w:lang w:val="en-US"/>
-        </w:rPr>
-        <w:t>latitude</w:t>
-      </w:r>
-      <w:r>
-        <w:rPr>
-          <w:lang w:val="en-US"/>
-        </w:rPr>
-        <w:t xml:space="preserve">, </w:t>
-      </w:r>
-      <w:r>
-        <w:rPr>
-          <w:lang w:val="en-US"/>
-        </w:rPr>
-        <w:t>longitude</w:t>
-      </w:r>
-      <w:r>
-        <w:rPr>
-          <w:lang w:val="en-US"/>
-        </w:rPr>
-        <w:t>)</w:t>
-      </w:r>
-      <w:r>
-        <w:rPr>
-          <w:lang w:val="en-US"/>
-        </w:rPr>
-        <w:t xml:space="preserve"> with emailAddress as </w:t>
-      </w:r>
-      <w:r>
-        <w:rPr>
-          <w:lang w:val="en-US"/>
-        </w:rPr>
-        <w:t>primary key</w:t>
-      </w:r>
-      <w:r>
-        <w:rPr>
-          <w:lang w:val="en-US"/>
-        </w:rPr>
-        <w:t xml:space="preserve"> and </w:t>
-      </w:r>
-      <w:r>
-        <w:rPr>
-          <w:lang w:val="en-US"/>
-        </w:rPr>
-        <w:t>foreign key</w:t>
-      </w:r>
-      <w:r>
-        <w:rPr>
-          <w:lang w:val="en-US"/>
-        </w:rPr>
-        <w:t xml:space="preserve"> referencing emailAddress in User</w:t>
+        <w:t>, latitude, longitude) with emailAddress as primary key and foreign key referencing emailAddress in User</w:t>
       </w:r>
     </w:p>
     <w:p>
@@ -3566,17 +2797,7 @@
           <w:szCs w:val="24"/>
           <w:lang w:val="en-US"/>
         </w:rPr>
-        <w:t>DepreciationFactors</w:t>
-      </w:r>
-      <w:r>
-        <w:rPr>
-          <w:rFonts w:asciiTheme="minorHAnsi" w:eastAsiaTheme="minorHAnsi" w:hAnsiTheme="minorHAnsi" w:cstheme="minorBidi"/>
-          <w:color w:val="auto"/>
-          <w:sz w:val="24"/>
-          <w:szCs w:val="24"/>
-          <w:lang w:val="en-US"/>
-        </w:rPr>
-        <w:t xml:space="preserve"> – Weak Entity</w:t>
+        <w:t>DepreciationFactors – Weak Entity</w:t>
       </w:r>
     </w:p>
     <w:p>
@@ -3614,13 +2835,7 @@
         <w:rPr>
           <w:lang w:val="en-US"/>
         </w:rPr>
-        <w:t>frameDamaged, hasAccidents, salvage, savingsAmount</w:t>
-      </w:r>
-      <w:r>
-        <w:rPr>
-          <w:lang w:val="en-US"/>
-        </w:rPr>
-        <w:t xml:space="preserve">) is the final relation. As expected, </w:t>
+        <w:t xml:space="preserve">frameDamaged, hasAccidents, salvage, savingsAmount) is the final relation. As expected, </w:t>
       </w:r>
       <w:r>
         <w:rPr>
@@ -3633,31 +2848,7 @@
         <w:rPr>
           <w:lang w:val="en-US"/>
         </w:rPr>
-        <w:t xml:space="preserve"> is the </w:t>
-      </w:r>
-      <w:r>
-        <w:rPr>
-          <w:lang w:val="en-US"/>
-        </w:rPr>
-        <w:t>primary key</w:t>
-      </w:r>
-      <w:r>
-        <w:rPr>
-          <w:lang w:val="en-US"/>
-        </w:rPr>
-        <w:t xml:space="preserve"> and </w:t>
-      </w:r>
-      <w:r>
-        <w:rPr>
-          <w:lang w:val="en-US"/>
-        </w:rPr>
-        <w:t>foreign key</w:t>
-      </w:r>
-      <w:r>
-        <w:rPr>
-          <w:lang w:val="en-US"/>
-        </w:rPr>
-        <w:t xml:space="preserve"> referencing VIN in Car because of the nature of weak entities and the cardinality constraints enabling us to identify each depreciation factor with just the associated VIN of the corresponding Car.</w:t>
+        <w:t xml:space="preserve"> is the primary key and foreign key referencing VIN in Car because of the nature of weak entities and the cardinality constraints enabling us to identify each depreciation factor with just the associated VIN of the corresponding Car.</w:t>
       </w:r>
     </w:p>
     <w:p>
@@ -3700,37 +2891,7 @@
         <w:rPr>
           <w:lang w:val="en-US"/>
         </w:rPr>
-        <w:t xml:space="preserve"> as the </w:t>
-      </w:r>
-      <w:r>
-        <w:rPr>
-          <w:lang w:val="en-US"/>
-        </w:rPr>
-        <w:t>primary key</w:t>
-      </w:r>
-      <w:r>
-        <w:rPr>
-          <w:lang w:val="en-US"/>
-        </w:rPr>
-        <w:t xml:space="preserve"> and </w:t>
-      </w:r>
-      <w:r>
-        <w:rPr>
-          <w:lang w:val="en-US"/>
-        </w:rPr>
-        <w:t>foreign key</w:t>
-      </w:r>
-      <w:r>
-        <w:rPr>
-          <w:lang w:val="en-US"/>
-        </w:rPr>
-        <w:t xml:space="preserve"> referencing VIN in Car</w:t>
-      </w:r>
-      <w:r>
-        <w:rPr>
-          <w:lang w:val="en-US"/>
-        </w:rPr>
-        <w:t>.</w:t>
+        <w:t xml:space="preserve"> as the primary key and foreign key referencing VIN in Car.</w:t>
       </w:r>
     </w:p>
     <w:p>
@@ -3755,19 +2916,7 @@
         <w:rPr>
           <w:lang w:val="en-US"/>
         </w:rPr>
-        <w:t xml:space="preserve">CarSale Relationship Set </w:t>
-      </w:r>
-      <w:r>
-        <w:rPr>
-          <w:lang w:val="en-US"/>
-        </w:rPr>
-        <w:t>–</w:t>
-      </w:r>
-      <w:r>
-        <w:rPr>
-          <w:lang w:val="en-US"/>
-        </w:rPr>
-        <w:t xml:space="preserve"> </w:t>
+        <w:t xml:space="preserve">CarSale Relationship Set – </w:t>
       </w:r>
     </w:p>
     <w:p>
@@ -3787,7 +2936,7 @@
           <w:lang w:val="en-US"/>
         </w:rPr>
         <w:drawing>
-          <wp:anchor distT="0" distB="0" distL="114300" distR="114300" simplePos="0" relativeHeight="251696128" behindDoc="0" locked="0" layoutInCell="1" allowOverlap="1" wp14:anchorId="42F753BD" wp14:editId="156B6FDA">
+          <wp:anchor distT="0" distB="0" distL="114300" distR="114300" simplePos="0" relativeHeight="251670528" behindDoc="0" locked="0" layoutInCell="1" allowOverlap="1" wp14:anchorId="5F6BEA5D" wp14:editId="4A0AEB3E">
             <wp:simplePos x="0" y="0"/>
             <wp:positionH relativeFrom="column">
               <wp:posOffset>-914400</wp:posOffset>
@@ -3907,19 +3056,7 @@
         <w:rPr>
           <w:lang w:val="en-US"/>
         </w:rPr>
-        <w:t xml:space="preserve"> </w:t>
-      </w:r>
-      <w:r>
-        <w:rPr>
-          <w:lang w:val="en-US"/>
-        </w:rPr>
-        <w:t>listingId</w:t>
-      </w:r>
-      <w:r>
-        <w:rPr>
-          <w:lang w:val="en-US"/>
-        </w:rPr>
-        <w:t xml:space="preserve">, </w:t>
+        <w:t xml:space="preserve"> listingId, </w:t>
       </w:r>
       <w:r>
         <w:rPr>
@@ -3970,13 +3107,7 @@
         <w:rPr>
           <w:lang w:val="en-US"/>
         </w:rPr>
-        <w:t>, emailAddress</w:t>
-      </w:r>
-      <w:r>
-        <w:rPr>
-          <w:lang w:val="en-US"/>
-        </w:rPr>
-        <w:t xml:space="preserve">, </w:t>
+        <w:t xml:space="preserve">, emailAddress, </w:t>
       </w:r>
       <w:r>
         <w:rPr>
@@ -4046,13 +3177,7 @@
         <w:rPr>
           <w:lang w:val="en-US"/>
         </w:rPr>
-        <w:t xml:space="preserve">, </w:t>
-      </w:r>
-      <w:r>
-        <w:rPr>
-          <w:lang w:val="en-US"/>
-        </w:rPr>
-        <w:t>…)</w:t>
+        <w:t>, …)</w:t>
       </w:r>
     </w:p>
     <w:p>
@@ -4109,13 +3234,7 @@
         <w:rPr>
           <w:lang w:val="en-US"/>
         </w:rPr>
-        <w:t>, dealerEmail</w:t>
-      </w:r>
-      <w:r>
-        <w:rPr>
-          <w:lang w:val="en-US"/>
-        </w:rPr>
-        <w:t xml:space="preserve">, </w:t>
+        <w:t xml:space="preserve">, dealerEmail, </w:t>
       </w:r>
       <w:r>
         <w:rPr>
@@ -4148,73 +3267,7 @@
         <w:rPr>
           <w:lang w:val="en-US"/>
         </w:rPr>
-        <w:t>Keeping in mind the cardinality constraints discussed earlier, we felt that option (c) is the most efficient alternative because both the Listing and Dealer have a 1:1 relationship</w:t>
-      </w:r>
-      <w:r>
-        <w:rPr>
-          <w:lang w:val="en-US"/>
-        </w:rPr>
-        <w:t xml:space="preserve">, CarSale serves no special purpose if it’s descriptive attribute gets absorbed and </w:t>
-      </w:r>
-      <w:r>
-        <w:rPr>
-          <w:lang w:val="en-US"/>
-        </w:rPr>
-        <w:t xml:space="preserve">into the Listing entity. The dealerEmail </w:t>
-      </w:r>
-      <w:r>
-        <w:rPr>
-          <w:lang w:val="en-US"/>
-        </w:rPr>
-        <w:t xml:space="preserve">in Listing </w:t>
-      </w:r>
-      <w:r>
-        <w:rPr>
-          <w:lang w:val="en-US"/>
-        </w:rPr>
-        <w:t xml:space="preserve">is </w:t>
-      </w:r>
-      <w:r>
-        <w:rPr>
-          <w:lang w:val="en-US"/>
-        </w:rPr>
-        <w:t>a</w:t>
-      </w:r>
-      <w:r>
-        <w:rPr>
-          <w:lang w:val="en-US"/>
-        </w:rPr>
-        <w:t xml:space="preserve"> </w:t>
-      </w:r>
-      <w:r>
-        <w:rPr>
-          <w:lang w:val="en-US"/>
-        </w:rPr>
-        <w:t>foreign key</w:t>
-      </w:r>
-      <w:r>
-        <w:rPr>
-          <w:lang w:val="en-US"/>
-        </w:rPr>
-        <w:t xml:space="preserve"> referencing emailAddress in Use</w:t>
-      </w:r>
-      <w:r>
-        <w:rPr>
-          <w:lang w:val="en-US"/>
-        </w:rPr>
-        <w:t xml:space="preserve">r and listingId in </w:t>
-      </w:r>
-      <w:r>
-        <w:rPr>
-          <w:lang w:val="en-US"/>
-        </w:rPr>
-        <w:t>foreign key</w:t>
-      </w:r>
-      <w:r>
-        <w:rPr>
-          <w:lang w:val="en-US"/>
-        </w:rPr>
-        <w:t xml:space="preserve"> referencing listingId in Listing.</w:t>
+        <w:t>Keeping in mind the cardinality constraints discussed earlier, we felt that option (c) is the most efficient alternative because both the Listing and Dealer have a 1:1 relationship, CarSale serves no special purpose if it’s descriptive attribute gets absorbed and into the Listing entity. The dealerEmail in Listing is a foreign key referencing emailAddress in User and listingId in foreign key referencing listingId in Listing.</w:t>
       </w:r>
     </w:p>
     <w:p>
@@ -4264,19 +3317,8 @@
         <w:rPr>
           <w:lang w:val="en-US"/>
         </w:rPr>
-        <w:t xml:space="preserve">Similar to CarSale relation, we don’t necessarily need a separate meetFor relation if get it’s absorbed into Appointment with the right primary keys to satisfy the </w:t>
-      </w:r>
-      <w:r>
-        <w:rPr>
-          <w:lang w:val="en-US"/>
-        </w:rPr>
-        <w:t>cardinality constraints</w:t>
-      </w:r>
-      <w:r>
-        <w:rPr>
-          <w:lang w:val="en-US"/>
-        </w:rPr>
-        <w:t>. Therefore, our Appointment(</w:t>
+        <w:lastRenderedPageBreak/>
+        <w:t>Similar to CarSale relation, we don’t necessarily need a separate meetFor relation if get it’s absorbed into Appointment with the right primary keys to satisfy the cardinality constraints. Therefore, our Appointment(</w:t>
       </w:r>
       <w:r>
         <w:rPr>
@@ -4290,88 +3332,28 @@
           <w:u w:val="single"/>
           <w:lang w:val="en-US"/>
         </w:rPr>
-        <w:t xml:space="preserve">customerEmail, </w:t>
-      </w:r>
-      <w:r>
-        <w:rPr>
-          <w:u w:val="single"/>
-          <w:lang w:val="en-US"/>
-        </w:rPr>
-        <w:t>listingId</w:t>
-      </w:r>
-      <w:r>
-        <w:rPr>
-          <w:lang w:val="en-US"/>
-        </w:rPr>
-        <w:t xml:space="preserve">, </w:t>
-      </w:r>
-      <w:r>
-        <w:rPr>
-          <w:lang w:val="en-US"/>
-        </w:rPr>
-        <w:t>appointmentDateTime, information, active)</w:t>
-      </w:r>
-      <w:r>
-        <w:rPr>
-          <w:lang w:val="en-US"/>
-        </w:rPr>
-        <w:t xml:space="preserve">. listingId is </w:t>
-      </w:r>
-      <w:r>
-        <w:rPr>
-          <w:lang w:val="en-US"/>
-        </w:rPr>
-        <w:t xml:space="preserve">foreign </w:t>
-      </w:r>
-      <w:r>
-        <w:rPr>
-          <w:lang w:val="en-US"/>
-        </w:rPr>
-        <w:lastRenderedPageBreak/>
-        <w:t>key</w:t>
-      </w:r>
-      <w:r>
-        <w:rPr>
-          <w:lang w:val="en-US"/>
-        </w:rPr>
-        <w:t xml:space="preserve"> referencing listingId in Listing table, dealerEmail and customerEmail are </w:t>
-      </w:r>
-      <w:r>
-        <w:rPr>
-          <w:lang w:val="en-US"/>
-        </w:rPr>
-        <w:t>foreign key</w:t>
-      </w:r>
-      <w:r>
-        <w:rPr>
-          <w:lang w:val="en-US"/>
-        </w:rPr>
-        <w:t xml:space="preserve">s referencing emailAddress in </w:t>
-      </w:r>
-      <w:r>
-        <w:rPr>
-          <w:lang w:val="en-US"/>
-        </w:rPr>
-        <w:t>User table.</w:t>
-      </w:r>
-      <w:r>
-        <w:rPr>
-          <w:lang w:val="en-US"/>
-        </w:rPr>
-        <w:t xml:space="preserve"> </w:t>
-      </w:r>
-      <w:r>
-        <w:rPr>
-          <w:lang w:val="en-US"/>
-        </w:rPr>
-        <w:t>listingId is also added to primary key since a dealer and customer pair and meet with regards to multiple car deals and the appointment number is not sufficient enough to make that unique since the appointment number is a suite of numbers that are incremented in the subset of a particular set of dealer, customer, listing</w:t>
-      </w:r>
-      <w:r>
-        <w:rPr>
-          <w:lang w:val="en-US"/>
-        </w:rPr>
-        <w:t>.</w:t>
-      </w:r>
+        <w:t>customerEmail, listingId</w:t>
+      </w:r>
+      <w:r>
+        <w:rPr>
+          <w:lang w:val="en-US"/>
+        </w:rPr>
+        <w:t>, appointmentDateTime, information, active). listingId is foreign key referencing listingId in Listing table, dealerEmail and customerEmail are foreign keys referencing emailAddress in User table. listingId is also added to primary key since a dealer and customer pair and meet with regards to multiple car deals and the appointment number is not sufficient enough to make that unique since the appointment number is a suite of numbers that are incremented in the subset of a particular set of dealer, customer, listing</w:t>
+      </w:r>
+    </w:p>
+    <w:p>
+      <w:pPr>
+        <w:rPr>
+          <w:lang w:val="en-US"/>
+        </w:rPr>
+      </w:pPr>
+    </w:p>
+    <w:p>
+      <w:pPr>
+        <w:rPr>
+          <w:lang w:val="en-US"/>
+        </w:rPr>
+      </w:pPr>
     </w:p>
     <w:p>
       <w:pPr>
@@ -4540,6 +3522,22 @@
           <w:lang w:val="en-US"/>
         </w:rPr>
       </w:pPr>
+    </w:p>
+    <w:p>
+      <w:pPr>
+        <w:pStyle w:val="Heading2"/>
+        <w:rPr>
+          <w:lang w:val="en-US"/>
+        </w:rPr>
+      </w:pPr>
+    </w:p>
+    <w:p>
+      <w:pPr>
+        <w:pStyle w:val="Heading2"/>
+        <w:rPr>
+          <w:lang w:val="en-US"/>
+        </w:rPr>
+      </w:pPr>
       <w:r>
         <w:rPr>
           <w:lang w:val="en-US"/>
@@ -4644,45 +3642,26 @@
         <w:rPr>
           <w:lang w:val="en-US"/>
         </w:rPr>
-        <w:t xml:space="preserve">Creating separate table for </w:t>
-      </w:r>
-      <w:r>
-        <w:rPr>
-          <w:lang w:val="en-US"/>
-        </w:rPr>
-        <w:t>DeletedListings</w:t>
-      </w:r>
-      <w:r>
-        <w:rPr>
-          <w:lang w:val="en-US"/>
-        </w:rPr>
-        <w:t xml:space="preserve"> and </w:t>
-      </w:r>
-      <w:r>
-        <w:rPr>
-          <w:lang w:val="en-US"/>
-        </w:rPr>
-        <w:t>Listings – create two different tables instead of having one.</w:t>
-      </w:r>
-    </w:p>
-    <w:p>
-      <w:pPr>
-        <w:rPr>
-          <w:lang w:val="en-US"/>
-        </w:rPr>
-      </w:pPr>
-    </w:p>
-    <w:p>
-      <w:pPr>
-        <w:rPr>
-          <w:lang w:val="en-US"/>
-        </w:rPr>
-      </w:pPr>
-      <w:r>
-        <w:rPr>
-          <w:lang w:val="en-US"/>
-        </w:rPr>
-        <w:lastRenderedPageBreak/>
+        <w:t>Creating separate table for DeletedListings and Listings – create two different tables instead of having one.</w:t>
+      </w:r>
+    </w:p>
+    <w:p>
+      <w:pPr>
+        <w:rPr>
+          <w:lang w:val="en-US"/>
+        </w:rPr>
+      </w:pPr>
+    </w:p>
+    <w:p>
+      <w:pPr>
+        <w:rPr>
+          <w:lang w:val="en-US"/>
+        </w:rPr>
+      </w:pPr>
+      <w:r>
+        <w:rPr>
+          <w:lang w:val="en-US"/>
+        </w:rPr>
         <w:t>Getting dealer co-ordinates from their location</w:t>
       </w:r>
     </w:p>
@@ -4719,6 +3698,12 @@
           <w:lang w:val="en-US"/>
         </w:rPr>
       </w:pPr>
+      <w:r>
+        <w:rPr>
+          <w:lang w:val="en-US"/>
+        </w:rPr>
+        <w:t>Script for loading db cols (we had a bug and had to remove it from our code at the last min)</w:t>
+      </w:r>
     </w:p>
     <w:p>
       <w:pPr>
@@ -4747,6 +3732,7 @@
         </w:rPr>
       </w:pPr>
     </w:p>
+    <w:p/>
     <w:p/>
     <w:sectPr>
       <w:footerReference w:type="even" r:id="rId15"/>
@@ -7789,7 +6775,7 @@
   <w:style w:type="paragraph" w:default="1" w:styleId="Normal">
     <w:name w:val="Normal"/>
     <w:qFormat/>
-    <w:rsid w:val="007440EA"/>
+    <w:rsid w:val="005A6C5D"/>
   </w:style>
   <w:style w:type="paragraph" w:styleId="Heading1">
     <w:name w:val="heading 1"/>

</xml_diff>

<commit_message>
add indexes to report
</commit_message>
<xml_diff>
--- a/Database/DatabaseDesignDoc.docx
+++ b/Database/DatabaseDesignDoc.docx
@@ -2711,27 +2711,38 @@
     </w:p>
     <w:p>
       <w:pPr>
+        <w:rPr>
+          <w:lang w:val="en-US"/>
+        </w:rPr>
+      </w:pPr>
+    </w:p>
+    <w:p>
+      <w:pPr>
         <w:pStyle w:val="ListParagraph"/>
         <w:numPr>
           <w:ilvl w:val="0"/>
           <w:numId w:val="15"/>
         </w:numPr>
         <w:rPr>
+          <w:sz w:val="28"/>
+          <w:szCs w:val="28"/>
           <w:lang w:val="en-US"/>
         </w:rPr>
       </w:pPr>
       <w:r>
         <w:rPr>
           <w:noProof/>
+          <w:sz w:val="28"/>
+          <w:szCs w:val="28"/>
         </w:rPr>
         <w:drawing>
-          <wp:anchor distT="0" distB="0" distL="114300" distR="114300" simplePos="0" relativeHeight="251668480" behindDoc="0" locked="0" layoutInCell="1" allowOverlap="1" wp14:anchorId="3BE20BD4" wp14:editId="69EC999E">
+          <wp:anchor distT="0" distB="0" distL="114300" distR="114300" simplePos="0" relativeHeight="251668480" behindDoc="0" locked="0" layoutInCell="1" allowOverlap="1" wp14:anchorId="3BE20BD4" wp14:editId="7C89432F">
             <wp:simplePos x="0" y="0"/>
             <wp:positionH relativeFrom="column">
-              <wp:posOffset>-657860</wp:posOffset>
+              <wp:posOffset>-622234</wp:posOffset>
             </wp:positionH>
             <wp:positionV relativeFrom="paragraph">
-              <wp:posOffset>225171</wp:posOffset>
+              <wp:posOffset>331667</wp:posOffset>
             </wp:positionV>
             <wp:extent cx="1630680" cy="2319020"/>
             <wp:effectExtent l="0" t="0" r="0" b="5080"/>
@@ -2782,6 +2793,8 @@
       </w:r>
       <w:r>
         <w:rPr>
+          <w:sz w:val="28"/>
+          <w:szCs w:val="28"/>
           <w:lang w:val="en-US"/>
         </w:rPr>
         <w:t>Listing</w:t>
@@ -2878,7 +2891,7 @@
         <w:rPr>
           <w:lang w:val="en-US"/>
         </w:rPr>
-        <w:t xml:space="preserve">, price, active, description). The primary key of the relation is same as the entity set. </w:t>
+        <w:t xml:space="preserve">, price, description). The primary key of the relation is same as the entity set. </w:t>
       </w:r>
     </w:p>
     <w:p>
@@ -2904,43 +2917,32 @@
         <w:rPr>
           <w:lang w:val="en-US"/>
         </w:rPr>
-        <w:t>‘</w:t>
-      </w:r>
-      <w:proofErr w:type="spellStart"/>
-      <w:r>
-        <w:rPr>
-          <w:lang w:val="en-US"/>
-        </w:rPr>
-        <w:t>activeListing</w:t>
-      </w:r>
-      <w:proofErr w:type="spellEnd"/>
-      <w:r>
-        <w:rPr>
-          <w:lang w:val="en-US"/>
-        </w:rPr>
-        <w:t>’ will be either ‘True’ or ‘False’. ‘</w:t>
-      </w:r>
-      <w:proofErr w:type="spellStart"/>
-      <w:r>
-        <w:rPr>
-          <w:lang w:val="en-US"/>
-        </w:rPr>
-        <w:t>activeListing</w:t>
-      </w:r>
-      <w:proofErr w:type="spellEnd"/>
-      <w:r>
-        <w:rPr>
-          <w:lang w:val="en-US"/>
-        </w:rPr>
-        <w:t>’ is ‘True’ if the dealer created a listing but hasn’t deleted it, once a dealer deletes a listing, we set the attribute to ‘False’. The system administrators and data science analysts are the only ones that can see the non-active listings. We have created Views to support that (to be discussed in a separate section).</w:t>
-      </w:r>
-    </w:p>
-    <w:p>
-      <w:pPr>
-        <w:rPr>
-          <w:lang w:val="en-US"/>
-        </w:rPr>
-      </w:pPr>
+        <w:t>For efficiency, performance and safety concerns, we decided that instead of using an ‘active’ attribute as a flag that is set as true or false to indicate the removal of the listings, we would split the table into 2 tables, one called Active</w:t>
+      </w:r>
+      <w:r>
+        <w:rPr>
+          <w:lang w:val="en-US"/>
+        </w:rPr>
+        <w:t>Listings,</w:t>
+      </w:r>
+      <w:r>
+        <w:rPr>
+          <w:lang w:val="en-US"/>
+        </w:rPr>
+        <w:t xml:space="preserve"> and another called Inactive Listings. The dealers would only have access to ActiveListings and so </w:t>
+      </w:r>
+      <w:r>
+        <w:rPr>
+          <w:lang w:val="en-US"/>
+        </w:rPr>
+        <w:t>will</w:t>
+      </w:r>
+      <w:r>
+        <w:rPr>
+          <w:lang w:val="en-US"/>
+        </w:rPr>
+        <w:t xml:space="preserve"> the customers. However, people like the system admins, data science analysts will have access to a view we created that contains records from both the tables.</w:t>
+      </w:r>
     </w:p>
     <w:p>
       <w:pPr>
@@ -3002,7 +3004,7 @@
           <w:noProof/>
         </w:rPr>
         <w:drawing>
-          <wp:anchor distT="0" distB="0" distL="114300" distR="114300" simplePos="0" relativeHeight="251669504" behindDoc="0" locked="0" layoutInCell="1" allowOverlap="1" wp14:anchorId="34CE4393" wp14:editId="68033DEF">
+          <wp:anchor distT="0" distB="0" distL="114300" distR="114300" simplePos="0" relativeHeight="251669504" behindDoc="0" locked="0" layoutInCell="1" allowOverlap="1" wp14:anchorId="34CE4393" wp14:editId="2835DA10">
             <wp:simplePos x="0" y="0"/>
             <wp:positionH relativeFrom="column">
               <wp:posOffset>-612648</wp:posOffset>
@@ -3247,6 +3249,7 @@
         <w:rPr>
           <w:lang w:val="en-US"/>
         </w:rPr>
+        <w:lastRenderedPageBreak/>
         <w:t>Our Address will have Address(</w:t>
       </w:r>
       <w:r>
@@ -3260,14 +3263,7 @@
         <w:rPr>
           <w:lang w:val="en-US"/>
         </w:rPr>
-        <w:t xml:space="preserve">, zip, city, latitude, longitude) with emailAddress as primary key and foreign key </w:t>
-      </w:r>
-      <w:r>
-        <w:rPr>
-          <w:lang w:val="en-US"/>
-        </w:rPr>
-        <w:lastRenderedPageBreak/>
-        <w:t>referencing emailAddress in User. But this is not a normalized relation. Now we need to normalize this:</w:t>
+        <w:t>, zip, city, latitude, longitude) with emailAddress as primary key and foreign key referencing emailAddress in User. But this is not a normalized relation. Now we need to normalize this:</w:t>
       </w:r>
     </w:p>
     <w:p>
@@ -4220,7 +4216,7 @@
         <w:rPr>
           <w:lang w:val="en-US"/>
         </w:rPr>
-        <w:t xml:space="preserve">, information, active). listingId is foreign key referencing listingId in Listing table, </w:t>
+        <w:t xml:space="preserve">, information). listingId is foreign key referencing listingId in Listing table, </w:t>
       </w:r>
       <w:proofErr w:type="spellStart"/>
       <w:r>
@@ -4260,10 +4256,237 @@
     </w:p>
     <w:p>
       <w:pPr>
-        <w:rPr>
-          <w:lang w:val="en-US"/>
-        </w:rPr>
-      </w:pPr>
+        <w:pStyle w:val="ListParagraph"/>
+        <w:numPr>
+          <w:ilvl w:val="0"/>
+          <w:numId w:val="25"/>
+        </w:numPr>
+        <w:rPr>
+          <w:lang w:val="en-US"/>
+        </w:rPr>
+      </w:pPr>
+      <w:r>
+        <w:rPr>
+          <w:lang w:val="en-US"/>
+        </w:rPr>
+        <w:t xml:space="preserve">Similar to Listing entity set, instead of having an active flag attribute in appointments, we split the table into two parts, one called </w:t>
+      </w:r>
+      <w:proofErr w:type="spellStart"/>
+      <w:proofErr w:type="gramStart"/>
+      <w:r>
+        <w:rPr>
+          <w:lang w:val="en-US"/>
+        </w:rPr>
+        <w:t>ActiveAppointments</w:t>
+      </w:r>
+      <w:proofErr w:type="spellEnd"/>
+      <w:proofErr w:type="gramEnd"/>
+      <w:r>
+        <w:rPr>
+          <w:lang w:val="en-US"/>
+        </w:rPr>
+        <w:t xml:space="preserve"> and another called </w:t>
+      </w:r>
+      <w:proofErr w:type="spellStart"/>
+      <w:r>
+        <w:rPr>
+          <w:lang w:val="en-US"/>
+        </w:rPr>
+        <w:t>InactiveAppointments</w:t>
+      </w:r>
+      <w:proofErr w:type="spellEnd"/>
+      <w:r>
+        <w:rPr>
+          <w:lang w:val="en-US"/>
+        </w:rPr>
+        <w:t xml:space="preserve"> with a view created that can be accessed by users with a higher privilege that can access all the appointments.</w:t>
+      </w:r>
+    </w:p>
+    <w:p>
+      <w:pPr>
+        <w:pStyle w:val="ListParagraph"/>
+        <w:rPr>
+          <w:lang w:val="en-US"/>
+        </w:rPr>
+      </w:pPr>
+    </w:p>
+    <w:p>
+      <w:pPr>
+        <w:pStyle w:val="ListParagraph"/>
+        <w:numPr>
+          <w:ilvl w:val="0"/>
+          <w:numId w:val="25"/>
+        </w:numPr>
+        <w:rPr>
+          <w:lang w:val="en-US"/>
+        </w:rPr>
+      </w:pPr>
+      <w:r>
+        <w:rPr>
+          <w:lang w:val="en-US"/>
+        </w:rPr>
+        <w:t xml:space="preserve">Note: The </w:t>
+      </w:r>
+      <w:proofErr w:type="spellStart"/>
+      <w:r>
+        <w:rPr>
+          <w:lang w:val="en-US"/>
+        </w:rPr>
+        <w:t>InactiveAppointments</w:t>
+      </w:r>
+      <w:proofErr w:type="spellEnd"/>
+      <w:r>
+        <w:rPr>
+          <w:lang w:val="en-US"/>
+        </w:rPr>
+        <w:t xml:space="preserve"> and </w:t>
+      </w:r>
+      <w:proofErr w:type="spellStart"/>
+      <w:r>
+        <w:rPr>
+          <w:lang w:val="en-US"/>
+        </w:rPr>
+        <w:t>InactiveListings</w:t>
+      </w:r>
+      <w:proofErr w:type="spellEnd"/>
+      <w:r>
+        <w:rPr>
+          <w:lang w:val="en-US"/>
+        </w:rPr>
+        <w:t xml:space="preserve"> have an expiry date of 60 days and 180 days respectively after which the tables will be cleared. The clock for a </w:t>
+      </w:r>
+      <w:r>
+        <w:rPr>
+          <w:lang w:val="en-US"/>
+        </w:rPr>
+        <w:t xml:space="preserve">listing or appointment’s </w:t>
+      </w:r>
+      <w:r>
+        <w:rPr>
+          <w:lang w:val="en-US"/>
+        </w:rPr>
+        <w:t>expiry begins once it is added to the respective inactive table</w:t>
+      </w:r>
+      <w:r>
+        <w:rPr>
+          <w:lang w:val="en-US"/>
+        </w:rPr>
+        <w:t>.</w:t>
+      </w:r>
+    </w:p>
+    <w:p>
+      <w:pPr>
+        <w:pStyle w:val="ListParagraph"/>
+        <w:rPr>
+          <w:lang w:val="en-US"/>
+        </w:rPr>
+      </w:pPr>
+    </w:p>
+    <w:p>
+      <w:pPr>
+        <w:pStyle w:val="Heading1"/>
+        <w:rPr>
+          <w:lang w:val="en-US"/>
+        </w:rPr>
+      </w:pPr>
+      <w:r>
+        <w:rPr>
+          <w:lang w:val="en-US"/>
+        </w:rPr>
+        <w:t>Physical Schema indexes</w:t>
+      </w:r>
+    </w:p>
+    <w:p>
+      <w:pPr>
+        <w:rPr>
+          <w:lang w:val="en-US"/>
+        </w:rPr>
+      </w:pPr>
+    </w:p>
+    <w:p>
+      <w:pPr>
+        <w:rPr>
+          <w:lang w:val="en-US"/>
+        </w:rPr>
+      </w:pPr>
+      <w:r>
+        <w:rPr>
+          <w:lang w:val="en-US"/>
+        </w:rPr>
+        <w:t>We have already discussed the primary and foreign key attributes in the relational schema that act as indexes. In this section, we will look at some other indexes added to improve the execution time of our queries to improve the applications performance as the number of records increase.</w:t>
+      </w:r>
+    </w:p>
+    <w:p>
+      <w:pPr>
+        <w:rPr>
+          <w:lang w:val="en-US"/>
+        </w:rPr>
+      </w:pPr>
+    </w:p>
+    <w:p>
+      <w:pPr>
+        <w:rPr>
+          <w:lang w:val="en-US"/>
+        </w:rPr>
+      </w:pPr>
+      <w:r>
+        <w:rPr>
+          <w:lang w:val="en-US"/>
+        </w:rPr>
+        <w:t xml:space="preserve">Our application is defined to use several filters allowing the users to find cars that suite their needs instead of browsing through the 3 million listings in our database. As we have seen in the lectures, one way to increase the efficiency of the record lookup is by using indexes. These filters by definition don’t have to scan the whole tables since they need to return only a subset of the records that match the key. You can see these indexes on our Cars table over price, color; DepreciationFactors table over </w:t>
+      </w:r>
+      <w:proofErr w:type="spellStart"/>
+      <w:r>
+        <w:rPr>
+          <w:lang w:val="en-US"/>
+        </w:rPr>
+        <w:t>savingsAmount</w:t>
+      </w:r>
+      <w:proofErr w:type="spellEnd"/>
+      <w:r>
+        <w:rPr>
+          <w:lang w:val="en-US"/>
+        </w:rPr>
+        <w:t xml:space="preserve">. </w:t>
+      </w:r>
+      <w:r>
+        <w:rPr>
+          <w:lang w:val="en-US"/>
+        </w:rPr>
+        <w:t>Some strategically added indexes were able to decrease the execution time on queries that need to perform a lot of joins.</w:t>
+      </w:r>
+      <w:r>
+        <w:rPr>
+          <w:lang w:val="en-US"/>
+        </w:rPr>
+        <w:t xml:space="preserve"> </w:t>
+      </w:r>
+    </w:p>
+    <w:p>
+      <w:pPr>
+        <w:rPr>
+          <w:lang w:val="en-US"/>
+        </w:rPr>
+      </w:pPr>
+    </w:p>
+    <w:p>
+      <w:pPr>
+        <w:rPr>
+          <w:lang w:val="en-US"/>
+        </w:rPr>
+      </w:pPr>
+      <w:r>
+        <w:rPr>
+          <w:lang w:val="en-US"/>
+        </w:rPr>
+        <w:t xml:space="preserve">We saw an improvement in the range of 40-65% after adding these indexes </w:t>
+      </w:r>
+      <w:r>
+        <w:rPr>
+          <w:lang w:val="en-US"/>
+        </w:rPr>
+        <w:t>to our database with just primary and foreign keys.</w:t>
+      </w:r>
     </w:p>
     <w:p>
       <w:pPr>
@@ -4440,14 +4663,6 @@
           <w:lang w:val="en-US"/>
         </w:rPr>
       </w:pPr>
-    </w:p>
-    <w:p>
-      <w:pPr>
-        <w:pStyle w:val="Heading2"/>
-        <w:rPr>
-          <w:lang w:val="en-US"/>
-        </w:rPr>
-      </w:pPr>
       <w:r>
         <w:rPr>
           <w:lang w:val="en-US"/>
@@ -4492,26 +4707,6 @@
         <w:rPr>
           <w:lang w:val="en-US"/>
         </w:rPr>
-        <w:t>Do top to down specialization properly</w:t>
-      </w:r>
-    </w:p>
-    <w:p>
-      <w:pPr>
-        <w:rPr>
-          <w:lang w:val="en-US"/>
-        </w:rPr>
-      </w:pPr>
-    </w:p>
-    <w:p>
-      <w:pPr>
-        <w:rPr>
-          <w:lang w:val="en-US"/>
-        </w:rPr>
-      </w:pPr>
-      <w:r>
-        <w:rPr>
-          <w:lang w:val="en-US"/>
-        </w:rPr>
         <w:t>Password protection protocols</w:t>
       </w:r>
     </w:p>
@@ -4552,40 +4747,6 @@
         <w:rPr>
           <w:lang w:val="en-US"/>
         </w:rPr>
-        <w:t xml:space="preserve">Creating separate table for </w:t>
-      </w:r>
-      <w:proofErr w:type="spellStart"/>
-      <w:r>
-        <w:rPr>
-          <w:lang w:val="en-US"/>
-        </w:rPr>
-        <w:t>DeletedListings</w:t>
-      </w:r>
-      <w:proofErr w:type="spellEnd"/>
-      <w:r>
-        <w:rPr>
-          <w:lang w:val="en-US"/>
-        </w:rPr>
-        <w:t xml:space="preserve"> and Listings – create two different tables instead of having one.</w:t>
-      </w:r>
-    </w:p>
-    <w:p>
-      <w:pPr>
-        <w:rPr>
-          <w:lang w:val="en-US"/>
-        </w:rPr>
-      </w:pPr>
-    </w:p>
-    <w:p>
-      <w:pPr>
-        <w:rPr>
-          <w:lang w:val="en-US"/>
-        </w:rPr>
-      </w:pPr>
-      <w:r>
-        <w:rPr>
-          <w:lang w:val="en-US"/>
-        </w:rPr>
         <w:t>Getting dealer co-ordinates from their location</w:t>
       </w:r>
     </w:p>
@@ -4606,40 +4767,6 @@
         <w:rPr>
           <w:lang w:val="en-US"/>
         </w:rPr>
-        <w:t xml:space="preserve">Add some user specific information to be stored in the Customer entity so that we can remove </w:t>
-      </w:r>
-      <w:proofErr w:type="spellStart"/>
-      <w:r>
-        <w:rPr>
-          <w:lang w:val="en-US"/>
-        </w:rPr>
-        <w:t>userType</w:t>
-      </w:r>
-      <w:proofErr w:type="spellEnd"/>
-      <w:r>
-        <w:rPr>
-          <w:lang w:val="en-US"/>
-        </w:rPr>
-        <w:t xml:space="preserve"> and just have separate Dealer, Customer entities</w:t>
-      </w:r>
-    </w:p>
-    <w:p>
-      <w:pPr>
-        <w:rPr>
-          <w:lang w:val="en-US"/>
-        </w:rPr>
-      </w:pPr>
-    </w:p>
-    <w:p>
-      <w:pPr>
-        <w:rPr>
-          <w:lang w:val="en-US"/>
-        </w:rPr>
-      </w:pPr>
-      <w:r>
-        <w:rPr>
-          <w:lang w:val="en-US"/>
-        </w:rPr>
         <w:t>Script for loading db cols (we had a bug and had to remove it from our code at the last min)</w:t>
       </w:r>
     </w:p>
@@ -4660,7 +4787,7 @@
         <w:rPr>
           <w:lang w:val="en-US"/>
         </w:rPr>
-        <w:t>Trade-off, Views</w:t>
+        <w:t xml:space="preserve">Trade-off, </w:t>
       </w:r>
     </w:p>
     <w:p>
@@ -6023,9 +6150,122 @@
     </w:lvl>
   </w:abstractNum>
   <w:abstractNum w:abstractNumId="11" w15:restartNumberingAfterBreak="0">
+    <w:nsid w:val="296E0974"/>
+    <w:multiLevelType w:val="hybridMultilevel"/>
+    <w:tmpl w:val="BD40F782"/>
+    <w:lvl w:ilvl="0" w:tplc="04090001">
+      <w:start w:val="1"/>
+      <w:numFmt w:val="bullet"/>
+      <w:lvlText w:val=""/>
+      <w:lvlJc w:val="left"/>
+      <w:pPr>
+        <w:ind w:left="720" w:hanging="360"/>
+      </w:pPr>
+      <w:rPr>
+        <w:rFonts w:ascii="Symbol" w:hAnsi="Symbol" w:hint="default"/>
+      </w:rPr>
+    </w:lvl>
+    <w:lvl w:ilvl="1" w:tplc="04090003" w:tentative="1">
+      <w:start w:val="1"/>
+      <w:numFmt w:val="bullet"/>
+      <w:lvlText w:val="o"/>
+      <w:lvlJc w:val="left"/>
+      <w:pPr>
+        <w:ind w:left="1440" w:hanging="360"/>
+      </w:pPr>
+      <w:rPr>
+        <w:rFonts w:ascii="Courier New" w:hAnsi="Courier New" w:cs="Courier New" w:hint="default"/>
+      </w:rPr>
+    </w:lvl>
+    <w:lvl w:ilvl="2" w:tplc="04090005" w:tentative="1">
+      <w:start w:val="1"/>
+      <w:numFmt w:val="bullet"/>
+      <w:lvlText w:val=""/>
+      <w:lvlJc w:val="left"/>
+      <w:pPr>
+        <w:ind w:left="2160" w:hanging="360"/>
+      </w:pPr>
+      <w:rPr>
+        <w:rFonts w:ascii="Wingdings" w:hAnsi="Wingdings" w:hint="default"/>
+      </w:rPr>
+    </w:lvl>
+    <w:lvl w:ilvl="3" w:tplc="04090001" w:tentative="1">
+      <w:start w:val="1"/>
+      <w:numFmt w:val="bullet"/>
+      <w:lvlText w:val=""/>
+      <w:lvlJc w:val="left"/>
+      <w:pPr>
+        <w:ind w:left="2880" w:hanging="360"/>
+      </w:pPr>
+      <w:rPr>
+        <w:rFonts w:ascii="Symbol" w:hAnsi="Symbol" w:hint="default"/>
+      </w:rPr>
+    </w:lvl>
+    <w:lvl w:ilvl="4" w:tplc="04090003" w:tentative="1">
+      <w:start w:val="1"/>
+      <w:numFmt w:val="bullet"/>
+      <w:lvlText w:val="o"/>
+      <w:lvlJc w:val="left"/>
+      <w:pPr>
+        <w:ind w:left="3600" w:hanging="360"/>
+      </w:pPr>
+      <w:rPr>
+        <w:rFonts w:ascii="Courier New" w:hAnsi="Courier New" w:cs="Courier New" w:hint="default"/>
+      </w:rPr>
+    </w:lvl>
+    <w:lvl w:ilvl="5" w:tplc="04090005" w:tentative="1">
+      <w:start w:val="1"/>
+      <w:numFmt w:val="bullet"/>
+      <w:lvlText w:val=""/>
+      <w:lvlJc w:val="left"/>
+      <w:pPr>
+        <w:ind w:left="4320" w:hanging="360"/>
+      </w:pPr>
+      <w:rPr>
+        <w:rFonts w:ascii="Wingdings" w:hAnsi="Wingdings" w:hint="default"/>
+      </w:rPr>
+    </w:lvl>
+    <w:lvl w:ilvl="6" w:tplc="04090001" w:tentative="1">
+      <w:start w:val="1"/>
+      <w:numFmt w:val="bullet"/>
+      <w:lvlText w:val=""/>
+      <w:lvlJc w:val="left"/>
+      <w:pPr>
+        <w:ind w:left="5040" w:hanging="360"/>
+      </w:pPr>
+      <w:rPr>
+        <w:rFonts w:ascii="Symbol" w:hAnsi="Symbol" w:hint="default"/>
+      </w:rPr>
+    </w:lvl>
+    <w:lvl w:ilvl="7" w:tplc="04090003" w:tentative="1">
+      <w:start w:val="1"/>
+      <w:numFmt w:val="bullet"/>
+      <w:lvlText w:val="o"/>
+      <w:lvlJc w:val="left"/>
+      <w:pPr>
+        <w:ind w:left="5760" w:hanging="360"/>
+      </w:pPr>
+      <w:rPr>
+        <w:rFonts w:ascii="Courier New" w:hAnsi="Courier New" w:cs="Courier New" w:hint="default"/>
+      </w:rPr>
+    </w:lvl>
+    <w:lvl w:ilvl="8" w:tplc="04090005" w:tentative="1">
+      <w:start w:val="1"/>
+      <w:numFmt w:val="bullet"/>
+      <w:lvlText w:val=""/>
+      <w:lvlJc w:val="left"/>
+      <w:pPr>
+        <w:ind w:left="6480" w:hanging="360"/>
+      </w:pPr>
+      <w:rPr>
+        <w:rFonts w:ascii="Wingdings" w:hAnsi="Wingdings" w:hint="default"/>
+      </w:rPr>
+    </w:lvl>
+  </w:abstractNum>
+  <w:abstractNum w:abstractNumId="12" w15:restartNumberingAfterBreak="0">
     <w:nsid w:val="32AB0B5F"/>
     <w:multiLevelType w:val="hybridMultilevel"/>
-    <w:tmpl w:val="D954138E"/>
+    <w:tmpl w:val="4DBED906"/>
     <w:lvl w:ilvl="0" w:tplc="04090001">
       <w:start w:val="1"/>
       <w:numFmt w:val="bullet"/>
@@ -6135,7 +6375,7 @@
       </w:rPr>
     </w:lvl>
   </w:abstractNum>
-  <w:abstractNum w:abstractNumId="12" w15:restartNumberingAfterBreak="0">
+  <w:abstractNum w:abstractNumId="13" w15:restartNumberingAfterBreak="0">
     <w:nsid w:val="33C70CBD"/>
     <w:multiLevelType w:val="hybridMultilevel"/>
     <w:tmpl w:val="60BEBF20"/>
@@ -6248,7 +6488,7 @@
       </w:rPr>
     </w:lvl>
   </w:abstractNum>
-  <w:abstractNum w:abstractNumId="13" w15:restartNumberingAfterBreak="0">
+  <w:abstractNum w:abstractNumId="14" w15:restartNumberingAfterBreak="0">
     <w:nsid w:val="3C095BB2"/>
     <w:multiLevelType w:val="hybridMultilevel"/>
     <w:tmpl w:val="2BB064CA"/>
@@ -6361,7 +6601,7 @@
       </w:rPr>
     </w:lvl>
   </w:abstractNum>
-  <w:abstractNum w:abstractNumId="14" w15:restartNumberingAfterBreak="0">
+  <w:abstractNum w:abstractNumId="15" w15:restartNumberingAfterBreak="0">
     <w:nsid w:val="3FD91D2A"/>
     <w:multiLevelType w:val="multilevel"/>
     <w:tmpl w:val="0409001D"/>
@@ -6474,7 +6714,233 @@
       </w:rPr>
     </w:lvl>
   </w:abstractNum>
-  <w:abstractNum w:abstractNumId="15" w15:restartNumberingAfterBreak="0">
+  <w:abstractNum w:abstractNumId="16" w15:restartNumberingAfterBreak="0">
+    <w:nsid w:val="4A5D05EA"/>
+    <w:multiLevelType w:val="hybridMultilevel"/>
+    <w:tmpl w:val="44B403B8"/>
+    <w:lvl w:ilvl="0" w:tplc="04090001">
+      <w:start w:val="1"/>
+      <w:numFmt w:val="bullet"/>
+      <w:lvlText w:val=""/>
+      <w:lvlJc w:val="left"/>
+      <w:pPr>
+        <w:ind w:left="720" w:hanging="360"/>
+      </w:pPr>
+      <w:rPr>
+        <w:rFonts w:ascii="Symbol" w:hAnsi="Symbol" w:hint="default"/>
+      </w:rPr>
+    </w:lvl>
+    <w:lvl w:ilvl="1" w:tplc="04090003">
+      <w:start w:val="1"/>
+      <w:numFmt w:val="bullet"/>
+      <w:lvlText w:val="o"/>
+      <w:lvlJc w:val="left"/>
+      <w:pPr>
+        <w:ind w:left="1440" w:hanging="360"/>
+      </w:pPr>
+      <w:rPr>
+        <w:rFonts w:ascii="Courier New" w:hAnsi="Courier New" w:cs="Courier New" w:hint="default"/>
+      </w:rPr>
+    </w:lvl>
+    <w:lvl w:ilvl="2" w:tplc="04090005" w:tentative="1">
+      <w:start w:val="1"/>
+      <w:numFmt w:val="bullet"/>
+      <w:lvlText w:val=""/>
+      <w:lvlJc w:val="left"/>
+      <w:pPr>
+        <w:ind w:left="2160" w:hanging="360"/>
+      </w:pPr>
+      <w:rPr>
+        <w:rFonts w:ascii="Wingdings" w:hAnsi="Wingdings" w:hint="default"/>
+      </w:rPr>
+    </w:lvl>
+    <w:lvl w:ilvl="3" w:tplc="04090001" w:tentative="1">
+      <w:start w:val="1"/>
+      <w:numFmt w:val="bullet"/>
+      <w:lvlText w:val=""/>
+      <w:lvlJc w:val="left"/>
+      <w:pPr>
+        <w:ind w:left="2880" w:hanging="360"/>
+      </w:pPr>
+      <w:rPr>
+        <w:rFonts w:ascii="Symbol" w:hAnsi="Symbol" w:hint="default"/>
+      </w:rPr>
+    </w:lvl>
+    <w:lvl w:ilvl="4" w:tplc="04090003" w:tentative="1">
+      <w:start w:val="1"/>
+      <w:numFmt w:val="bullet"/>
+      <w:lvlText w:val="o"/>
+      <w:lvlJc w:val="left"/>
+      <w:pPr>
+        <w:ind w:left="3600" w:hanging="360"/>
+      </w:pPr>
+      <w:rPr>
+        <w:rFonts w:ascii="Courier New" w:hAnsi="Courier New" w:cs="Courier New" w:hint="default"/>
+      </w:rPr>
+    </w:lvl>
+    <w:lvl w:ilvl="5" w:tplc="04090005" w:tentative="1">
+      <w:start w:val="1"/>
+      <w:numFmt w:val="bullet"/>
+      <w:lvlText w:val=""/>
+      <w:lvlJc w:val="left"/>
+      <w:pPr>
+        <w:ind w:left="4320" w:hanging="360"/>
+      </w:pPr>
+      <w:rPr>
+        <w:rFonts w:ascii="Wingdings" w:hAnsi="Wingdings" w:hint="default"/>
+      </w:rPr>
+    </w:lvl>
+    <w:lvl w:ilvl="6" w:tplc="04090001" w:tentative="1">
+      <w:start w:val="1"/>
+      <w:numFmt w:val="bullet"/>
+      <w:lvlText w:val=""/>
+      <w:lvlJc w:val="left"/>
+      <w:pPr>
+        <w:ind w:left="5040" w:hanging="360"/>
+      </w:pPr>
+      <w:rPr>
+        <w:rFonts w:ascii="Symbol" w:hAnsi="Symbol" w:hint="default"/>
+      </w:rPr>
+    </w:lvl>
+    <w:lvl w:ilvl="7" w:tplc="04090003" w:tentative="1">
+      <w:start w:val="1"/>
+      <w:numFmt w:val="bullet"/>
+      <w:lvlText w:val="o"/>
+      <w:lvlJc w:val="left"/>
+      <w:pPr>
+        <w:ind w:left="5760" w:hanging="360"/>
+      </w:pPr>
+      <w:rPr>
+        <w:rFonts w:ascii="Courier New" w:hAnsi="Courier New" w:cs="Courier New" w:hint="default"/>
+      </w:rPr>
+    </w:lvl>
+    <w:lvl w:ilvl="8" w:tplc="04090005" w:tentative="1">
+      <w:start w:val="1"/>
+      <w:numFmt w:val="bullet"/>
+      <w:lvlText w:val=""/>
+      <w:lvlJc w:val="left"/>
+      <w:pPr>
+        <w:ind w:left="6480" w:hanging="360"/>
+      </w:pPr>
+      <w:rPr>
+        <w:rFonts w:ascii="Wingdings" w:hAnsi="Wingdings" w:hint="default"/>
+      </w:rPr>
+    </w:lvl>
+  </w:abstractNum>
+  <w:abstractNum w:abstractNumId="17" w15:restartNumberingAfterBreak="0">
+    <w:nsid w:val="54D115A6"/>
+    <w:multiLevelType w:val="hybridMultilevel"/>
+    <w:tmpl w:val="87A899B2"/>
+    <w:lvl w:ilvl="0" w:tplc="04090001">
+      <w:start w:val="1"/>
+      <w:numFmt w:val="bullet"/>
+      <w:lvlText w:val=""/>
+      <w:lvlJc w:val="left"/>
+      <w:pPr>
+        <w:ind w:left="720" w:hanging="360"/>
+      </w:pPr>
+      <w:rPr>
+        <w:rFonts w:ascii="Symbol" w:hAnsi="Symbol" w:hint="default"/>
+      </w:rPr>
+    </w:lvl>
+    <w:lvl w:ilvl="1" w:tplc="04090003">
+      <w:start w:val="1"/>
+      <w:numFmt w:val="bullet"/>
+      <w:lvlText w:val="o"/>
+      <w:lvlJc w:val="left"/>
+      <w:pPr>
+        <w:ind w:left="1440" w:hanging="360"/>
+      </w:pPr>
+      <w:rPr>
+        <w:rFonts w:ascii="Courier New" w:hAnsi="Courier New" w:cs="Courier New" w:hint="default"/>
+      </w:rPr>
+    </w:lvl>
+    <w:lvl w:ilvl="2" w:tplc="04090005" w:tentative="1">
+      <w:start w:val="1"/>
+      <w:numFmt w:val="bullet"/>
+      <w:lvlText w:val=""/>
+      <w:lvlJc w:val="left"/>
+      <w:pPr>
+        <w:ind w:left="2160" w:hanging="360"/>
+      </w:pPr>
+      <w:rPr>
+        <w:rFonts w:ascii="Wingdings" w:hAnsi="Wingdings" w:hint="default"/>
+      </w:rPr>
+    </w:lvl>
+    <w:lvl w:ilvl="3" w:tplc="04090001" w:tentative="1">
+      <w:start w:val="1"/>
+      <w:numFmt w:val="bullet"/>
+      <w:lvlText w:val=""/>
+      <w:lvlJc w:val="left"/>
+      <w:pPr>
+        <w:ind w:left="2880" w:hanging="360"/>
+      </w:pPr>
+      <w:rPr>
+        <w:rFonts w:ascii="Symbol" w:hAnsi="Symbol" w:hint="default"/>
+      </w:rPr>
+    </w:lvl>
+    <w:lvl w:ilvl="4" w:tplc="04090003" w:tentative="1">
+      <w:start w:val="1"/>
+      <w:numFmt w:val="bullet"/>
+      <w:lvlText w:val="o"/>
+      <w:lvlJc w:val="left"/>
+      <w:pPr>
+        <w:ind w:left="3600" w:hanging="360"/>
+      </w:pPr>
+      <w:rPr>
+        <w:rFonts w:ascii="Courier New" w:hAnsi="Courier New" w:cs="Courier New" w:hint="default"/>
+      </w:rPr>
+    </w:lvl>
+    <w:lvl w:ilvl="5" w:tplc="04090005" w:tentative="1">
+      <w:start w:val="1"/>
+      <w:numFmt w:val="bullet"/>
+      <w:lvlText w:val=""/>
+      <w:lvlJc w:val="left"/>
+      <w:pPr>
+        <w:ind w:left="4320" w:hanging="360"/>
+      </w:pPr>
+      <w:rPr>
+        <w:rFonts w:ascii="Wingdings" w:hAnsi="Wingdings" w:hint="default"/>
+      </w:rPr>
+    </w:lvl>
+    <w:lvl w:ilvl="6" w:tplc="04090001" w:tentative="1">
+      <w:start w:val="1"/>
+      <w:numFmt w:val="bullet"/>
+      <w:lvlText w:val=""/>
+      <w:lvlJc w:val="left"/>
+      <w:pPr>
+        <w:ind w:left="5040" w:hanging="360"/>
+      </w:pPr>
+      <w:rPr>
+        <w:rFonts w:ascii="Symbol" w:hAnsi="Symbol" w:hint="default"/>
+      </w:rPr>
+    </w:lvl>
+    <w:lvl w:ilvl="7" w:tplc="04090003" w:tentative="1">
+      <w:start w:val="1"/>
+      <w:numFmt w:val="bullet"/>
+      <w:lvlText w:val="o"/>
+      <w:lvlJc w:val="left"/>
+      <w:pPr>
+        <w:ind w:left="5760" w:hanging="360"/>
+      </w:pPr>
+      <w:rPr>
+        <w:rFonts w:ascii="Courier New" w:hAnsi="Courier New" w:cs="Courier New" w:hint="default"/>
+      </w:rPr>
+    </w:lvl>
+    <w:lvl w:ilvl="8" w:tplc="04090005" w:tentative="1">
+      <w:start w:val="1"/>
+      <w:numFmt w:val="bullet"/>
+      <w:lvlText w:val=""/>
+      <w:lvlJc w:val="left"/>
+      <w:pPr>
+        <w:ind w:left="6480" w:hanging="360"/>
+      </w:pPr>
+      <w:rPr>
+        <w:rFonts w:ascii="Wingdings" w:hAnsi="Wingdings" w:hint="default"/>
+      </w:rPr>
+    </w:lvl>
+  </w:abstractNum>
+  <w:abstractNum w:abstractNumId="18" w15:restartNumberingAfterBreak="0">
     <w:nsid w:val="55271094"/>
     <w:multiLevelType w:val="hybridMultilevel"/>
     <w:tmpl w:val="771CEDB4"/>
@@ -6587,7 +7053,7 @@
       </w:rPr>
     </w:lvl>
   </w:abstractNum>
-  <w:abstractNum w:abstractNumId="16" w15:restartNumberingAfterBreak="0">
+  <w:abstractNum w:abstractNumId="19" w15:restartNumberingAfterBreak="0">
     <w:nsid w:val="555B5E53"/>
     <w:multiLevelType w:val="hybridMultilevel"/>
     <w:tmpl w:val="C7AE14FE"/>
@@ -6700,7 +7166,7 @@
       </w:rPr>
     </w:lvl>
   </w:abstractNum>
-  <w:abstractNum w:abstractNumId="17" w15:restartNumberingAfterBreak="0">
+  <w:abstractNum w:abstractNumId="20" w15:restartNumberingAfterBreak="0">
     <w:nsid w:val="641E1BEA"/>
     <w:multiLevelType w:val="multilevel"/>
     <w:tmpl w:val="0409001D"/>
@@ -6813,7 +7279,7 @@
       </w:rPr>
     </w:lvl>
   </w:abstractNum>
-  <w:abstractNum w:abstractNumId="18" w15:restartNumberingAfterBreak="0">
+  <w:abstractNum w:abstractNumId="21" w15:restartNumberingAfterBreak="0">
     <w:nsid w:val="651F2B17"/>
     <w:multiLevelType w:val="multilevel"/>
     <w:tmpl w:val="0409001D"/>
@@ -6926,7 +7392,7 @@
       </w:rPr>
     </w:lvl>
   </w:abstractNum>
-  <w:abstractNum w:abstractNumId="19" w15:restartNumberingAfterBreak="0">
+  <w:abstractNum w:abstractNumId="22" w15:restartNumberingAfterBreak="0">
     <w:nsid w:val="780D4C5E"/>
     <w:multiLevelType w:val="hybridMultilevel"/>
     <w:tmpl w:val="FE1E5A82"/>
@@ -7039,7 +7505,7 @@
       </w:rPr>
     </w:lvl>
   </w:abstractNum>
-  <w:abstractNum w:abstractNumId="20" w15:restartNumberingAfterBreak="0">
+  <w:abstractNum w:abstractNumId="23" w15:restartNumberingAfterBreak="0">
     <w:nsid w:val="7B665109"/>
     <w:multiLevelType w:val="hybridMultilevel"/>
     <w:tmpl w:val="C98A3FD2"/>
@@ -7137,7 +7603,7 @@
       </w:pPr>
     </w:lvl>
   </w:abstractNum>
-  <w:abstractNum w:abstractNumId="21" w15:restartNumberingAfterBreak="0">
+  <w:abstractNum w:abstractNumId="24" w15:restartNumberingAfterBreak="0">
     <w:nsid w:val="7D6C6E5B"/>
     <w:multiLevelType w:val="hybridMultilevel"/>
     <w:tmpl w:val="C8945DEA"/>
@@ -7263,13 +7729,13 @@
     <w:abstractNumId w:val="3"/>
   </w:num>
   <w:num w:numId="5">
-    <w:abstractNumId w:val="20"/>
+    <w:abstractNumId w:val="23"/>
   </w:num>
   <w:num w:numId="6">
     <w:abstractNumId w:val="2"/>
   </w:num>
   <w:num w:numId="7">
-    <w:abstractNumId w:val="12"/>
+    <w:abstractNumId w:val="13"/>
   </w:num>
   <w:num w:numId="8">
     <w:abstractNumId w:val="1"/>
@@ -7278,43 +7744,52 @@
     <w:abstractNumId w:val="6"/>
   </w:num>
   <w:num w:numId="10">
-    <w:abstractNumId w:val="13"/>
+    <w:abstractNumId w:val="14"/>
   </w:num>
   <w:num w:numId="11">
     <w:abstractNumId w:val="8"/>
   </w:num>
   <w:num w:numId="12">
-    <w:abstractNumId w:val="19"/>
+    <w:abstractNumId w:val="22"/>
   </w:num>
   <w:num w:numId="13">
     <w:abstractNumId w:val="4"/>
   </w:num>
   <w:num w:numId="14">
+    <w:abstractNumId w:val="21"/>
+  </w:num>
+  <w:num w:numId="15">
+    <w:abstractNumId w:val="20"/>
+  </w:num>
+  <w:num w:numId="16">
+    <w:abstractNumId w:val="12"/>
+  </w:num>
+  <w:num w:numId="17">
+    <w:abstractNumId w:val="15"/>
+  </w:num>
+  <w:num w:numId="18">
+    <w:abstractNumId w:val="19"/>
+  </w:num>
+  <w:num w:numId="19">
     <w:abstractNumId w:val="18"/>
   </w:num>
-  <w:num w:numId="15">
-    <w:abstractNumId w:val="17"/>
-  </w:num>
-  <w:num w:numId="16">
-    <w:abstractNumId w:val="11"/>
-  </w:num>
-  <w:num w:numId="17">
-    <w:abstractNumId w:val="14"/>
-  </w:num>
-  <w:num w:numId="18">
-    <w:abstractNumId w:val="16"/>
-  </w:num>
-  <w:num w:numId="19">
-    <w:abstractNumId w:val="15"/>
-  </w:num>
   <w:num w:numId="20">
-    <w:abstractNumId w:val="21"/>
+    <w:abstractNumId w:val="24"/>
   </w:num>
   <w:num w:numId="21">
     <w:abstractNumId w:val="0"/>
   </w:num>
   <w:num w:numId="22">
     <w:abstractNumId w:val="5"/>
+  </w:num>
+  <w:num w:numId="23">
+    <w:abstractNumId w:val="16"/>
+  </w:num>
+  <w:num w:numId="24">
+    <w:abstractNumId w:val="17"/>
+  </w:num>
+  <w:num w:numId="25">
+    <w:abstractNumId w:val="11"/>
   </w:num>
 </w:numbering>
 </file>

</xml_diff>

<commit_message>
meg reviewed database files
</commit_message>
<xml_diff>
--- a/Database/DatabaseDesignDoc.docx
+++ b/Database/DatabaseDesignDoc.docx
@@ -144,7 +144,7 @@
                     <pic:cNvPicPr/>
                   </pic:nvPicPr>
                   <pic:blipFill>
-                    <a:blip r:embed="rId7" cstate="print">
+                    <a:blip r:embed="rId8" cstate="print">
                       <a:extLst>
                         <a:ext uri="{28A0092B-C50C-407E-A947-70E740481C1C}">
                           <a14:useLocalDpi xmlns:a14="http://schemas.microsoft.com/office/drawing/2010/main" val="0"/>
@@ -263,7 +263,7 @@
                     <pic:cNvPicPr/>
                   </pic:nvPicPr>
                   <pic:blipFill>
-                    <a:blip r:embed="rId8" cstate="print">
+                    <a:blip r:embed="rId9" cstate="print">
                       <a:extLst>
                         <a:ext uri="{28A0092B-C50C-407E-A947-70E740481C1C}">
                           <a14:useLocalDpi xmlns:a14="http://schemas.microsoft.com/office/drawing/2010/main" val="0"/>
@@ -565,7 +565,7 @@
                     <pic:cNvPicPr/>
                   </pic:nvPicPr>
                   <pic:blipFill>
-                    <a:blip r:embed="rId9">
+                    <a:blip r:embed="rId10">
                       <a:extLst>
                         <a:ext uri="{28A0092B-C50C-407E-A947-70E740481C1C}">
                           <a14:useLocalDpi xmlns:a14="http://schemas.microsoft.com/office/drawing/2010/main" val="0"/>
@@ -796,7 +796,7 @@
                     <pic:cNvPicPr/>
                   </pic:nvPicPr>
                   <pic:blipFill>
-                    <a:blip r:embed="rId10">
+                    <a:blip r:embed="rId11">
                       <a:extLst>
                         <a:ext uri="{28A0092B-C50C-407E-A947-70E740481C1C}">
                           <a14:useLocalDpi xmlns:a14="http://schemas.microsoft.com/office/drawing/2010/main" val="0"/>
@@ -1076,7 +1076,7 @@
                     <pic:cNvPicPr/>
                   </pic:nvPicPr>
                   <pic:blipFill>
-                    <a:blip r:embed="rId11" cstate="print">
+                    <a:blip r:embed="rId12" cstate="print">
                       <a:extLst>
                         <a:ext uri="{28A0092B-C50C-407E-A947-70E740481C1C}">
                           <a14:useLocalDpi xmlns:a14="http://schemas.microsoft.com/office/drawing/2010/main" val="0"/>
@@ -1427,7 +1427,7 @@
                     <pic:cNvPicPr/>
                   </pic:nvPicPr>
                   <pic:blipFill>
-                    <a:blip r:embed="rId12" cstate="print">
+                    <a:blip r:embed="rId13" cstate="print">
                       <a:extLst>
                         <a:ext uri="{28A0092B-C50C-407E-A947-70E740481C1C}">
                           <a14:useLocalDpi xmlns:a14="http://schemas.microsoft.com/office/drawing/2010/main" val="0"/>
@@ -1614,6 +1614,32 @@
       <w:pPr>
         <w:pStyle w:val="ListParagraph"/>
         <w:numPr>
+          <w:ilvl w:val="1"/>
+          <w:numId w:val="3"/>
+        </w:numPr>
+        <w:rPr>
+          <w:lang w:val="en-US"/>
+        </w:rPr>
+      </w:pPr>
+      <w:r>
+        <w:rPr>
+          <w:lang w:val="en-US"/>
+        </w:rPr>
+        <w:t>Instead of creating multiple binary relations, we have opted here to use the more effective and information preserving ternary relation because it reflects the actual relationship that these entities share and enforces that they are all connected.</w:t>
+      </w:r>
+    </w:p>
+    <w:p>
+      <w:pPr>
+        <w:pStyle w:val="ListParagraph"/>
+        <w:rPr>
+          <w:lang w:val="en-US"/>
+        </w:rPr>
+      </w:pPr>
+    </w:p>
+    <w:p>
+      <w:pPr>
+        <w:pStyle w:val="ListParagraph"/>
+        <w:numPr>
           <w:ilvl w:val="0"/>
           <w:numId w:val="3"/>
         </w:numPr>
@@ -1670,7 +1696,7 @@
                     <pic:cNvPicPr/>
                   </pic:nvPicPr>
                   <pic:blipFill>
-                    <a:blip r:embed="rId13" cstate="print">
+                    <a:blip r:embed="rId14" cstate="print">
                       <a:extLst>
                         <a:ext uri="{28A0092B-C50C-407E-A947-70E740481C1C}">
                           <a14:useLocalDpi xmlns:a14="http://schemas.microsoft.com/office/drawing/2010/main" val="0"/>
@@ -1855,6 +1881,7 @@
         <w:rPr>
           <w:lang w:val="en-US"/>
         </w:rPr>
+        <w:lastRenderedPageBreak/>
         <w:t>Relational Model Design</w:t>
       </w:r>
     </w:p>
@@ -1891,7 +1918,6 @@
         <w:rPr>
           <w:lang w:val="en-US"/>
         </w:rPr>
-        <w:lastRenderedPageBreak/>
         <w:t>Refer to the RelationalTable.pdf for the final Table layout in the database</w:t>
       </w:r>
     </w:p>
@@ -2016,7 +2042,7 @@
                     <pic:cNvPicPr/>
                   </pic:nvPicPr>
                   <pic:blipFill>
-                    <a:blip r:embed="rId7" cstate="print">
+                    <a:blip r:embed="rId8" cstate="print">
                       <a:extLst>
                         <a:ext uri="{28A0092B-C50C-407E-A947-70E740481C1C}">
                           <a14:useLocalDpi xmlns:a14="http://schemas.microsoft.com/office/drawing/2010/main" val="0"/>
@@ -2076,7 +2102,7 @@
                     <pic:cNvPicPr/>
                   </pic:nvPicPr>
                   <pic:blipFill>
-                    <a:blip r:embed="rId14" cstate="print">
+                    <a:blip r:embed="rId15" cstate="print">
                       <a:extLst>
                         <a:ext uri="{28A0092B-C50C-407E-A947-70E740481C1C}">
                           <a14:useLocalDpi xmlns:a14="http://schemas.microsoft.com/office/drawing/2010/main" val="0"/>
@@ -2256,6 +2282,7 @@
         <w:rPr>
           <w:lang w:val="en-US"/>
         </w:rPr>
+        <w:lastRenderedPageBreak/>
         <w:t xml:space="preserve"> subqueries and having nulls just make things unnecessarily complicated considering we have other effective alternate solutions</w:t>
       </w:r>
     </w:p>
@@ -2283,14 +2310,7 @@
         <w:rPr>
           <w:lang w:val="en-US"/>
         </w:rPr>
-        <w:t xml:space="preserve">Let’s proceed creating separate relations for our optional attributes – we’ll have the composite attribute name as our table name for clarity and since we don’t have any naming conflicts. Our primary key for these tables will be (VIN) which also acts as a foreign key </w:t>
-      </w:r>
-      <w:r>
-        <w:rPr>
-          <w:lang w:val="en-US"/>
-        </w:rPr>
-        <w:lastRenderedPageBreak/>
-        <w:t>referencing Cars. This gives us Cars(</w:t>
+        <w:t>Let’s proceed creating separate relations for our optional attributes – we’ll have the composite attribute name as our table name for clarity and since we don’t have any naming conflicts. Our primary key for these tables will be (VIN) which also acts as a foreign key referencing Cars. This gives us Cars(</w:t>
       </w:r>
       <w:r>
         <w:rPr>
@@ -2759,7 +2779,7 @@
                     <pic:cNvPicPr/>
                   </pic:nvPicPr>
                   <pic:blipFill>
-                    <a:blip r:embed="rId9">
+                    <a:blip r:embed="rId10">
                       <a:extLst>
                         <a:ext uri="{28A0092B-C50C-407E-A947-70E740481C1C}">
                           <a14:useLocalDpi xmlns:a14="http://schemas.microsoft.com/office/drawing/2010/main" val="0"/>
@@ -3003,17 +3023,18 @@
         <w:rPr>
           <w:noProof/>
         </w:rPr>
+        <w:lastRenderedPageBreak/>
         <w:drawing>
-          <wp:anchor distT="0" distB="0" distL="114300" distR="114300" simplePos="0" relativeHeight="251669504" behindDoc="0" locked="0" layoutInCell="1" allowOverlap="1" wp14:anchorId="34CE4393" wp14:editId="2835DA10">
+          <wp:anchor distT="0" distB="0" distL="114300" distR="114300" simplePos="0" relativeHeight="251669504" behindDoc="0" locked="0" layoutInCell="1" allowOverlap="1" wp14:anchorId="34CE4393" wp14:editId="0E1EC07D">
             <wp:simplePos x="0" y="0"/>
             <wp:positionH relativeFrom="column">
-              <wp:posOffset>-612648</wp:posOffset>
+              <wp:posOffset>-609600</wp:posOffset>
             </wp:positionH>
             <wp:positionV relativeFrom="paragraph">
-              <wp:posOffset>182880</wp:posOffset>
+              <wp:posOffset>-353554</wp:posOffset>
             </wp:positionV>
-            <wp:extent cx="2189018" cy="3059084"/>
-            <wp:effectExtent l="0" t="0" r="0" b="1905"/>
+            <wp:extent cx="2641600" cy="3691553"/>
+            <wp:effectExtent l="0" t="0" r="0" b="4445"/>
             <wp:wrapSquare wrapText="bothSides"/>
             <wp:docPr id="26" name="Picture 26" descr="Diagram&#10;&#10;Description automatically generated"/>
             <wp:cNvGraphicFramePr>
@@ -3027,7 +3048,7 @@
                     <pic:cNvPicPr/>
                   </pic:nvPicPr>
                   <pic:blipFill>
-                    <a:blip r:embed="rId10">
+                    <a:blip r:embed="rId11">
                       <a:extLst>
                         <a:ext uri="{28A0092B-C50C-407E-A947-70E740481C1C}">
                           <a14:useLocalDpi xmlns:a14="http://schemas.microsoft.com/office/drawing/2010/main" val="0"/>
@@ -3041,7 +3062,7 @@
                   <pic:spPr>
                     <a:xfrm>
                       <a:off x="0" y="0"/>
-                      <a:ext cx="2189018" cy="3059084"/>
+                      <a:ext cx="2653406" cy="3708051"/>
                     </a:xfrm>
                     <a:prstGeom prst="rect">
                       <a:avLst/>
@@ -3249,7 +3270,6 @@
         <w:rPr>
           <w:lang w:val="en-US"/>
         </w:rPr>
-        <w:lastRenderedPageBreak/>
         <w:t>Our Address will have Address(</w:t>
       </w:r>
       <w:r>
@@ -3687,6 +3707,7 @@
           <w:noProof/>
           <w:lang w:val="en-US"/>
         </w:rPr>
+        <w:lastRenderedPageBreak/>
         <w:drawing>
           <wp:anchor distT="0" distB="0" distL="114300" distR="114300" simplePos="0" relativeHeight="251670528" behindDoc="0" locked="0" layoutInCell="1" allowOverlap="1" wp14:anchorId="5F6BEA5D" wp14:editId="4A0AEB3E">
             <wp:simplePos x="0" y="0"/>
@@ -3711,7 +3732,7 @@
                     <pic:cNvPicPr/>
                   </pic:nvPicPr>
                   <pic:blipFill>
-                    <a:blip r:embed="rId12" cstate="print">
+                    <a:blip r:embed="rId13" cstate="print">
                       <a:extLst>
                         <a:ext uri="{28A0092B-C50C-407E-A947-70E740481C1C}">
                           <a14:useLocalDpi xmlns:a14="http://schemas.microsoft.com/office/drawing/2010/main" val="0"/>
@@ -4133,7 +4154,6 @@
         <w:rPr>
           <w:lang w:val="en-US"/>
         </w:rPr>
-        <w:lastRenderedPageBreak/>
         <w:t xml:space="preserve">Similar to </w:t>
       </w:r>
       <w:proofErr w:type="spellStart"/>
@@ -4413,33 +4433,60 @@
         <w:rPr>
           <w:lang w:val="en-US"/>
         </w:rPr>
-        <w:t>We have already discussed the primary and foreign key attributes in the relational schema that act as indexes. In this section, we will look at some other indexes added to improve the execution time of our queries to improve the applications performance as the number of records increase.</w:t>
-      </w:r>
-    </w:p>
-    <w:p>
-      <w:pPr>
-        <w:rPr>
-          <w:lang w:val="en-US"/>
-        </w:rPr>
-      </w:pPr>
-    </w:p>
-    <w:p>
-      <w:pPr>
-        <w:rPr>
-          <w:lang w:val="en-US"/>
-        </w:rPr>
-      </w:pPr>
-      <w:r>
-        <w:rPr>
-          <w:lang w:val="en-US"/>
-        </w:rPr>
-        <w:t xml:space="preserve">Our application is defined to use several filters allowing the users to find cars that suite their needs instead of browsing through the 3 million listings in our database. As we have seen in the lectures, one way to increase the efficiency of the record lookup is by using indexes. These filters by definition don’t have to scan the whole tables since they need to return only a subset of the records that match the key. You can see these indexes on our Cars table over price, color; DepreciationFactors table over </w:t>
+        <w:t xml:space="preserve">We have already discussed the primary and foreign key attributes in the relational schema that act as indexes. In this section, we will look at some other indexes added to improve the </w:t>
+      </w:r>
+      <w:r>
+        <w:rPr>
+          <w:lang w:val="en-US"/>
+        </w:rPr>
+        <w:lastRenderedPageBreak/>
+        <w:t>execution time of our queries to improve the applications performance as the number of records increase.</w:t>
+      </w:r>
+    </w:p>
+    <w:p>
+      <w:pPr>
+        <w:rPr>
+          <w:lang w:val="en-US"/>
+        </w:rPr>
+      </w:pPr>
+    </w:p>
+    <w:p>
+      <w:pPr>
+        <w:rPr>
+          <w:lang w:val="en-US"/>
+        </w:rPr>
+      </w:pPr>
+      <w:r>
+        <w:rPr>
+          <w:lang w:val="en-US"/>
+        </w:rPr>
+        <w:t>Our application is defined to use several filters allowing the users to find cars that suite their needs instead of browsing through the 3 million listings in our database. As we have seen in the lectures, one way to increase the efficiency of the record lookup is by using indexes. These filters by definition don’t have to scan the whole tables since they need to return only a subset of the records that match the key. You can see these indexes on our Cars table over</w:t>
+      </w:r>
+      <w:r>
+        <w:rPr>
+          <w:lang w:val="en-US"/>
+        </w:rPr>
+        <w:t xml:space="preserve"> </w:t>
       </w:r>
       <w:proofErr w:type="spellStart"/>
       <w:r>
         <w:rPr>
           <w:lang w:val="en-US"/>
         </w:rPr>
+        <w:t>maximumSeating</w:t>
+      </w:r>
+      <w:proofErr w:type="spellEnd"/>
+      <w:r>
+        <w:rPr>
+          <w:lang w:val="en-US"/>
+        </w:rPr>
+        <w:t xml:space="preserve">, color; DepreciationFactors table over </w:t>
+      </w:r>
+      <w:proofErr w:type="spellStart"/>
+      <w:r>
+        <w:rPr>
+          <w:lang w:val="en-US"/>
+        </w:rPr>
         <w:t>savingsAmount</w:t>
       </w:r>
       <w:proofErr w:type="spellEnd"/>
@@ -4461,6 +4508,78 @@
         </w:rPr>
         <w:t xml:space="preserve"> </w:t>
       </w:r>
+      <w:r>
+        <w:rPr>
+          <w:lang w:val="en-US"/>
+        </w:rPr>
+        <w:t xml:space="preserve">In some many tables, we were able to implement covering indexes, for example, </w:t>
+      </w:r>
+      <w:r>
+        <w:rPr>
+          <w:lang w:val="en-US"/>
+        </w:rPr>
+        <w:t xml:space="preserve">counting the number of </w:t>
+      </w:r>
+      <w:r>
+        <w:rPr>
+          <w:lang w:val="en-US"/>
+        </w:rPr>
+        <w:t xml:space="preserve">franchise dealers with </w:t>
+      </w:r>
+      <w:proofErr w:type="spellStart"/>
+      <w:r>
+        <w:rPr>
+          <w:lang w:val="en-US"/>
+        </w:rPr>
+        <w:t>sellerRating</w:t>
+      </w:r>
+      <w:proofErr w:type="spellEnd"/>
+      <w:r>
+        <w:rPr>
+          <w:lang w:val="en-US"/>
+        </w:rPr>
+        <w:t xml:space="preserve"> as 5</w:t>
+      </w:r>
+      <w:r>
+        <w:rPr>
+          <w:lang w:val="en-US"/>
+        </w:rPr>
+        <w:t>.</w:t>
+      </w:r>
+      <w:r>
+        <w:rPr>
+          <w:lang w:val="en-US"/>
+        </w:rPr>
+        <w:t xml:space="preserve"> To decrease the size of joint attributes in the dataset and increase the efficiency of lookups, we also split the fuel economy into </w:t>
+      </w:r>
+      <w:proofErr w:type="spellStart"/>
+      <w:r>
+        <w:rPr>
+          <w:lang w:val="en-US"/>
+        </w:rPr>
+        <w:t>cityFuelEconomy</w:t>
+      </w:r>
+      <w:proofErr w:type="spellEnd"/>
+      <w:r>
+        <w:rPr>
+          <w:lang w:val="en-US"/>
+        </w:rPr>
+        <w:t xml:space="preserve"> and </w:t>
+      </w:r>
+      <w:proofErr w:type="spellStart"/>
+      <w:r>
+        <w:rPr>
+          <w:lang w:val="en-US"/>
+        </w:rPr>
+        <w:t>highwayFuelEconomy</w:t>
+      </w:r>
+      <w:proofErr w:type="spellEnd"/>
+      <w:r>
+        <w:rPr>
+          <w:lang w:val="en-US"/>
+        </w:rPr>
+        <w:t>.</w:t>
+      </w:r>
     </w:p>
     <w:p>
       <w:pPr>
@@ -4490,318 +4609,683 @@
     </w:p>
     <w:p>
       <w:pPr>
-        <w:pStyle w:val="Heading2"/>
-        <w:rPr>
-          <w:lang w:val="en-US"/>
-        </w:rPr>
-      </w:pPr>
-    </w:p>
-    <w:p>
-      <w:pPr>
-        <w:pStyle w:val="Heading2"/>
-        <w:rPr>
-          <w:lang w:val="en-US"/>
-        </w:rPr>
-      </w:pPr>
-    </w:p>
-    <w:p>
-      <w:pPr>
-        <w:pStyle w:val="Heading2"/>
-        <w:rPr>
-          <w:lang w:val="en-US"/>
-        </w:rPr>
-      </w:pPr>
-    </w:p>
-    <w:p>
-      <w:pPr>
-        <w:pStyle w:val="Heading2"/>
-        <w:rPr>
-          <w:lang w:val="en-US"/>
-        </w:rPr>
-      </w:pPr>
-    </w:p>
-    <w:p>
-      <w:pPr>
-        <w:pStyle w:val="Heading2"/>
-        <w:rPr>
-          <w:lang w:val="en-US"/>
-        </w:rPr>
-      </w:pPr>
-    </w:p>
-    <w:p>
-      <w:pPr>
-        <w:pStyle w:val="Heading2"/>
-        <w:rPr>
-          <w:lang w:val="en-US"/>
-        </w:rPr>
-      </w:pPr>
-    </w:p>
-    <w:p>
-      <w:pPr>
-        <w:pStyle w:val="Heading2"/>
-        <w:rPr>
-          <w:lang w:val="en-US"/>
-        </w:rPr>
-      </w:pPr>
-    </w:p>
-    <w:p>
-      <w:pPr>
-        <w:pStyle w:val="Heading2"/>
-        <w:rPr>
-          <w:lang w:val="en-US"/>
-        </w:rPr>
-      </w:pPr>
-    </w:p>
-    <w:p>
-      <w:pPr>
-        <w:pStyle w:val="Heading2"/>
-        <w:rPr>
-          <w:lang w:val="en-US"/>
-        </w:rPr>
-      </w:pPr>
-    </w:p>
-    <w:p>
-      <w:pPr>
-        <w:pStyle w:val="Heading2"/>
-        <w:rPr>
-          <w:lang w:val="en-US"/>
-        </w:rPr>
-      </w:pPr>
-    </w:p>
-    <w:p>
-      <w:pPr>
-        <w:pStyle w:val="Heading2"/>
-        <w:rPr>
-          <w:lang w:val="en-US"/>
-        </w:rPr>
-      </w:pPr>
-    </w:p>
-    <w:p>
-      <w:pPr>
-        <w:pStyle w:val="Heading2"/>
-        <w:rPr>
-          <w:lang w:val="en-US"/>
-        </w:rPr>
-      </w:pPr>
-    </w:p>
-    <w:p>
-      <w:pPr>
-        <w:pStyle w:val="Heading2"/>
-        <w:rPr>
-          <w:lang w:val="en-US"/>
-        </w:rPr>
-      </w:pPr>
-    </w:p>
-    <w:p>
-      <w:pPr>
-        <w:pStyle w:val="Heading2"/>
-        <w:rPr>
-          <w:lang w:val="en-US"/>
-        </w:rPr>
-      </w:pPr>
-    </w:p>
-    <w:p>
-      <w:pPr>
-        <w:pStyle w:val="Heading2"/>
-        <w:rPr>
-          <w:lang w:val="en-US"/>
-        </w:rPr>
-      </w:pPr>
-    </w:p>
-    <w:p>
-      <w:pPr>
-        <w:pStyle w:val="Heading2"/>
-        <w:rPr>
-          <w:lang w:val="en-US"/>
-        </w:rPr>
-      </w:pPr>
-    </w:p>
-    <w:p>
-      <w:pPr>
-        <w:pStyle w:val="Heading2"/>
-        <w:rPr>
-          <w:lang w:val="en-US"/>
-        </w:rPr>
-      </w:pPr>
-    </w:p>
-    <w:p>
-      <w:pPr>
-        <w:pStyle w:val="Heading2"/>
-        <w:rPr>
-          <w:lang w:val="en-US"/>
-        </w:rPr>
-      </w:pPr>
-    </w:p>
-    <w:p>
-      <w:pPr>
-        <w:pStyle w:val="Heading2"/>
-        <w:rPr>
-          <w:lang w:val="en-US"/>
-        </w:rPr>
-      </w:pPr>
-    </w:p>
-    <w:p>
-      <w:pPr>
-        <w:pStyle w:val="Heading2"/>
-        <w:rPr>
-          <w:lang w:val="en-US"/>
-        </w:rPr>
-      </w:pPr>
-    </w:p>
-    <w:p>
-      <w:pPr>
-        <w:pStyle w:val="Heading2"/>
-        <w:rPr>
-          <w:lang w:val="en-US"/>
-        </w:rPr>
-      </w:pPr>
-    </w:p>
-    <w:p>
-      <w:pPr>
-        <w:pStyle w:val="Heading2"/>
-        <w:rPr>
-          <w:lang w:val="en-US"/>
-        </w:rPr>
-      </w:pPr>
-      <w:r>
-        <w:rPr>
-          <w:lang w:val="en-US"/>
-        </w:rPr>
-        <w:t>Alternative design decisions made while building our ER Model and Relational Model</w:t>
-      </w:r>
-    </w:p>
-    <w:p>
-      <w:pPr>
-        <w:rPr>
-          <w:lang w:val="en-US"/>
-        </w:rPr>
-      </w:pPr>
-    </w:p>
-    <w:p>
-      <w:pPr>
-        <w:rPr>
-          <w:lang w:val="en-US"/>
-        </w:rPr>
-      </w:pPr>
-      <w:r>
-        <w:rPr>
-          <w:lang w:val="en-US"/>
-        </w:rPr>
-        <w:t>Add functionality for supporting multiple dealers</w:t>
-      </w:r>
-    </w:p>
-    <w:p>
-      <w:pPr>
-        <w:rPr>
-          <w:lang w:val="en-US"/>
-        </w:rPr>
-      </w:pPr>
-    </w:p>
-    <w:p>
-      <w:pPr>
-        <w:rPr>
-          <w:lang w:val="en-US"/>
-        </w:rPr>
-      </w:pPr>
-      <w:r>
-        <w:rPr>
-          <w:lang w:val="en-US"/>
-        </w:rPr>
-        <w:t>Password protection protocols</w:t>
-      </w:r>
-    </w:p>
-    <w:p>
-      <w:pPr>
-        <w:rPr>
-          <w:lang w:val="en-US"/>
-        </w:rPr>
-      </w:pPr>
-    </w:p>
-    <w:p>
-      <w:pPr>
-        <w:rPr>
-          <w:lang w:val="en-US"/>
-        </w:rPr>
-      </w:pPr>
-      <w:r>
-        <w:rPr>
-          <w:lang w:val="en-US"/>
-        </w:rPr>
-        <w:t>VIN identification</w:t>
-      </w:r>
-    </w:p>
-    <w:p>
-      <w:pPr>
-        <w:rPr>
-          <w:lang w:val="en-US"/>
-        </w:rPr>
-      </w:pPr>
-    </w:p>
-    <w:p>
-      <w:pPr>
-        <w:rPr>
-          <w:lang w:val="en-US"/>
-        </w:rPr>
-      </w:pPr>
-      <w:r>
-        <w:rPr>
-          <w:lang w:val="en-US"/>
-        </w:rPr>
-        <w:t>Getting dealer co-ordinates from their location</w:t>
-      </w:r>
-    </w:p>
-    <w:p>
-      <w:pPr>
-        <w:rPr>
-          <w:lang w:val="en-US"/>
-        </w:rPr>
-      </w:pPr>
-    </w:p>
-    <w:p>
-      <w:pPr>
-        <w:rPr>
-          <w:lang w:val="en-US"/>
-        </w:rPr>
-      </w:pPr>
-      <w:r>
-        <w:rPr>
-          <w:lang w:val="en-US"/>
-        </w:rPr>
-        <w:t>Script for loading db cols (we had a bug and had to remove it from our code at the last min)</w:t>
-      </w:r>
-    </w:p>
-    <w:p>
-      <w:pPr>
-        <w:rPr>
-          <w:lang w:val="en-US"/>
-        </w:rPr>
-      </w:pPr>
-    </w:p>
-    <w:p>
-      <w:pPr>
-        <w:rPr>
-          <w:lang w:val="en-US"/>
-        </w:rPr>
-      </w:pPr>
-      <w:r>
-        <w:rPr>
-          <w:lang w:val="en-US"/>
-        </w:rPr>
-        <w:t xml:space="preserve">Trade-off, </w:t>
-      </w:r>
-    </w:p>
-    <w:p>
-      <w:pPr>
-        <w:rPr>
-          <w:lang w:val="en-US"/>
-        </w:rPr>
-      </w:pPr>
+        <w:rPr>
+          <w:lang w:val="en-US"/>
+        </w:rPr>
+      </w:pPr>
+    </w:p>
+    <w:p>
+      <w:pPr>
+        <w:pStyle w:val="Heading1"/>
+        <w:rPr>
+          <w:lang w:val="en-US"/>
+        </w:rPr>
+      </w:pPr>
+      <w:r>
+        <w:rPr>
+          <w:lang w:val="en-US"/>
+        </w:rPr>
+        <w:t>Changes to the database to support the next phase of the application</w:t>
+      </w:r>
+    </w:p>
+    <w:p>
+      <w:pPr>
+        <w:rPr>
+          <w:lang w:val="en-US"/>
+        </w:rPr>
+      </w:pPr>
+    </w:p>
+    <w:p>
+      <w:pPr>
+        <w:pStyle w:val="ListParagraph"/>
+        <w:numPr>
+          <w:ilvl w:val="0"/>
+          <w:numId w:val="26"/>
+        </w:numPr>
+        <w:rPr>
+          <w:lang w:val="en-US"/>
+        </w:rPr>
+      </w:pPr>
+      <w:r>
+        <w:rPr>
+          <w:lang w:val="en-US"/>
+        </w:rPr>
+        <w:t>Adding functionality for supporting multiple dealers to a single Listing and a single Appointment</w:t>
+      </w:r>
+    </w:p>
+    <w:p>
+      <w:pPr>
+        <w:pStyle w:val="ListParagraph"/>
+        <w:numPr>
+          <w:ilvl w:val="0"/>
+          <w:numId w:val="26"/>
+        </w:numPr>
+        <w:rPr>
+          <w:lang w:val="en-US"/>
+        </w:rPr>
+      </w:pPr>
+      <w:r>
+        <w:rPr>
+          <w:lang w:val="en-US"/>
+        </w:rPr>
+        <w:t xml:space="preserve">Create scripts to automatically clean </w:t>
+      </w:r>
+      <w:proofErr w:type="spellStart"/>
+      <w:r>
+        <w:rPr>
+          <w:lang w:val="en-US"/>
+        </w:rPr>
+        <w:t>InactiveListings</w:t>
+      </w:r>
+      <w:proofErr w:type="spellEnd"/>
+      <w:r>
+        <w:rPr>
+          <w:lang w:val="en-US"/>
+        </w:rPr>
+        <w:t xml:space="preserve"> table and </w:t>
+      </w:r>
+      <w:proofErr w:type="spellStart"/>
+      <w:r>
+        <w:rPr>
+          <w:lang w:val="en-US"/>
+        </w:rPr>
+        <w:t>InactiveAppointments</w:t>
+      </w:r>
+      <w:proofErr w:type="spellEnd"/>
+      <w:r>
+        <w:rPr>
+          <w:lang w:val="en-US"/>
+        </w:rPr>
+        <w:t xml:space="preserve"> table</w:t>
+      </w:r>
+    </w:p>
+    <w:p>
+      <w:pPr>
+        <w:pStyle w:val="ListParagraph"/>
+        <w:numPr>
+          <w:ilvl w:val="0"/>
+          <w:numId w:val="26"/>
+        </w:numPr>
+        <w:rPr>
+          <w:lang w:val="en-US"/>
+        </w:rPr>
+      </w:pPr>
+      <w:r>
+        <w:rPr>
+          <w:lang w:val="en-US"/>
+        </w:rPr>
+        <w:t xml:space="preserve">Right now, we are storing the password </w:t>
+      </w:r>
+      <w:r>
+        <w:rPr>
+          <w:lang w:val="en-US"/>
+        </w:rPr>
+        <w:t xml:space="preserve">for </w:t>
+      </w:r>
+      <w:r>
+        <w:rPr>
+          <w:lang w:val="en-US"/>
+        </w:rPr>
+        <w:t xml:space="preserve">the application </w:t>
+      </w:r>
+      <w:r>
+        <w:rPr>
+          <w:lang w:val="en-US"/>
+        </w:rPr>
+        <w:t xml:space="preserve">in the same table as </w:t>
+      </w:r>
+      <w:r>
+        <w:rPr>
+          <w:lang w:val="en-US"/>
+        </w:rPr>
+        <w:t>other User specific attributes</w:t>
+      </w:r>
+      <w:r>
+        <w:rPr>
+          <w:lang w:val="en-US"/>
+        </w:rPr>
+        <w:t xml:space="preserve"> without adopting any encryption techniques.</w:t>
+      </w:r>
+      <w:r>
+        <w:rPr>
+          <w:lang w:val="en-US"/>
+        </w:rPr>
+        <w:t xml:space="preserve"> If a hacker tries to extract from our database, they </w:t>
+      </w:r>
+      <w:r>
+        <w:rPr>
+          <w:lang w:val="en-US"/>
+        </w:rPr>
+        <w:t>will</w:t>
+      </w:r>
+      <w:r>
+        <w:rPr>
+          <w:lang w:val="en-US"/>
+        </w:rPr>
+        <w:t xml:space="preserve"> own all the passwords in plain text despite the user having a strong password</w:t>
+      </w:r>
+      <w:r>
+        <w:rPr>
+          <w:lang w:val="en-US"/>
+        </w:rPr>
+        <w:t>. This is not a secure methodology for storing passwords since the database administrators and website managers having access to them is a violation of privacy.</w:t>
+      </w:r>
+    </w:p>
+    <w:p>
+      <w:pPr>
+        <w:pStyle w:val="ListParagraph"/>
+        <w:numPr>
+          <w:ilvl w:val="1"/>
+          <w:numId w:val="26"/>
+        </w:numPr>
+        <w:rPr>
+          <w:lang w:val="en-US"/>
+        </w:rPr>
+      </w:pPr>
+      <w:r>
+        <w:rPr>
+          <w:lang w:val="en-US"/>
+        </w:rPr>
+        <w:t xml:space="preserve">We will adopt the main principles of secure storage like hash, salt, pepper and </w:t>
+      </w:r>
+      <w:r>
+        <w:rPr>
+          <w:lang w:val="en-US"/>
+        </w:rPr>
+        <w:t>iteration</w:t>
+      </w:r>
+      <w:r>
+        <w:rPr>
+          <w:lang w:val="en-US"/>
+        </w:rPr>
+        <w:t xml:space="preserve"> and use a reliable hash function for storage.</w:t>
+      </w:r>
+    </w:p>
+    <w:p>
+      <w:pPr>
+        <w:pStyle w:val="ListParagraph"/>
+        <w:numPr>
+          <w:ilvl w:val="1"/>
+          <w:numId w:val="26"/>
+        </w:numPr>
+        <w:rPr>
+          <w:lang w:val="en-US"/>
+        </w:rPr>
+      </w:pPr>
+      <w:r>
+        <w:rPr>
+          <w:lang w:val="en-US"/>
+        </w:rPr>
+        <w:t xml:space="preserve">We will use a non-reversible cryptographic </w:t>
+      </w:r>
+      <w:r>
+        <w:rPr>
+          <w:lang w:val="en-US"/>
+        </w:rPr>
+        <w:t>function so that the attacker cannot just guess the logic of the encryption and reverse it.</w:t>
+      </w:r>
+      <w:r>
+        <w:rPr>
+          <w:lang w:val="en-US"/>
+        </w:rPr>
+        <w:t xml:space="preserve"> While designing this function we will try to protect our passwords against brute force, dictionary, rainbow table attacks. </w:t>
+      </w:r>
+    </w:p>
+    <w:p>
+      <w:pPr>
+        <w:pStyle w:val="ListParagraph"/>
+        <w:numPr>
+          <w:ilvl w:val="0"/>
+          <w:numId w:val="26"/>
+        </w:numPr>
+        <w:rPr>
+          <w:lang w:val="en-US"/>
+        </w:rPr>
+      </w:pPr>
+      <w:r>
+        <w:rPr>
+          <w:lang w:val="en-US"/>
+        </w:rPr>
+        <w:t>Checking the correctness of VIN : Prior to 1981, the length of the VIN ranged from 11 to 17 characters but after that they are strictly 17 characters.</w:t>
+      </w:r>
+      <w:r>
+        <w:rPr>
+          <w:lang w:val="en-US"/>
+        </w:rPr>
+        <w:t xml:space="preserve"> As depicted in the picture</w:t>
+      </w:r>
+      <w:sdt>
+        <w:sdtPr>
+          <w:rPr>
+            <w:lang w:val="en-US"/>
+          </w:rPr>
+          <w:id w:val="-1956252893"/>
+          <w:citation/>
+        </w:sdtPr>
+        <w:sdtEndPr>
+          <w:rPr>
+            <w:vertAlign w:val="superscript"/>
+          </w:rPr>
+        </w:sdtEndPr>
+        <w:sdtContent>
+          <w:r>
+            <w:rPr>
+              <w:vertAlign w:val="superscript"/>
+              <w:lang w:val="en-US"/>
+            </w:rPr>
+            <w:fldChar w:fldCharType="begin"/>
+          </w:r>
+          <w:r>
+            <w:rPr>
+              <w:vertAlign w:val="superscript"/>
+              <w:lang w:val="en-US"/>
+            </w:rPr>
+            <w:instrText xml:space="preserve"> CITATION Aut19 \l 1033 </w:instrText>
+          </w:r>
+          <w:r>
+            <w:rPr>
+              <w:vertAlign w:val="superscript"/>
+              <w:lang w:val="en-US"/>
+            </w:rPr>
+            <w:fldChar w:fldCharType="separate"/>
+          </w:r>
+          <w:r>
+            <w:rPr>
+              <w:noProof/>
+              <w:vertAlign w:val="superscript"/>
+              <w:lang w:val="en-US"/>
+            </w:rPr>
+            <w:t xml:space="preserve"> [1]</w:t>
+          </w:r>
+          <w:r>
+            <w:rPr>
+              <w:vertAlign w:val="superscript"/>
+              <w:lang w:val="en-US"/>
+            </w:rPr>
+            <w:fldChar w:fldCharType="end"/>
+          </w:r>
+        </w:sdtContent>
+      </w:sdt>
+      <w:r>
+        <w:rPr>
+          <w:lang w:val="en-US"/>
+        </w:rPr>
+        <w:t>, each segment of the VIN can be checked for correctness with the right database support.</w:t>
+      </w:r>
+      <w:r>
+        <w:rPr>
+          <w:lang w:val="en-US"/>
+        </w:rPr>
+        <w:t xml:space="preserve"> </w:t>
+      </w:r>
+      <w:r>
+        <w:rPr>
+          <w:lang w:val="en-US"/>
+        </w:rPr>
+        <w:t>We can also split this number into different segments to reduce the length of the attribute which would make the lookup more effective and allow us to use char and decimal types</w:t>
+      </w:r>
+      <w:r>
+        <w:rPr>
+          <w:lang w:val="en-US"/>
+        </w:rPr>
+        <w:t>.</w:t>
+      </w:r>
+    </w:p>
+    <w:p>
+      <w:pPr>
+        <w:pStyle w:val="ListParagraph"/>
+        <w:numPr>
+          <w:ilvl w:val="1"/>
+          <w:numId w:val="26"/>
+        </w:numPr>
+        <w:rPr>
+          <w:lang w:val="en-US"/>
+        </w:rPr>
+      </w:pPr>
+      <w:r>
+        <w:rPr>
+          <w:lang w:val="en-US"/>
+        </w:rPr>
+        <w:lastRenderedPageBreak/>
+        <w:t>We also plan to implement LUHN Algorithm to check correctness</w:t>
+      </w:r>
+    </w:p>
+    <w:p>
+      <w:pPr>
+        <w:pStyle w:val="ListParagraph"/>
+        <w:rPr>
+          <w:lang w:val="en-US"/>
+        </w:rPr>
+      </w:pPr>
+    </w:p>
+    <w:p>
+      <w:pPr>
+        <w:keepNext/>
+      </w:pPr>
+      <w:r>
+        <w:rPr>
+          <w:lang w:val="en-US"/>
+        </w:rPr>
+        <w:drawing>
+          <wp:inline distT="0" distB="0" distL="0" distR="0" wp14:anchorId="486BD31E" wp14:editId="79606D80">
+            <wp:extent cx="5762978" cy="3063121"/>
+            <wp:effectExtent l="0" t="0" r="635" b="0"/>
+            <wp:docPr id="2" name="Picture 2" descr="Timeline&#10;&#10;Description automatically generated"/>
+            <wp:cNvGraphicFramePr>
+              <a:graphicFrameLocks xmlns:a="http://schemas.openxmlformats.org/drawingml/2006/main" noChangeAspect="1"/>
+            </wp:cNvGraphicFramePr>
+            <a:graphic xmlns:a="http://schemas.openxmlformats.org/drawingml/2006/main">
+              <a:graphicData uri="http://schemas.openxmlformats.org/drawingml/2006/picture">
+                <pic:pic xmlns:pic="http://schemas.openxmlformats.org/drawingml/2006/picture">
+                  <pic:nvPicPr>
+                    <pic:cNvPr id="2" name="Picture 2" descr="Timeline&#10;&#10;Description automatically generated"/>
+                    <pic:cNvPicPr/>
+                  </pic:nvPicPr>
+                  <pic:blipFill>
+                    <a:blip r:embed="rId16"/>
+                    <a:stretch>
+                      <a:fillRect/>
+                    </a:stretch>
+                  </pic:blipFill>
+                  <pic:spPr>
+                    <a:xfrm>
+                      <a:off x="0" y="0"/>
+                      <a:ext cx="5762978" cy="3063121"/>
+                    </a:xfrm>
+                    <a:prstGeom prst="rect">
+                      <a:avLst/>
+                    </a:prstGeom>
+                  </pic:spPr>
+                </pic:pic>
+              </a:graphicData>
+            </a:graphic>
+          </wp:inline>
+        </w:drawing>
+      </w:r>
+    </w:p>
+    <w:p>
+      <w:pPr>
+        <w:pStyle w:val="Caption"/>
+      </w:pPr>
+      <w:r>
+        <w:t xml:space="preserve">Figure </w:t>
+      </w:r>
+      <w:fldSimple w:instr=" SEQ Figure \* ARABIC ">
+        <w:r>
+          <w:rPr>
+            <w:noProof/>
+          </w:rPr>
+          <w:t>1</w:t>
+        </w:r>
+      </w:fldSimple>
+      <w:r>
+        <w:t>: VIN decoding</w:t>
+      </w:r>
+    </w:p>
+    <w:p>
+      <w:pPr>
+        <w:pStyle w:val="ListParagraph"/>
+        <w:numPr>
+          <w:ilvl w:val="0"/>
+          <w:numId w:val="27"/>
+        </w:numPr>
+      </w:pPr>
+      <w:r>
+        <w:t xml:space="preserve">Try to get the user coordinates by using a </w:t>
+      </w:r>
+      <w:r>
+        <w:t>Geolocation API</w:t>
+      </w:r>
+      <w:sdt>
+        <w:sdtPr>
+          <w:rPr>
+            <w:vertAlign w:val="superscript"/>
+          </w:rPr>
+          <w:id w:val="569160977"/>
+          <w:citation/>
+        </w:sdtPr>
+        <w:sdtContent>
+          <w:r>
+            <w:rPr>
+              <w:vertAlign w:val="superscript"/>
+            </w:rPr>
+            <w:fldChar w:fldCharType="begin"/>
+          </w:r>
+          <w:r>
+            <w:rPr>
+              <w:vertAlign w:val="superscript"/>
+              <w:lang w:val="en-US"/>
+            </w:rPr>
+            <w:instrText xml:space="preserve"> CITATION Pau19 \l 1033 </w:instrText>
+          </w:r>
+          <w:r>
+            <w:rPr>
+              <w:vertAlign w:val="superscript"/>
+            </w:rPr>
+            <w:fldChar w:fldCharType="separate"/>
+          </w:r>
+          <w:r>
+            <w:rPr>
+              <w:noProof/>
+              <w:vertAlign w:val="superscript"/>
+              <w:lang w:val="en-US"/>
+            </w:rPr>
+            <w:t xml:space="preserve"> [2]</w:t>
+          </w:r>
+          <w:r>
+            <w:rPr>
+              <w:vertAlign w:val="superscript"/>
+            </w:rPr>
+            <w:fldChar w:fldCharType="end"/>
+          </w:r>
+        </w:sdtContent>
+      </w:sdt>
+      <w:r>
+        <w:t xml:space="preserve">. It takes care of user consent and allows us to adopt geotagging, </w:t>
+      </w:r>
+      <w:r>
+        <w:t>tailoring</w:t>
+      </w:r>
+      <w:r>
+        <w:t xml:space="preserve"> advertisement</w:t>
+      </w:r>
+      <w:r>
+        <w:t xml:space="preserve">s </w:t>
+      </w:r>
+      <w:r>
+        <w:t xml:space="preserve">on the application </w:t>
+      </w:r>
+      <w:r>
+        <w:t>based on user location</w:t>
+      </w:r>
+      <w:r>
+        <w:t xml:space="preserve"> etc.</w:t>
+      </w:r>
     </w:p>
     <w:p/>
+    <w:sdt>
+      <w:sdtPr>
+        <w:id w:val="895008228"/>
+        <w:docPartObj>
+          <w:docPartGallery w:val="Bibliographies"/>
+          <w:docPartUnique/>
+        </w:docPartObj>
+      </w:sdtPr>
+      <w:sdtEndPr>
+        <w:rPr>
+          <w:rFonts w:asciiTheme="minorHAnsi" w:eastAsiaTheme="minorHAnsi" w:hAnsiTheme="minorHAnsi" w:cstheme="minorBidi"/>
+          <w:color w:val="auto"/>
+          <w:sz w:val="24"/>
+          <w:szCs w:val="24"/>
+        </w:rPr>
+      </w:sdtEndPr>
+      <w:sdtContent>
+        <w:p>
+          <w:pPr>
+            <w:pStyle w:val="Heading1"/>
+          </w:pPr>
+          <w:r>
+            <w:t>Bibliography</w:t>
+          </w:r>
+        </w:p>
+        <w:sdt>
+          <w:sdtPr>
+            <w:id w:val="111145805"/>
+            <w:bibliography/>
+          </w:sdtPr>
+          <w:sdtContent>
+            <w:p>
+              <w:pPr>
+                <w:rPr>
+                  <w:noProof/>
+                </w:rPr>
+              </w:pPr>
+              <w:r>
+                <w:fldChar w:fldCharType="begin"/>
+              </w:r>
+              <w:r>
+                <w:instrText xml:space="preserve"> BIBLIOGRAPHY </w:instrText>
+              </w:r>
+              <w:r>
+                <w:fldChar w:fldCharType="separate"/>
+              </w:r>
+            </w:p>
+            <w:tbl>
+              <w:tblPr>
+                <w:tblW w:w="5000" w:type="pct"/>
+                <w:tblCellSpacing w:w="15" w:type="dxa"/>
+                <w:tblCellMar>
+                  <w:top w:w="15" w:type="dxa"/>
+                  <w:left w:w="15" w:type="dxa"/>
+                  <w:bottom w:w="15" w:type="dxa"/>
+                  <w:right w:w="15" w:type="dxa"/>
+                </w:tblCellMar>
+                <w:tblLook w:val="04A0" w:firstRow="1" w:lastRow="0" w:firstColumn="1" w:lastColumn="0" w:noHBand="0" w:noVBand="1"/>
+              </w:tblPr>
+              <w:tblGrid>
+                <w:gridCol w:w="344"/>
+                <w:gridCol w:w="9016"/>
+              </w:tblGrid>
+              <w:tr>
+                <w:trPr>
+                  <w:divId w:val="211502414"/>
+                  <w:tblCellSpacing w:w="15" w:type="dxa"/>
+                </w:trPr>
+                <w:tc>
+                  <w:tcPr>
+                    <w:tcW w:w="50" w:type="pct"/>
+                    <w:hideMark/>
+                  </w:tcPr>
+                  <w:p>
+                    <w:pPr>
+                      <w:pStyle w:val="Bibliography"/>
+                      <w:rPr>
+                        <w:noProof/>
+                      </w:rPr>
+                    </w:pPr>
+                    <w:r>
+                      <w:rPr>
+                        <w:noProof/>
+                      </w:rPr>
+                      <w:t xml:space="preserve">[1] </w:t>
+                    </w:r>
+                  </w:p>
+                </w:tc>
+                <w:tc>
+                  <w:tcPr>
+                    <w:tcW w:w="0" w:type="auto"/>
+                    <w:hideMark/>
+                  </w:tcPr>
+                  <w:p>
+                    <w:pPr>
+                      <w:pStyle w:val="Bibliography"/>
+                      <w:rPr>
+                        <w:noProof/>
+                      </w:rPr>
+                    </w:pPr>
+                    <w:r>
+                      <w:rPr>
+                        <w:noProof/>
+                      </w:rPr>
+                      <w:t>AutoCheck Experian, "AutoCheck Experian," 2019. [Online]. Available: https://www.autocheck.com/vehiclehistory/vin-basics.</w:t>
+                    </w:r>
+                  </w:p>
+                </w:tc>
+              </w:tr>
+              <w:tr>
+                <w:trPr>
+                  <w:divId w:val="211502414"/>
+                  <w:tblCellSpacing w:w="15" w:type="dxa"/>
+                </w:trPr>
+                <w:tc>
+                  <w:tcPr>
+                    <w:tcW w:w="50" w:type="pct"/>
+                    <w:hideMark/>
+                  </w:tcPr>
+                  <w:p>
+                    <w:pPr>
+                      <w:pStyle w:val="Bibliography"/>
+                      <w:rPr>
+                        <w:noProof/>
+                      </w:rPr>
+                    </w:pPr>
+                    <w:r>
+                      <w:rPr>
+                        <w:noProof/>
+                      </w:rPr>
+                      <w:t xml:space="preserve">[2] </w:t>
+                    </w:r>
+                  </w:p>
+                </w:tc>
+                <w:tc>
+                  <w:tcPr>
+                    <w:tcW w:w="0" w:type="auto"/>
+                    <w:hideMark/>
+                  </w:tcPr>
+                  <w:p>
+                    <w:pPr>
+                      <w:pStyle w:val="Bibliography"/>
+                      <w:rPr>
+                        <w:noProof/>
+                      </w:rPr>
+                    </w:pPr>
+                    <w:r>
+                      <w:rPr>
+                        <w:noProof/>
+                      </w:rPr>
+                      <w:t>P. Kinlan, "Web Fundamentals," Google Developers, 12 February 2019. [Online]. Available: https://developers.google.com/web/fundamentals/native-hardware/user-location. [Accessed 15 April 2021].</w:t>
+                    </w:r>
+                  </w:p>
+                </w:tc>
+              </w:tr>
+            </w:tbl>
+            <w:p>
+              <w:pPr>
+                <w:divId w:val="211502414"/>
+                <w:rPr>
+                  <w:rFonts w:eastAsia="Times New Roman"/>
+                  <w:noProof/>
+                </w:rPr>
+              </w:pPr>
+            </w:p>
+            <w:p>
+              <w:r>
+                <w:rPr>
+                  <w:b/>
+                  <w:bCs/>
+                  <w:noProof/>
+                </w:rPr>
+                <w:fldChar w:fldCharType="end"/>
+              </w:r>
+            </w:p>
+          </w:sdtContent>
+        </w:sdt>
+      </w:sdtContent>
+    </w:sdt>
     <w:p/>
     <w:sectPr>
-      <w:footerReference w:type="even" r:id="rId15"/>
-      <w:footerReference w:type="default" r:id="rId16"/>
+      <w:footerReference w:type="even" r:id="rId17"/>
+      <w:footerReference w:type="default" r:id="rId18"/>
       <w:pgSz w:w="12240" w:h="15840"/>
       <w:pgMar w:top="1440" w:right="1440" w:bottom="1440" w:left="1440" w:header="708" w:footer="708" w:gutter="0"/>
       <w:cols w:space="708"/>
@@ -4843,11 +5327,6 @@
         <w:docPartUnique/>
       </w:docPartObj>
     </w:sdtPr>
-    <w:sdtEndPr>
-      <w:rPr>
-        <w:rStyle w:val="PageNumber"/>
-      </w:rPr>
-    </w:sdtEndPr>
     <w:sdtContent>
       <w:p>
         <w:pPr>
@@ -4900,11 +5379,6 @@
         <w:docPartUnique/>
       </w:docPartObj>
     </w:sdtPr>
-    <w:sdtEndPr>
-      <w:rPr>
-        <w:rStyle w:val="PageNumber"/>
-      </w:rPr>
-    </w:sdtEndPr>
     <w:sdtContent>
       <w:p>
         <w:pPr>
@@ -5291,6 +5765,119 @@
     </w:lvl>
   </w:abstractNum>
   <w:abstractNum w:abstractNumId="3" w15:restartNumberingAfterBreak="0">
+    <w:nsid w:val="0E160146"/>
+    <w:multiLevelType w:val="hybridMultilevel"/>
+    <w:tmpl w:val="12F000FC"/>
+    <w:lvl w:ilvl="0" w:tplc="04090001">
+      <w:start w:val="1"/>
+      <w:numFmt w:val="bullet"/>
+      <w:lvlText w:val=""/>
+      <w:lvlJc w:val="left"/>
+      <w:pPr>
+        <w:ind w:left="720" w:hanging="360"/>
+      </w:pPr>
+      <w:rPr>
+        <w:rFonts w:ascii="Symbol" w:hAnsi="Symbol" w:hint="default"/>
+      </w:rPr>
+    </w:lvl>
+    <w:lvl w:ilvl="1" w:tplc="04090003">
+      <w:start w:val="1"/>
+      <w:numFmt w:val="bullet"/>
+      <w:lvlText w:val="o"/>
+      <w:lvlJc w:val="left"/>
+      <w:pPr>
+        <w:ind w:left="1440" w:hanging="360"/>
+      </w:pPr>
+      <w:rPr>
+        <w:rFonts w:ascii="Courier New" w:hAnsi="Courier New" w:cs="Courier New" w:hint="default"/>
+      </w:rPr>
+    </w:lvl>
+    <w:lvl w:ilvl="2" w:tplc="04090005" w:tentative="1">
+      <w:start w:val="1"/>
+      <w:numFmt w:val="bullet"/>
+      <w:lvlText w:val=""/>
+      <w:lvlJc w:val="left"/>
+      <w:pPr>
+        <w:ind w:left="2160" w:hanging="360"/>
+      </w:pPr>
+      <w:rPr>
+        <w:rFonts w:ascii="Wingdings" w:hAnsi="Wingdings" w:hint="default"/>
+      </w:rPr>
+    </w:lvl>
+    <w:lvl w:ilvl="3" w:tplc="04090001" w:tentative="1">
+      <w:start w:val="1"/>
+      <w:numFmt w:val="bullet"/>
+      <w:lvlText w:val=""/>
+      <w:lvlJc w:val="left"/>
+      <w:pPr>
+        <w:ind w:left="2880" w:hanging="360"/>
+      </w:pPr>
+      <w:rPr>
+        <w:rFonts w:ascii="Symbol" w:hAnsi="Symbol" w:hint="default"/>
+      </w:rPr>
+    </w:lvl>
+    <w:lvl w:ilvl="4" w:tplc="04090003" w:tentative="1">
+      <w:start w:val="1"/>
+      <w:numFmt w:val="bullet"/>
+      <w:lvlText w:val="o"/>
+      <w:lvlJc w:val="left"/>
+      <w:pPr>
+        <w:ind w:left="3600" w:hanging="360"/>
+      </w:pPr>
+      <w:rPr>
+        <w:rFonts w:ascii="Courier New" w:hAnsi="Courier New" w:cs="Courier New" w:hint="default"/>
+      </w:rPr>
+    </w:lvl>
+    <w:lvl w:ilvl="5" w:tplc="04090005" w:tentative="1">
+      <w:start w:val="1"/>
+      <w:numFmt w:val="bullet"/>
+      <w:lvlText w:val=""/>
+      <w:lvlJc w:val="left"/>
+      <w:pPr>
+        <w:ind w:left="4320" w:hanging="360"/>
+      </w:pPr>
+      <w:rPr>
+        <w:rFonts w:ascii="Wingdings" w:hAnsi="Wingdings" w:hint="default"/>
+      </w:rPr>
+    </w:lvl>
+    <w:lvl w:ilvl="6" w:tplc="04090001" w:tentative="1">
+      <w:start w:val="1"/>
+      <w:numFmt w:val="bullet"/>
+      <w:lvlText w:val=""/>
+      <w:lvlJc w:val="left"/>
+      <w:pPr>
+        <w:ind w:left="5040" w:hanging="360"/>
+      </w:pPr>
+      <w:rPr>
+        <w:rFonts w:ascii="Symbol" w:hAnsi="Symbol" w:hint="default"/>
+      </w:rPr>
+    </w:lvl>
+    <w:lvl w:ilvl="7" w:tplc="04090003" w:tentative="1">
+      <w:start w:val="1"/>
+      <w:numFmt w:val="bullet"/>
+      <w:lvlText w:val="o"/>
+      <w:lvlJc w:val="left"/>
+      <w:pPr>
+        <w:ind w:left="5760" w:hanging="360"/>
+      </w:pPr>
+      <w:rPr>
+        <w:rFonts w:ascii="Courier New" w:hAnsi="Courier New" w:cs="Courier New" w:hint="default"/>
+      </w:rPr>
+    </w:lvl>
+    <w:lvl w:ilvl="8" w:tplc="04090005" w:tentative="1">
+      <w:start w:val="1"/>
+      <w:numFmt w:val="bullet"/>
+      <w:lvlText w:val=""/>
+      <w:lvlJc w:val="left"/>
+      <w:pPr>
+        <w:ind w:left="6480" w:hanging="360"/>
+      </w:pPr>
+      <w:rPr>
+        <w:rFonts w:ascii="Wingdings" w:hAnsi="Wingdings" w:hint="default"/>
+      </w:rPr>
+    </w:lvl>
+  </w:abstractNum>
+  <w:abstractNum w:abstractNumId="4" w15:restartNumberingAfterBreak="0">
     <w:nsid w:val="0FE50139"/>
     <w:multiLevelType w:val="hybridMultilevel"/>
     <w:tmpl w:val="D8221412"/>
@@ -5403,7 +5990,7 @@
       </w:rPr>
     </w:lvl>
   </w:abstractNum>
-  <w:abstractNum w:abstractNumId="4" w15:restartNumberingAfterBreak="0">
+  <w:abstractNum w:abstractNumId="5" w15:restartNumberingAfterBreak="0">
     <w:nsid w:val="124E7CB6"/>
     <w:multiLevelType w:val="hybridMultilevel"/>
     <w:tmpl w:val="5776AC52"/>
@@ -5489,7 +6076,7 @@
       </w:pPr>
     </w:lvl>
   </w:abstractNum>
-  <w:abstractNum w:abstractNumId="5" w15:restartNumberingAfterBreak="0">
+  <w:abstractNum w:abstractNumId="6" w15:restartNumberingAfterBreak="0">
     <w:nsid w:val="12D36523"/>
     <w:multiLevelType w:val="multilevel"/>
     <w:tmpl w:val="BA0275A2"/>
@@ -5602,7 +6189,7 @@
       </w:rPr>
     </w:lvl>
   </w:abstractNum>
-  <w:abstractNum w:abstractNumId="6" w15:restartNumberingAfterBreak="0">
+  <w:abstractNum w:abstractNumId="7" w15:restartNumberingAfterBreak="0">
     <w:nsid w:val="1798688D"/>
     <w:multiLevelType w:val="hybridMultilevel"/>
     <w:tmpl w:val="712AC674"/>
@@ -5715,7 +6302,7 @@
       </w:rPr>
     </w:lvl>
   </w:abstractNum>
-  <w:abstractNum w:abstractNumId="7" w15:restartNumberingAfterBreak="0">
+  <w:abstractNum w:abstractNumId="8" w15:restartNumberingAfterBreak="0">
     <w:nsid w:val="17EB3CEE"/>
     <w:multiLevelType w:val="hybridMultilevel"/>
     <w:tmpl w:val="F6582D24"/>
@@ -5810,7 +6397,7 @@
       </w:pPr>
     </w:lvl>
   </w:abstractNum>
-  <w:abstractNum w:abstractNumId="8" w15:restartNumberingAfterBreak="0">
+  <w:abstractNum w:abstractNumId="9" w15:restartNumberingAfterBreak="0">
     <w:nsid w:val="19935643"/>
     <w:multiLevelType w:val="hybridMultilevel"/>
     <w:tmpl w:val="2D3E0096"/>
@@ -5923,7 +6510,7 @@
       </w:rPr>
     </w:lvl>
   </w:abstractNum>
-  <w:abstractNum w:abstractNumId="9" w15:restartNumberingAfterBreak="0">
+  <w:abstractNum w:abstractNumId="10" w15:restartNumberingAfterBreak="0">
     <w:nsid w:val="1B647916"/>
     <w:multiLevelType w:val="hybridMultilevel"/>
     <w:tmpl w:val="31F859A6"/>
@@ -6036,7 +6623,7 @@
       </w:rPr>
     </w:lvl>
   </w:abstractNum>
-  <w:abstractNum w:abstractNumId="10" w15:restartNumberingAfterBreak="0">
+  <w:abstractNum w:abstractNumId="11" w15:restartNumberingAfterBreak="0">
     <w:nsid w:val="1F8274C8"/>
     <w:multiLevelType w:val="hybridMultilevel"/>
     <w:tmpl w:val="EA6A8328"/>
@@ -6149,7 +6736,7 @@
       </w:rPr>
     </w:lvl>
   </w:abstractNum>
-  <w:abstractNum w:abstractNumId="11" w15:restartNumberingAfterBreak="0">
+  <w:abstractNum w:abstractNumId="12" w15:restartNumberingAfterBreak="0">
     <w:nsid w:val="296E0974"/>
     <w:multiLevelType w:val="hybridMultilevel"/>
     <w:tmpl w:val="BD40F782"/>
@@ -6262,7 +6849,7 @@
       </w:rPr>
     </w:lvl>
   </w:abstractNum>
-  <w:abstractNum w:abstractNumId="12" w15:restartNumberingAfterBreak="0">
+  <w:abstractNum w:abstractNumId="13" w15:restartNumberingAfterBreak="0">
     <w:nsid w:val="32AB0B5F"/>
     <w:multiLevelType w:val="hybridMultilevel"/>
     <w:tmpl w:val="4DBED906"/>
@@ -6375,7 +6962,7 @@
       </w:rPr>
     </w:lvl>
   </w:abstractNum>
-  <w:abstractNum w:abstractNumId="13" w15:restartNumberingAfterBreak="0">
+  <w:abstractNum w:abstractNumId="14" w15:restartNumberingAfterBreak="0">
     <w:nsid w:val="33C70CBD"/>
     <w:multiLevelType w:val="hybridMultilevel"/>
     <w:tmpl w:val="60BEBF20"/>
@@ -6488,7 +7075,7 @@
       </w:rPr>
     </w:lvl>
   </w:abstractNum>
-  <w:abstractNum w:abstractNumId="14" w15:restartNumberingAfterBreak="0">
+  <w:abstractNum w:abstractNumId="15" w15:restartNumberingAfterBreak="0">
     <w:nsid w:val="3C095BB2"/>
     <w:multiLevelType w:val="hybridMultilevel"/>
     <w:tmpl w:val="2BB064CA"/>
@@ -6601,7 +7188,7 @@
       </w:rPr>
     </w:lvl>
   </w:abstractNum>
-  <w:abstractNum w:abstractNumId="15" w15:restartNumberingAfterBreak="0">
+  <w:abstractNum w:abstractNumId="16" w15:restartNumberingAfterBreak="0">
     <w:nsid w:val="3FD91D2A"/>
     <w:multiLevelType w:val="multilevel"/>
     <w:tmpl w:val="0409001D"/>
@@ -6714,7 +7301,7 @@
       </w:rPr>
     </w:lvl>
   </w:abstractNum>
-  <w:abstractNum w:abstractNumId="16" w15:restartNumberingAfterBreak="0">
+  <w:abstractNum w:abstractNumId="17" w15:restartNumberingAfterBreak="0">
     <w:nsid w:val="4A5D05EA"/>
     <w:multiLevelType w:val="hybridMultilevel"/>
     <w:tmpl w:val="44B403B8"/>
@@ -6827,7 +7414,7 @@
       </w:rPr>
     </w:lvl>
   </w:abstractNum>
-  <w:abstractNum w:abstractNumId="17" w15:restartNumberingAfterBreak="0">
+  <w:abstractNum w:abstractNumId="18" w15:restartNumberingAfterBreak="0">
     <w:nsid w:val="54D115A6"/>
     <w:multiLevelType w:val="hybridMultilevel"/>
     <w:tmpl w:val="87A899B2"/>
@@ -6940,7 +7527,7 @@
       </w:rPr>
     </w:lvl>
   </w:abstractNum>
-  <w:abstractNum w:abstractNumId="18" w15:restartNumberingAfterBreak="0">
+  <w:abstractNum w:abstractNumId="19" w15:restartNumberingAfterBreak="0">
     <w:nsid w:val="55271094"/>
     <w:multiLevelType w:val="hybridMultilevel"/>
     <w:tmpl w:val="771CEDB4"/>
@@ -7053,7 +7640,7 @@
       </w:rPr>
     </w:lvl>
   </w:abstractNum>
-  <w:abstractNum w:abstractNumId="19" w15:restartNumberingAfterBreak="0">
+  <w:abstractNum w:abstractNumId="20" w15:restartNumberingAfterBreak="0">
     <w:nsid w:val="555B5E53"/>
     <w:multiLevelType w:val="hybridMultilevel"/>
     <w:tmpl w:val="C7AE14FE"/>
@@ -7166,7 +7753,7 @@
       </w:rPr>
     </w:lvl>
   </w:abstractNum>
-  <w:abstractNum w:abstractNumId="20" w15:restartNumberingAfterBreak="0">
+  <w:abstractNum w:abstractNumId="21" w15:restartNumberingAfterBreak="0">
     <w:nsid w:val="641E1BEA"/>
     <w:multiLevelType w:val="multilevel"/>
     <w:tmpl w:val="0409001D"/>
@@ -7279,7 +7866,120 @@
       </w:rPr>
     </w:lvl>
   </w:abstractNum>
-  <w:abstractNum w:abstractNumId="21" w15:restartNumberingAfterBreak="0">
+  <w:abstractNum w:abstractNumId="22" w15:restartNumberingAfterBreak="0">
+    <w:nsid w:val="64CF34EE"/>
+    <w:multiLevelType w:val="hybridMultilevel"/>
+    <w:tmpl w:val="7E842256"/>
+    <w:lvl w:ilvl="0" w:tplc="04090001">
+      <w:start w:val="1"/>
+      <w:numFmt w:val="bullet"/>
+      <w:lvlText w:val=""/>
+      <w:lvlJc w:val="left"/>
+      <w:pPr>
+        <w:ind w:left="720" w:hanging="360"/>
+      </w:pPr>
+      <w:rPr>
+        <w:rFonts w:ascii="Symbol" w:hAnsi="Symbol" w:hint="default"/>
+      </w:rPr>
+    </w:lvl>
+    <w:lvl w:ilvl="1" w:tplc="04090003" w:tentative="1">
+      <w:start w:val="1"/>
+      <w:numFmt w:val="bullet"/>
+      <w:lvlText w:val="o"/>
+      <w:lvlJc w:val="left"/>
+      <w:pPr>
+        <w:ind w:left="1440" w:hanging="360"/>
+      </w:pPr>
+      <w:rPr>
+        <w:rFonts w:ascii="Courier New" w:hAnsi="Courier New" w:cs="Courier New" w:hint="default"/>
+      </w:rPr>
+    </w:lvl>
+    <w:lvl w:ilvl="2" w:tplc="04090005" w:tentative="1">
+      <w:start w:val="1"/>
+      <w:numFmt w:val="bullet"/>
+      <w:lvlText w:val=""/>
+      <w:lvlJc w:val="left"/>
+      <w:pPr>
+        <w:ind w:left="2160" w:hanging="360"/>
+      </w:pPr>
+      <w:rPr>
+        <w:rFonts w:ascii="Wingdings" w:hAnsi="Wingdings" w:hint="default"/>
+      </w:rPr>
+    </w:lvl>
+    <w:lvl w:ilvl="3" w:tplc="04090001" w:tentative="1">
+      <w:start w:val="1"/>
+      <w:numFmt w:val="bullet"/>
+      <w:lvlText w:val=""/>
+      <w:lvlJc w:val="left"/>
+      <w:pPr>
+        <w:ind w:left="2880" w:hanging="360"/>
+      </w:pPr>
+      <w:rPr>
+        <w:rFonts w:ascii="Symbol" w:hAnsi="Symbol" w:hint="default"/>
+      </w:rPr>
+    </w:lvl>
+    <w:lvl w:ilvl="4" w:tplc="04090003" w:tentative="1">
+      <w:start w:val="1"/>
+      <w:numFmt w:val="bullet"/>
+      <w:lvlText w:val="o"/>
+      <w:lvlJc w:val="left"/>
+      <w:pPr>
+        <w:ind w:left="3600" w:hanging="360"/>
+      </w:pPr>
+      <w:rPr>
+        <w:rFonts w:ascii="Courier New" w:hAnsi="Courier New" w:cs="Courier New" w:hint="default"/>
+      </w:rPr>
+    </w:lvl>
+    <w:lvl w:ilvl="5" w:tplc="04090005" w:tentative="1">
+      <w:start w:val="1"/>
+      <w:numFmt w:val="bullet"/>
+      <w:lvlText w:val=""/>
+      <w:lvlJc w:val="left"/>
+      <w:pPr>
+        <w:ind w:left="4320" w:hanging="360"/>
+      </w:pPr>
+      <w:rPr>
+        <w:rFonts w:ascii="Wingdings" w:hAnsi="Wingdings" w:hint="default"/>
+      </w:rPr>
+    </w:lvl>
+    <w:lvl w:ilvl="6" w:tplc="04090001" w:tentative="1">
+      <w:start w:val="1"/>
+      <w:numFmt w:val="bullet"/>
+      <w:lvlText w:val=""/>
+      <w:lvlJc w:val="left"/>
+      <w:pPr>
+        <w:ind w:left="5040" w:hanging="360"/>
+      </w:pPr>
+      <w:rPr>
+        <w:rFonts w:ascii="Symbol" w:hAnsi="Symbol" w:hint="default"/>
+      </w:rPr>
+    </w:lvl>
+    <w:lvl w:ilvl="7" w:tplc="04090003" w:tentative="1">
+      <w:start w:val="1"/>
+      <w:numFmt w:val="bullet"/>
+      <w:lvlText w:val="o"/>
+      <w:lvlJc w:val="left"/>
+      <w:pPr>
+        <w:ind w:left="5760" w:hanging="360"/>
+      </w:pPr>
+      <w:rPr>
+        <w:rFonts w:ascii="Courier New" w:hAnsi="Courier New" w:cs="Courier New" w:hint="default"/>
+      </w:rPr>
+    </w:lvl>
+    <w:lvl w:ilvl="8" w:tplc="04090005" w:tentative="1">
+      <w:start w:val="1"/>
+      <w:numFmt w:val="bullet"/>
+      <w:lvlText w:val=""/>
+      <w:lvlJc w:val="left"/>
+      <w:pPr>
+        <w:ind w:left="6480" w:hanging="360"/>
+      </w:pPr>
+      <w:rPr>
+        <w:rFonts w:ascii="Wingdings" w:hAnsi="Wingdings" w:hint="default"/>
+      </w:rPr>
+    </w:lvl>
+  </w:abstractNum>
+  <w:abstractNum w:abstractNumId="23" w15:restartNumberingAfterBreak="0">
     <w:nsid w:val="651F2B17"/>
     <w:multiLevelType w:val="multilevel"/>
     <w:tmpl w:val="0409001D"/>
@@ -7392,7 +8092,7 @@
       </w:rPr>
     </w:lvl>
   </w:abstractNum>
-  <w:abstractNum w:abstractNumId="22" w15:restartNumberingAfterBreak="0">
+  <w:abstractNum w:abstractNumId="24" w15:restartNumberingAfterBreak="0">
     <w:nsid w:val="780D4C5E"/>
     <w:multiLevelType w:val="hybridMultilevel"/>
     <w:tmpl w:val="FE1E5A82"/>
@@ -7505,7 +8205,7 @@
       </w:rPr>
     </w:lvl>
   </w:abstractNum>
-  <w:abstractNum w:abstractNumId="23" w15:restartNumberingAfterBreak="0">
+  <w:abstractNum w:abstractNumId="25" w15:restartNumberingAfterBreak="0">
     <w:nsid w:val="7B665109"/>
     <w:multiLevelType w:val="hybridMultilevel"/>
     <w:tmpl w:val="C98A3FD2"/>
@@ -7603,7 +8303,7 @@
       </w:pPr>
     </w:lvl>
   </w:abstractNum>
-  <w:abstractNum w:abstractNumId="24" w15:restartNumberingAfterBreak="0">
+  <w:abstractNum w:abstractNumId="26" w15:restartNumberingAfterBreak="0">
     <w:nsid w:val="7D6C6E5B"/>
     <w:multiLevelType w:val="hybridMultilevel"/>
     <w:tmpl w:val="C8945DEA"/>
@@ -7717,79 +8417,85 @@
     </w:lvl>
   </w:abstractNum>
   <w:num w:numId="1">
-    <w:abstractNumId w:val="9"/>
+    <w:abstractNumId w:val="10"/>
   </w:num>
   <w:num w:numId="2">
-    <w:abstractNumId w:val="10"/>
+    <w:abstractNumId w:val="11"/>
   </w:num>
   <w:num w:numId="3">
-    <w:abstractNumId w:val="7"/>
+    <w:abstractNumId w:val="8"/>
   </w:num>
   <w:num w:numId="4">
-    <w:abstractNumId w:val="3"/>
+    <w:abstractNumId w:val="4"/>
   </w:num>
   <w:num w:numId="5">
-    <w:abstractNumId w:val="23"/>
+    <w:abstractNumId w:val="25"/>
   </w:num>
   <w:num w:numId="6">
     <w:abstractNumId w:val="2"/>
   </w:num>
   <w:num w:numId="7">
-    <w:abstractNumId w:val="13"/>
+    <w:abstractNumId w:val="14"/>
   </w:num>
   <w:num w:numId="8">
     <w:abstractNumId w:val="1"/>
   </w:num>
   <w:num w:numId="9">
-    <w:abstractNumId w:val="6"/>
+    <w:abstractNumId w:val="7"/>
   </w:num>
   <w:num w:numId="10">
-    <w:abstractNumId w:val="14"/>
+    <w:abstractNumId w:val="15"/>
   </w:num>
   <w:num w:numId="11">
-    <w:abstractNumId w:val="8"/>
+    <w:abstractNumId w:val="9"/>
   </w:num>
   <w:num w:numId="12">
-    <w:abstractNumId w:val="22"/>
+    <w:abstractNumId w:val="24"/>
   </w:num>
   <w:num w:numId="13">
-    <w:abstractNumId w:val="4"/>
+    <w:abstractNumId w:val="5"/>
   </w:num>
   <w:num w:numId="14">
+    <w:abstractNumId w:val="23"/>
+  </w:num>
+  <w:num w:numId="15">
     <w:abstractNumId w:val="21"/>
   </w:num>
-  <w:num w:numId="15">
+  <w:num w:numId="16">
+    <w:abstractNumId w:val="13"/>
+  </w:num>
+  <w:num w:numId="17">
+    <w:abstractNumId w:val="16"/>
+  </w:num>
+  <w:num w:numId="18">
     <w:abstractNumId w:val="20"/>
   </w:num>
-  <w:num w:numId="16">
-    <w:abstractNumId w:val="12"/>
-  </w:num>
-  <w:num w:numId="17">
-    <w:abstractNumId w:val="15"/>
-  </w:num>
-  <w:num w:numId="18">
+  <w:num w:numId="19">
     <w:abstractNumId w:val="19"/>
   </w:num>
-  <w:num w:numId="19">
-    <w:abstractNumId w:val="18"/>
-  </w:num>
   <w:num w:numId="20">
-    <w:abstractNumId w:val="24"/>
+    <w:abstractNumId w:val="26"/>
   </w:num>
   <w:num w:numId="21">
     <w:abstractNumId w:val="0"/>
   </w:num>
   <w:num w:numId="22">
-    <w:abstractNumId w:val="5"/>
+    <w:abstractNumId w:val="6"/>
   </w:num>
   <w:num w:numId="23">
-    <w:abstractNumId w:val="16"/>
+    <w:abstractNumId w:val="17"/>
   </w:num>
   <w:num w:numId="24">
-    <w:abstractNumId w:val="17"/>
+    <w:abstractNumId w:val="18"/>
   </w:num>
   <w:num w:numId="25">
-    <w:abstractNumId w:val="11"/>
+    <w:abstractNumId w:val="12"/>
+  </w:num>
+  <w:num w:numId="26">
+    <w:abstractNumId w:val="3"/>
+  </w:num>
+  <w:num w:numId="27">
+    <w:abstractNumId w:val="22"/>
   </w:num>
 </w:numbering>
 </file>
@@ -8233,6 +8939,27 @@
       <w:szCs w:val="26"/>
     </w:rPr>
   </w:style>
+  <w:style w:type="paragraph" w:styleId="Heading3">
+    <w:name w:val="heading 3"/>
+    <w:basedOn w:val="Normal"/>
+    <w:next w:val="Normal"/>
+    <w:link w:val="Heading3Char"/>
+    <w:uiPriority w:val="9"/>
+    <w:semiHidden/>
+    <w:unhideWhenUsed/>
+    <w:qFormat/>
+    <w:rsid w:val="00844783"/>
+    <w:pPr>
+      <w:keepNext/>
+      <w:keepLines/>
+      <w:spacing w:before="40"/>
+      <w:outlineLvl w:val="2"/>
+    </w:pPr>
+    <w:rPr>
+      <w:rFonts w:asciiTheme="majorHAnsi" w:eastAsiaTheme="majorEastAsia" w:hAnsiTheme="majorHAnsi" w:cstheme="majorBidi"/>
+      <w:color w:val="1F3763" w:themeColor="accent1" w:themeShade="7F"/>
+    </w:rPr>
+  </w:style>
   <w:style w:type="character" w:default="1" w:styleId="DefaultParagraphFont">
     <w:name w:val="Default Paragraph Font"/>
     <w:uiPriority w:val="1"/>
@@ -8396,6 +9123,97 @@
         <w:insideV w:val="single" w:sz="4" w:space="0" w:color="auto"/>
       </w:tblBorders>
     </w:tblPr>
+  </w:style>
+  <w:style w:type="character" w:styleId="Emphasis">
+    <w:name w:val="Emphasis"/>
+    <w:basedOn w:val="DefaultParagraphFont"/>
+    <w:uiPriority w:val="20"/>
+    <w:qFormat/>
+    <w:rsid w:val="00844783"/>
+    <w:rPr>
+      <w:i/>
+      <w:iCs/>
+    </w:rPr>
+  </w:style>
+  <w:style w:type="character" w:styleId="Strong">
+    <w:name w:val="Strong"/>
+    <w:basedOn w:val="DefaultParagraphFont"/>
+    <w:uiPriority w:val="22"/>
+    <w:qFormat/>
+    <w:rsid w:val="00844783"/>
+    <w:rPr>
+      <w:b/>
+      <w:bCs/>
+    </w:rPr>
+  </w:style>
+  <w:style w:type="paragraph" w:styleId="NormalWeb">
+    <w:name w:val="Normal (Web)"/>
+    <w:basedOn w:val="Normal"/>
+    <w:uiPriority w:val="99"/>
+    <w:semiHidden/>
+    <w:unhideWhenUsed/>
+    <w:rsid w:val="00844783"/>
+    <w:pPr>
+      <w:spacing w:before="100" w:beforeAutospacing="1" w:after="100" w:afterAutospacing="1"/>
+    </w:pPr>
+    <w:rPr>
+      <w:rFonts w:ascii="Times New Roman" w:eastAsia="Times New Roman" w:hAnsi="Times New Roman" w:cs="Times New Roman"/>
+    </w:rPr>
+  </w:style>
+  <w:style w:type="character" w:styleId="Hyperlink">
+    <w:name w:val="Hyperlink"/>
+    <w:basedOn w:val="DefaultParagraphFont"/>
+    <w:uiPriority w:val="99"/>
+    <w:unhideWhenUsed/>
+    <w:rsid w:val="00844783"/>
+    <w:rPr>
+      <w:color w:val="0000FF"/>
+      <w:u w:val="single"/>
+    </w:rPr>
+  </w:style>
+  <w:style w:type="character" w:customStyle="1" w:styleId="Heading3Char">
+    <w:name w:val="Heading 3 Char"/>
+    <w:basedOn w:val="DefaultParagraphFont"/>
+    <w:link w:val="Heading3"/>
+    <w:uiPriority w:val="9"/>
+    <w:semiHidden/>
+    <w:rsid w:val="00844783"/>
+    <w:rPr>
+      <w:rFonts w:asciiTheme="majorHAnsi" w:eastAsiaTheme="majorEastAsia" w:hAnsiTheme="majorHAnsi" w:cstheme="majorBidi"/>
+      <w:color w:val="1F3763" w:themeColor="accent1" w:themeShade="7F"/>
+    </w:rPr>
+  </w:style>
+  <w:style w:type="character" w:styleId="UnresolvedMention">
+    <w:name w:val="Unresolved Mention"/>
+    <w:basedOn w:val="DefaultParagraphFont"/>
+    <w:uiPriority w:val="99"/>
+    <w:semiHidden/>
+    <w:unhideWhenUsed/>
+    <w:rsid w:val="00E3477E"/>
+    <w:rPr>
+      <w:color w:val="605E5C"/>
+      <w:shd w:val="clear" w:color="auto" w:fill="E1DFDD"/>
+    </w:rPr>
+  </w:style>
+  <w:style w:type="character" w:styleId="FollowedHyperlink">
+    <w:name w:val="FollowedHyperlink"/>
+    <w:basedOn w:val="DefaultParagraphFont"/>
+    <w:uiPriority w:val="99"/>
+    <w:semiHidden/>
+    <w:unhideWhenUsed/>
+    <w:rsid w:val="0082449D"/>
+    <w:rPr>
+      <w:color w:val="954F72" w:themeColor="followedHyperlink"/>
+      <w:u w:val="single"/>
+    </w:rPr>
+  </w:style>
+  <w:style w:type="paragraph" w:styleId="Bibliography">
+    <w:name w:val="Bibliography"/>
+    <w:basedOn w:val="Normal"/>
+    <w:next w:val="Normal"/>
+    <w:uiPriority w:val="37"/>
+    <w:unhideWhenUsed/>
+    <w:rsid w:val="004D17BE"/>
   </w:style>
 </w:styles>
 </file>
@@ -8693,4 +9511,58 @@
     </a:ext>
   </a:extLst>
 </a:theme>
+</file>
+
+<file path=customXml/item1.xml><?xml version="1.0" encoding="utf-8"?>
+<b:Sources xmlns:b="http://schemas.openxmlformats.org/officeDocument/2006/bibliography" xmlns="http://schemas.openxmlformats.org/officeDocument/2006/bibliography" SelectedStyle="/IEEE2006OfficeOnline.xsl" StyleName="IEEE" Version="2006">
+  <b:Source>
+    <b:Tag>Aut19</b:Tag>
+    <b:SourceType>InternetSite</b:SourceType>
+    <b:Guid>{6AD450BC-E958-FF48-8F19-BC7CFBE8EF1C}</b:Guid>
+    <b:Title>AutoCheck Experian</b:Title>
+    <b:Year>2019</b:Year>
+    <b:InternetSiteTitle>AutoCheck Experian</b:InternetSiteTitle>
+    <b:URL>https://www.autocheck.com/vehiclehistory/vin-basics</b:URL>
+    <b:LCID>en-CA</b:LCID>
+    <b:Author>
+      <b:Author>
+        <b:Corporate>AutoCheck Experian</b:Corporate>
+      </b:Author>
+    </b:Author>
+    <b:RefOrder>1</b:RefOrder>
+  </b:Source>
+  <b:Source>
+    <b:Tag>Pau19</b:Tag>
+    <b:SourceType>InternetSite</b:SourceType>
+    <b:Guid>{D61DFA97-070A-F54E-8277-419B842B0E45}</b:Guid>
+    <b:Author>
+      <b:Author>
+        <b:NameList>
+          <b:Person>
+            <b:Last>Kinlan</b:Last>
+            <b:First>Paul</b:First>
+          </b:Person>
+        </b:NameList>
+      </b:Author>
+    </b:Author>
+    <b:Title>Web Fundamentals</b:Title>
+    <b:URL>https://developers.google.com/web/fundamentals/native-hardware/user-location</b:URL>
+    <b:ProductionCompany>Google Developers</b:ProductionCompany>
+    <b:Year>2019</b:Year>
+    <b:Month>February</b:Month>
+    <b:Day>12</b:Day>
+    <b:YearAccessed>2021</b:YearAccessed>
+    <b:MonthAccessed>April</b:MonthAccessed>
+    <b:DayAccessed>15</b:DayAccessed>
+    <b:RefOrder>2</b:RefOrder>
+  </b:Source>
+</b:Sources>
+</file>
+
+<file path=customXml/itemProps1.xml><?xml version="1.0" encoding="utf-8"?>
+<ds:datastoreItem xmlns:ds="http://schemas.openxmlformats.org/officeDocument/2006/customXml" ds:itemID="{A477E88C-B5B6-EB46-9DC7-EEC351D3D3BE}">
+  <ds:schemaRefs>
+    <ds:schemaRef ds:uri="http://schemas.openxmlformats.org/officeDocument/2006/bibliography"/>
+  </ds:schemaRefs>
+</ds:datastoreItem>
 </file>
</xml_diff>

<commit_message>
report no longer mentions inactive tables
</commit_message>
<xml_diff>
--- a/Database/DatabaseDesignDoc.docx
+++ b/Database/DatabaseDesignDoc.docx
@@ -1224,21 +1224,7 @@
         <w:rPr>
           <w:lang w:val="en-US"/>
         </w:rPr>
-        <w:t xml:space="preserve">: Due to compelling arguments towards using better cardinality over traditional cardinality, we’ll be using </w:t>
-      </w:r>
-      <w:proofErr w:type="spellStart"/>
-      <w:r>
-        <w:rPr>
-          <w:lang w:val="en-US"/>
-        </w:rPr>
-        <w:t>x:y</w:t>
-      </w:r>
-      <w:proofErr w:type="spellEnd"/>
-      <w:r>
-        <w:rPr>
-          <w:lang w:val="en-US"/>
-        </w:rPr>
-        <w:t xml:space="preserve"> notation – </w:t>
+        <w:t xml:space="preserve">: Due to compelling arguments towards using better cardinality over traditional cardinality, we’ll be using x:y notation – </w:t>
       </w:r>
       <w:r>
         <w:rPr>
@@ -1308,19 +1294,11 @@
           <w:lang w:val="en-US"/>
         </w:rPr>
       </w:pPr>
-      <w:proofErr w:type="spellStart"/>
-      <w:r>
-        <w:rPr>
-          <w:lang w:val="en-US"/>
-        </w:rPr>
-        <w:t>CarSale</w:t>
-      </w:r>
-      <w:proofErr w:type="spellEnd"/>
-      <w:r>
-        <w:rPr>
-          <w:lang w:val="en-US"/>
-        </w:rPr>
-        <w:t xml:space="preserve"> Relationship Set</w:t>
+      <w:r>
+        <w:rPr>
+          <w:lang w:val="en-US"/>
+        </w:rPr>
+        <w:t>CarSale Relationship Set</w:t>
       </w:r>
     </w:p>
     <w:p>
@@ -1352,21 +1330,7 @@
         <w:rPr>
           <w:lang w:val="en-US"/>
         </w:rPr>
-        <w:t xml:space="preserve"> with </w:t>
-      </w:r>
-      <w:proofErr w:type="spellStart"/>
-      <w:r>
-        <w:rPr>
-          <w:lang w:val="en-US"/>
-        </w:rPr>
-        <w:t>CarSale</w:t>
-      </w:r>
-      <w:proofErr w:type="spellEnd"/>
-      <w:r>
-        <w:rPr>
-          <w:lang w:val="en-US"/>
-        </w:rPr>
-        <w:t xml:space="preserve"> as the relationship set. ‘date’ is a </w:t>
+        <w:t xml:space="preserve"> with CarSale as the relationship set. ‘date’ is a </w:t>
       </w:r>
       <w:r>
         <w:rPr>
@@ -1477,33 +1441,11 @@
           <w:lang w:val="en-US"/>
         </w:rPr>
       </w:pPr>
-      <w:proofErr w:type="spellStart"/>
-      <w:r>
-        <w:rPr>
-          <w:lang w:val="en-US"/>
-        </w:rPr>
-        <w:t>Listing:Dealer</w:t>
-      </w:r>
-      <w:proofErr w:type="spellEnd"/>
-      <w:r>
-        <w:rPr>
-          <w:lang w:val="en-US"/>
-        </w:rPr>
-        <w:t xml:space="preserve"> is (1:1); </w:t>
-      </w:r>
-      <w:proofErr w:type="spellStart"/>
-      <w:r>
-        <w:rPr>
-          <w:lang w:val="en-US"/>
-        </w:rPr>
-        <w:t>Dealer:Listing</w:t>
-      </w:r>
-      <w:proofErr w:type="spellEnd"/>
-      <w:r>
-        <w:rPr>
-          <w:lang w:val="en-US"/>
-        </w:rPr>
-        <w:t xml:space="preserve"> is (1:*) because for a dealer to be in the system they must create a Listing but may have more than one and a Listing can have exactly one Dealer based on our application scope</w:t>
+      <w:r>
+        <w:rPr>
+          <w:lang w:val="en-US"/>
+        </w:rPr>
+        <w:t>Listing:Dealer is (1:1); Dealer:Listing is (1:*) because for a dealer to be in the system they must create a Listing but may have more than one and a Listing can have exactly one Dealer based on our application scope</w:t>
       </w:r>
     </w:p>
     <w:p>
@@ -1526,33 +1468,11 @@
           <w:lang w:val="en-US"/>
         </w:rPr>
       </w:pPr>
-      <w:proofErr w:type="spellStart"/>
-      <w:r>
-        <w:rPr>
-          <w:lang w:val="en-US"/>
-        </w:rPr>
-        <w:t>Car:Listing</w:t>
-      </w:r>
-      <w:proofErr w:type="spellEnd"/>
-      <w:r>
-        <w:rPr>
-          <w:lang w:val="en-US"/>
-        </w:rPr>
-        <w:t xml:space="preserve"> is (1:1); </w:t>
-      </w:r>
-      <w:proofErr w:type="spellStart"/>
-      <w:r>
-        <w:rPr>
-          <w:lang w:val="en-US"/>
-        </w:rPr>
-        <w:t>Listing:Car</w:t>
-      </w:r>
-      <w:proofErr w:type="spellEnd"/>
-      <w:r>
-        <w:rPr>
-          <w:lang w:val="en-US"/>
-        </w:rPr>
-        <w:t xml:space="preserve"> is (1:1) i.e., compulsory participation is enforced on both entities and they are exclusively and uniquely mapped to each other</w:t>
+      <w:r>
+        <w:rPr>
+          <w:lang w:val="en-US"/>
+        </w:rPr>
+        <w:t>Car:Listing is (1:1); Listing:Car is (1:1) i.e., compulsory participation is enforced on both entities and they are exclusively and uniquely mapped to each other</w:t>
       </w:r>
     </w:p>
     <w:p>
@@ -1573,33 +1493,11 @@
           <w:lang w:val="en-US"/>
         </w:rPr>
       </w:pPr>
-      <w:proofErr w:type="spellStart"/>
-      <w:r>
-        <w:rPr>
-          <w:lang w:val="en-US"/>
-        </w:rPr>
-        <w:t>Dealer:Car</w:t>
-      </w:r>
-      <w:proofErr w:type="spellEnd"/>
-      <w:r>
-        <w:rPr>
-          <w:lang w:val="en-US"/>
-        </w:rPr>
-        <w:t xml:space="preserve"> is (1:*); </w:t>
-      </w:r>
-      <w:proofErr w:type="spellStart"/>
-      <w:r>
-        <w:rPr>
-          <w:lang w:val="en-US"/>
-        </w:rPr>
-        <w:t>Car:Dealer</w:t>
-      </w:r>
-      <w:proofErr w:type="spellEnd"/>
-      <w:r>
-        <w:rPr>
-          <w:lang w:val="en-US"/>
-        </w:rPr>
-        <w:t>(1:1) because a Dealer must attempt a car sale to be in the relation but can sell as many Cars as they want, while a Car can only be sold by a single Dealer</w:t>
+      <w:r>
+        <w:rPr>
+          <w:lang w:val="en-US"/>
+        </w:rPr>
+        <w:t>Dealer:Car is (1:*); Car:Dealer(1:1) because a Dealer must attempt a car sale to be in the relation but can sell as many Cars as they want, while a Car can only be sold by a single Dealer</w:t>
       </w:r>
     </w:p>
     <w:p>
@@ -1740,49 +1638,7 @@
         <w:rPr>
           <w:lang w:val="en-US"/>
         </w:rPr>
-        <w:t xml:space="preserve">: Relationship sets meetFor and </w:t>
-      </w:r>
-      <w:proofErr w:type="spellStart"/>
-      <w:r>
-        <w:rPr>
-          <w:lang w:val="en-US"/>
-        </w:rPr>
-        <w:t>CarSale</w:t>
-      </w:r>
-      <w:proofErr w:type="spellEnd"/>
-      <w:r>
-        <w:rPr>
-          <w:lang w:val="en-US"/>
-        </w:rPr>
-        <w:t xml:space="preserve"> represent overlapping information. Every meetFor relationship ties together a Car, Listing, Dealer just like </w:t>
-      </w:r>
-      <w:proofErr w:type="spellStart"/>
-      <w:r>
-        <w:rPr>
-          <w:lang w:val="en-US"/>
-        </w:rPr>
-        <w:t>CarSale</w:t>
-      </w:r>
-      <w:proofErr w:type="spellEnd"/>
-      <w:r>
-        <w:rPr>
-          <w:lang w:val="en-US"/>
-        </w:rPr>
-        <w:t xml:space="preserve"> but we cannot remove </w:t>
-      </w:r>
-      <w:proofErr w:type="spellStart"/>
-      <w:r>
-        <w:rPr>
-          <w:lang w:val="en-US"/>
-        </w:rPr>
-        <w:t>CarSale</w:t>
-      </w:r>
-      <w:proofErr w:type="spellEnd"/>
-      <w:r>
-        <w:rPr>
-          <w:lang w:val="en-US"/>
-        </w:rPr>
-        <w:t xml:space="preserve"> since it can exist without any meetings. In addition, we have some extra attributes like description related to the ‘meet’ called Appointment here</w:t>
+        <w:t>: Relationship sets meetFor and CarSale represent overlapping information. Every meetFor relationship ties together a Car, Listing, Dealer just like CarSale but we cannot remove CarSale since it can exist without any meetings. In addition, we have some extra attributes like description related to the ‘meet’ called Appointment here</w:t>
       </w:r>
     </w:p>
     <w:p>
@@ -1807,21 +1663,7 @@
         <w:rPr>
           <w:lang w:val="en-US"/>
         </w:rPr>
-        <w:t xml:space="preserve">Our aggregate entity is within the pink rectangle with our </w:t>
-      </w:r>
-      <w:proofErr w:type="spellStart"/>
-      <w:r>
-        <w:rPr>
-          <w:lang w:val="en-US"/>
-        </w:rPr>
-        <w:t>CarSale</w:t>
-      </w:r>
-      <w:proofErr w:type="spellEnd"/>
-      <w:r>
-        <w:rPr>
-          <w:lang w:val="en-US"/>
-        </w:rPr>
-        <w:t xml:space="preserve"> relation and the whole thing is connected to our meetFor relation connecting Appointment entity (with ‘date’ as descriptive attribute) to the aggregate entity</w:t>
+        <w:t>Our aggregate entity is within the pink rectangle with our CarSale relation and the whole thing is connected to our meetFor relation connecting Appointment entity (with ‘date’ as descriptive attribute) to the aggregate entity</w:t>
       </w:r>
     </w:p>
     <w:p>
@@ -2323,63 +2165,7 @@
         <w:rPr>
           <w:lang w:val="en-US"/>
         </w:rPr>
-        <w:t xml:space="preserve">bodyType, height, year, </w:t>
-      </w:r>
-      <w:proofErr w:type="spellStart"/>
-      <w:r>
-        <w:rPr>
-          <w:lang w:val="en-US"/>
-        </w:rPr>
-        <w:t>modelName</w:t>
-      </w:r>
-      <w:proofErr w:type="spellEnd"/>
-      <w:r>
-        <w:rPr>
-          <w:lang w:val="en-US"/>
-        </w:rPr>
-        <w:t xml:space="preserve">, </w:t>
-      </w:r>
-      <w:proofErr w:type="spellStart"/>
-      <w:r>
-        <w:rPr>
-          <w:lang w:val="en-US"/>
-        </w:rPr>
-        <w:t>franchiseMake</w:t>
-      </w:r>
-      <w:proofErr w:type="spellEnd"/>
-      <w:r>
-        <w:rPr>
-          <w:lang w:val="en-US"/>
-        </w:rPr>
-        <w:t xml:space="preserve">, </w:t>
-      </w:r>
-      <w:proofErr w:type="spellStart"/>
-      <w:r>
-        <w:rPr>
-          <w:lang w:val="en-US"/>
-        </w:rPr>
-        <w:t>isFleet</w:t>
-      </w:r>
-      <w:proofErr w:type="spellEnd"/>
-      <w:r>
-        <w:rPr>
-          <w:lang w:val="en-US"/>
-        </w:rPr>
-        <w:t xml:space="preserve">, </w:t>
-      </w:r>
-      <w:proofErr w:type="spellStart"/>
-      <w:r>
-        <w:rPr>
-          <w:lang w:val="en-US"/>
-        </w:rPr>
-        <w:t>isCab</w:t>
-      </w:r>
-      <w:proofErr w:type="spellEnd"/>
-      <w:r>
-        <w:rPr>
-          <w:lang w:val="en-US"/>
-        </w:rPr>
-        <w:t>), Interior(</w:t>
+        <w:t>bodyType, height, year, modelName, franchiseMake, isFleet, isCab), Interior(</w:t>
       </w:r>
       <w:r>
         <w:rPr>
@@ -2388,61 +2174,11 @@
         </w:rPr>
         <w:t xml:space="preserve">VIN, </w:t>
       </w:r>
-      <w:proofErr w:type="spellStart"/>
-      <w:r>
-        <w:rPr>
-          <w:lang w:val="en-US"/>
-        </w:rPr>
-        <w:t>backLegroom</w:t>
-      </w:r>
-      <w:proofErr w:type="spellEnd"/>
-      <w:r>
-        <w:rPr>
-          <w:lang w:val="en-US"/>
-        </w:rPr>
-        <w:t xml:space="preserve">, </w:t>
-      </w:r>
-      <w:proofErr w:type="spellStart"/>
-      <w:r>
-        <w:rPr>
-          <w:lang w:val="en-US"/>
-        </w:rPr>
-        <w:t>frontLegroom</w:t>
-      </w:r>
-      <w:proofErr w:type="spellEnd"/>
-      <w:r>
-        <w:rPr>
-          <w:lang w:val="en-US"/>
-        </w:rPr>
-        <w:t xml:space="preserve">, </w:t>
-      </w:r>
-      <w:proofErr w:type="spellStart"/>
-      <w:r>
-        <w:rPr>
-          <w:lang w:val="en-US"/>
-        </w:rPr>
-        <w:t>interiorColor</w:t>
-      </w:r>
-      <w:proofErr w:type="spellEnd"/>
-      <w:r>
-        <w:rPr>
-          <w:lang w:val="en-US"/>
-        </w:rPr>
-        <w:t xml:space="preserve">, </w:t>
-      </w:r>
-      <w:proofErr w:type="spellStart"/>
-      <w:r>
-        <w:rPr>
-          <w:lang w:val="en-US"/>
-        </w:rPr>
-        <w:t>maximumSeating</w:t>
-      </w:r>
-      <w:proofErr w:type="spellEnd"/>
-      <w:r>
-        <w:rPr>
-          <w:lang w:val="en-US"/>
-        </w:rPr>
-        <w:t>), Wheels(</w:t>
+      <w:r>
+        <w:rPr>
+          <w:lang w:val="en-US"/>
+        </w:rPr>
+        <w:t>backLegroom, frontLegroom, interiorColor, maximumSeating), Wheels(</w:t>
       </w:r>
       <w:r>
         <w:rPr>
@@ -2451,33 +2187,11 @@
         </w:rPr>
         <w:t xml:space="preserve">VIN, </w:t>
       </w:r>
-      <w:proofErr w:type="spellStart"/>
-      <w:r>
-        <w:rPr>
-          <w:lang w:val="en-US"/>
-        </w:rPr>
-        <w:t>wheelSystem</w:t>
-      </w:r>
-      <w:proofErr w:type="spellEnd"/>
-      <w:r>
-        <w:rPr>
-          <w:lang w:val="en-US"/>
-        </w:rPr>
-        <w:t xml:space="preserve">, </w:t>
-      </w:r>
-      <w:proofErr w:type="spellStart"/>
-      <w:r>
-        <w:rPr>
-          <w:lang w:val="en-US"/>
-        </w:rPr>
-        <w:t>wheelSystemDisplay</w:t>
-      </w:r>
-      <w:proofErr w:type="spellEnd"/>
-      <w:r>
-        <w:rPr>
-          <w:lang w:val="en-US"/>
-        </w:rPr>
-        <w:t>, wheelbase), Engine(</w:t>
+      <w:r>
+        <w:rPr>
+          <w:lang w:val="en-US"/>
+        </w:rPr>
+        <w:t>wheelSystem, wheelSystemDisplay, wheelbase), Engine(</w:t>
       </w:r>
       <w:r>
         <w:rPr>
@@ -2490,77 +2204,7 @@
         <w:rPr>
           <w:lang w:val="en-US"/>
         </w:rPr>
-        <w:t xml:space="preserve">, </w:t>
-      </w:r>
-      <w:proofErr w:type="spellStart"/>
-      <w:r>
-        <w:rPr>
-          <w:lang w:val="en-US"/>
-        </w:rPr>
-        <w:t>engineCylinders</w:t>
-      </w:r>
-      <w:proofErr w:type="spellEnd"/>
-      <w:r>
-        <w:rPr>
-          <w:lang w:val="en-US"/>
-        </w:rPr>
-        <w:t xml:space="preserve">, </w:t>
-      </w:r>
-      <w:proofErr w:type="spellStart"/>
-      <w:r>
-        <w:rPr>
-          <w:lang w:val="en-US"/>
-        </w:rPr>
-        <w:t>engineDisplay</w:t>
-      </w:r>
-      <w:proofErr w:type="spellEnd"/>
-      <w:r>
-        <w:rPr>
-          <w:lang w:val="en-US"/>
-        </w:rPr>
-        <w:t xml:space="preserve">, </w:t>
-      </w:r>
-      <w:proofErr w:type="spellStart"/>
-      <w:r>
-        <w:rPr>
-          <w:lang w:val="en-US"/>
-        </w:rPr>
-        <w:t>engineType</w:t>
-      </w:r>
-      <w:proofErr w:type="spellEnd"/>
-      <w:r>
-        <w:rPr>
-          <w:lang w:val="en-US"/>
-        </w:rPr>
-        <w:t xml:space="preserve">, horsepower, transmission, </w:t>
-      </w:r>
-      <w:proofErr w:type="spellStart"/>
-      <w:r>
-        <w:rPr>
-          <w:lang w:val="en-US"/>
-        </w:rPr>
-        <w:t>transmissionDisplay</w:t>
-      </w:r>
-      <w:proofErr w:type="spellEnd"/>
-      <w:r>
-        <w:rPr>
-          <w:lang w:val="en-US"/>
-        </w:rPr>
-        <w:t xml:space="preserve">), </w:t>
-      </w:r>
-      <w:proofErr w:type="spellStart"/>
-      <w:r>
-        <w:rPr>
-          <w:lang w:val="en-US"/>
-        </w:rPr>
-        <w:t>FuelSpecs</w:t>
-      </w:r>
-      <w:proofErr w:type="spellEnd"/>
-      <w:r>
-        <w:rPr>
-          <w:lang w:val="en-US"/>
-        </w:rPr>
-        <w:t>(</w:t>
+        <w:t>, engineCylinders, engineDisplay, engineType, horsepower, transmission, transmissionDisplay), FuelSpecs(</w:t>
       </w:r>
       <w:r>
         <w:rPr>
@@ -2573,105 +2217,7 @@
         <w:rPr>
           <w:lang w:val="en-US"/>
         </w:rPr>
-        <w:t xml:space="preserve">, </w:t>
-      </w:r>
-      <w:proofErr w:type="spellStart"/>
-      <w:r>
-        <w:rPr>
-          <w:lang w:val="en-US"/>
-        </w:rPr>
-        <w:t>cityFuelEconomy</w:t>
-      </w:r>
-      <w:proofErr w:type="spellEnd"/>
-      <w:r>
-        <w:rPr>
-          <w:lang w:val="en-US"/>
-        </w:rPr>
-        <w:t xml:space="preserve">, </w:t>
-      </w:r>
-      <w:proofErr w:type="spellStart"/>
-      <w:r>
-        <w:rPr>
-          <w:lang w:val="en-US"/>
-        </w:rPr>
-        <w:t>highwayFuelEconomy</w:t>
-      </w:r>
-      <w:proofErr w:type="spellEnd"/>
-      <w:r>
-        <w:rPr>
-          <w:lang w:val="en-US"/>
-        </w:rPr>
-        <w:t xml:space="preserve">, </w:t>
-      </w:r>
-      <w:proofErr w:type="spellStart"/>
-      <w:r>
-        <w:rPr>
-          <w:lang w:val="en-US"/>
-        </w:rPr>
-        <w:t>fuelType</w:t>
-      </w:r>
-      <w:proofErr w:type="spellEnd"/>
-      <w:r>
-        <w:rPr>
-          <w:lang w:val="en-US"/>
-        </w:rPr>
-        <w:t xml:space="preserve">, </w:t>
-      </w:r>
-      <w:proofErr w:type="spellStart"/>
-      <w:r>
-        <w:rPr>
-          <w:lang w:val="en-US"/>
-        </w:rPr>
-        <w:t>fuelTankVolume</w:t>
-      </w:r>
-      <w:proofErr w:type="spellEnd"/>
-      <w:r>
-        <w:rPr>
-          <w:lang w:val="en-US"/>
-        </w:rPr>
-        <w:t xml:space="preserve">), </w:t>
-      </w:r>
-      <w:proofErr w:type="spellStart"/>
-      <w:r>
-        <w:rPr>
-          <w:lang w:val="en-US"/>
-        </w:rPr>
-        <w:t>TrimPackage</w:t>
-      </w:r>
-      <w:proofErr w:type="spellEnd"/>
-      <w:r>
-        <w:rPr>
-          <w:lang w:val="en-US"/>
-        </w:rPr>
-        <w:t xml:space="preserve">(VIN, </w:t>
-      </w:r>
-      <w:proofErr w:type="spellStart"/>
-      <w:r>
-        <w:rPr>
-          <w:lang w:val="en-US"/>
-        </w:rPr>
-        <w:t>trimID</w:t>
-      </w:r>
-      <w:proofErr w:type="spellEnd"/>
-      <w:r>
-        <w:rPr>
-          <w:lang w:val="en-US"/>
-        </w:rPr>
-        <w:t xml:space="preserve">, </w:t>
-      </w:r>
-      <w:proofErr w:type="spellStart"/>
-      <w:r>
-        <w:rPr>
-          <w:lang w:val="en-US"/>
-        </w:rPr>
-        <w:t>trimName</w:t>
-      </w:r>
-      <w:proofErr w:type="spellEnd"/>
-      <w:r>
-        <w:rPr>
-          <w:lang w:val="en-US"/>
-        </w:rPr>
-        <w:t xml:space="preserve">). </w:t>
+        <w:t xml:space="preserve">, cityFuelEconomy, highwayFuelEconomy, fuelType, fuelTankVolume), TrimPackage(VIN, trimID, trimName). </w:t>
       </w:r>
     </w:p>
     <w:p>
@@ -2698,35 +2244,7 @@
         <w:rPr>
           <w:lang w:val="en-US"/>
         </w:rPr>
-        <w:t>Note that we changed ‘fleet’ to ‘</w:t>
-      </w:r>
-      <w:proofErr w:type="spellStart"/>
-      <w:r>
-        <w:rPr>
-          <w:lang w:val="en-US"/>
-        </w:rPr>
-        <w:t>isFleet</w:t>
-      </w:r>
-      <w:proofErr w:type="spellEnd"/>
-      <w:r>
-        <w:rPr>
-          <w:lang w:val="en-US"/>
-        </w:rPr>
-        <w:t>’ for clarity and all the attributes that start with is&lt;</w:t>
-      </w:r>
-      <w:proofErr w:type="spellStart"/>
-      <w:r>
-        <w:rPr>
-          <w:lang w:val="en-US"/>
-        </w:rPr>
-        <w:t>attr</w:t>
-      </w:r>
-      <w:proofErr w:type="spellEnd"/>
-      <w:r>
-        <w:rPr>
-          <w:lang w:val="en-US"/>
-        </w:rPr>
-        <w:t xml:space="preserve"> name&gt; must be either ‘True’ or ‘False’. A check is added to ensure that.  </w:t>
+        <w:t xml:space="preserve">Note that we changed ‘fleet’ to ‘isFleet’ for clarity and all the attributes that start with is&lt;attr name&gt; must be either ‘True’ or ‘False’. A check is added to ensure that.  </w:t>
       </w:r>
     </w:p>
     <w:p>
@@ -2855,68 +2373,11 @@
         <w:rPr>
           <w:lang w:val="en-US"/>
         </w:rPr>
-        <w:t xml:space="preserve">, </w:t>
-      </w:r>
-      <w:proofErr w:type="spellStart"/>
-      <w:r>
-        <w:rPr>
-          <w:lang w:val="en-US"/>
-        </w:rPr>
-        <w:t>listingDate</w:t>
-      </w:r>
-      <w:proofErr w:type="spellEnd"/>
-      <w:r>
-        <w:rPr>
-          <w:lang w:val="en-US"/>
-        </w:rPr>
-        <w:t xml:space="preserve">, </w:t>
-      </w:r>
-      <w:proofErr w:type="spellStart"/>
-      <w:r>
-        <w:rPr>
-          <w:lang w:val="en-US"/>
-        </w:rPr>
-        <w:t>dayOnMarket</w:t>
-      </w:r>
-      <w:proofErr w:type="spellEnd"/>
-      <w:r>
-        <w:rPr>
-          <w:lang w:val="en-US"/>
-        </w:rPr>
-        <w:t xml:space="preserve">, </w:t>
-      </w:r>
-      <w:proofErr w:type="spellStart"/>
-      <w:r>
-        <w:rPr>
-          <w:lang w:val="en-US"/>
-        </w:rPr>
-        <w:t>mainPictureUrl</w:t>
-      </w:r>
-      <w:proofErr w:type="spellEnd"/>
-      <w:r>
-        <w:rPr>
-          <w:lang w:val="en-US"/>
-        </w:rPr>
-        <w:t xml:space="preserve">, </w:t>
-      </w:r>
-      <w:proofErr w:type="spellStart"/>
-      <w:r>
-        <w:rPr>
-          <w:lang w:val="en-US"/>
-        </w:rPr>
-        <w:t>majorOptions</w:t>
-      </w:r>
-      <w:proofErr w:type="spellEnd"/>
-      <w:r>
-        <w:rPr>
-          <w:lang w:val="en-US"/>
-        </w:rPr>
-        <w:t xml:space="preserve">, price, description). The primary key of the relation is same as the entity set. </w:t>
-      </w:r>
-    </w:p>
-    <w:p>
-      <w:pPr>
-        <w:pStyle w:val="ListParagraph"/>
+        <w:t xml:space="preserve">, listingDate, dayOnMarket, mainPictureUrl, majorOptions, price, description). The primary key of the relation is same as the entity set. </w:t>
+      </w:r>
+    </w:p>
+    <w:p>
+      <w:pPr>
         <w:rPr>
           <w:lang w:val="en-US"/>
         </w:rPr>
@@ -2937,31 +2398,7 @@
         <w:rPr>
           <w:lang w:val="en-US"/>
         </w:rPr>
-        <w:t>For efficiency, performance and safety concerns, we decided that instead of using an ‘active’ attribute as a flag that is set as true or false to indicate the removal of the listings, we would split the table into 2 tables, one called Active</w:t>
-      </w:r>
-      <w:r>
-        <w:rPr>
-          <w:lang w:val="en-US"/>
-        </w:rPr>
-        <w:t>Listings,</w:t>
-      </w:r>
-      <w:r>
-        <w:rPr>
-          <w:lang w:val="en-US"/>
-        </w:rPr>
-        <w:t xml:space="preserve"> and another called Inactive Listings. The dealers would only have access to ActiveListings and so </w:t>
-      </w:r>
-      <w:r>
-        <w:rPr>
-          <w:lang w:val="en-US"/>
-        </w:rPr>
-        <w:t>will</w:t>
-      </w:r>
-      <w:r>
-        <w:rPr>
-          <w:lang w:val="en-US"/>
-        </w:rPr>
-        <w:t xml:space="preserve"> the customers. However, people like the system admins, data science analysts will have access to a view we created that contains records from both the tables.</w:t>
+        <w:t>Active is a flag that indicates when the last time was there was any activity on the Listing. If it exceeds 180 days, then we delete the listing. This feature needs to be finessed to include intermediary email notifications informing the user that the listing has been inactive for 80 days and if they don’t respond to the email (either by going to their listing or taking some action on the communication email, the listing would be deleted). When we say delete, we are speaking from the perspective of the dealer. It will be hidden from them but the system administrators, data science analysts will be able to see all the listings that were ever created. The cleanup of these listings is left to the discretion of those users.</w:t>
       </w:r>
     </w:p>
     <w:p>
@@ -3100,33 +2537,11 @@
         </w:rPr>
         <w:t xml:space="preserve">, </w:t>
       </w:r>
-      <w:proofErr w:type="spellStart"/>
-      <w:r>
-        <w:rPr>
-          <w:lang w:val="en-US"/>
-        </w:rPr>
-        <w:t>firstName</w:t>
-      </w:r>
-      <w:proofErr w:type="spellEnd"/>
-      <w:r>
-        <w:rPr>
-          <w:lang w:val="en-US"/>
-        </w:rPr>
-        <w:t xml:space="preserve">, </w:t>
-      </w:r>
-      <w:proofErr w:type="spellStart"/>
-      <w:r>
-        <w:rPr>
-          <w:lang w:val="en-US"/>
-        </w:rPr>
-        <w:t>lastName</w:t>
-      </w:r>
-      <w:proofErr w:type="spellEnd"/>
-      <w:r>
-        <w:rPr>
-          <w:lang w:val="en-US"/>
-        </w:rPr>
-        <w:t xml:space="preserve">, password). Attributes within the composite attribute, name are now part of the User relation. </w:t>
+      <w:r>
+        <w:rPr>
+          <w:lang w:val="en-US"/>
+        </w:rPr>
+        <w:t xml:space="preserve">firstName, lastName, password). Attributes within the composite attribute, name are now part of the User relation. </w:t>
       </w:r>
     </w:p>
     <w:p>
@@ -3190,35 +2605,7 @@
         <w:rPr>
           <w:lang w:val="en-US"/>
         </w:rPr>
-        <w:t xml:space="preserve">Using a Top-Down approach and considering that Address is optional as well, our Dealer entity will be called </w:t>
-      </w:r>
-      <w:proofErr w:type="spellStart"/>
-      <w:r>
-        <w:rPr>
-          <w:lang w:val="en-US"/>
-        </w:rPr>
-        <w:t>DealerDetails</w:t>
-      </w:r>
-      <w:proofErr w:type="spellEnd"/>
-      <w:r>
-        <w:rPr>
-          <w:lang w:val="en-US"/>
-        </w:rPr>
-        <w:t xml:space="preserve"> for clarity and </w:t>
-      </w:r>
-      <w:proofErr w:type="spellStart"/>
-      <w:r>
-        <w:rPr>
-          <w:lang w:val="en-US"/>
-        </w:rPr>
-        <w:t>DealerDetails</w:t>
-      </w:r>
-      <w:proofErr w:type="spellEnd"/>
-      <w:r>
-        <w:rPr>
-          <w:lang w:val="en-US"/>
-        </w:rPr>
-        <w:t>(</w:t>
+        <w:t>Using a Top-Down approach and considering that Address is optional as well, our Dealer entity will be called DealerDetails for clarity and DealerDetails(</w:t>
       </w:r>
       <w:r>
         <w:rPr>
@@ -3231,21 +2618,7 @@
         <w:rPr>
           <w:lang w:val="en-US"/>
         </w:rPr>
-        <w:t xml:space="preserve">, franchiseDealer, </w:t>
-      </w:r>
-      <w:proofErr w:type="spellStart"/>
-      <w:r>
-        <w:rPr>
-          <w:lang w:val="en-US"/>
-        </w:rPr>
-        <w:t>sellerRating</w:t>
-      </w:r>
-      <w:proofErr w:type="spellEnd"/>
-      <w:r>
-        <w:rPr>
-          <w:lang w:val="en-US"/>
-        </w:rPr>
-        <w:t>) with emailAddress as primary key and foreign key referencing emailAddress in User.</w:t>
+        <w:t>, franchiseDealer, sellerRating) with emailAddress as primary key and foreign key referencing emailAddress in User.</w:t>
       </w:r>
     </w:p>
     <w:p>
@@ -3489,47 +2862,11 @@
         </w:rPr>
         <w:t xml:space="preserve">, </w:t>
       </w:r>
-      <w:proofErr w:type="spellStart"/>
-      <w:r>
-        <w:rPr>
-          <w:lang w:val="en-US"/>
-        </w:rPr>
-        <w:t>frameDamaged</w:t>
-      </w:r>
-      <w:proofErr w:type="spellEnd"/>
-      <w:r>
-        <w:rPr>
-          <w:lang w:val="en-US"/>
-        </w:rPr>
-        <w:t xml:space="preserve">, </w:t>
-      </w:r>
-      <w:proofErr w:type="spellStart"/>
-      <w:r>
-        <w:rPr>
-          <w:lang w:val="en-US"/>
-        </w:rPr>
-        <w:t>hasAccidents</w:t>
-      </w:r>
-      <w:proofErr w:type="spellEnd"/>
-      <w:r>
-        <w:rPr>
-          <w:lang w:val="en-US"/>
-        </w:rPr>
-        <w:t xml:space="preserve">, salvage, </w:t>
-      </w:r>
-      <w:proofErr w:type="spellStart"/>
-      <w:r>
-        <w:rPr>
-          <w:lang w:val="en-US"/>
-        </w:rPr>
-        <w:t>savingsAmount</w:t>
-      </w:r>
-      <w:proofErr w:type="spellEnd"/>
-      <w:r>
-        <w:rPr>
-          <w:lang w:val="en-US"/>
-        </w:rPr>
-        <w:t xml:space="preserve">) is the final relation. As expected, </w:t>
+      <w:r>
+        <w:rPr>
+          <w:lang w:val="en-US"/>
+        </w:rPr>
+        <w:t xml:space="preserve">frameDamaged, hasAccidents, salvage, savingsAmount) is the final relation. As expected, </w:t>
       </w:r>
       <w:r>
         <w:rPr>
@@ -3560,63 +2897,7 @@
         <w:rPr>
           <w:lang w:val="en-US"/>
         </w:rPr>
-        <w:t xml:space="preserve">The weak entity previously had </w:t>
-      </w:r>
-      <w:proofErr w:type="spellStart"/>
-      <w:r>
-        <w:rPr>
-          <w:lang w:val="en-US"/>
-        </w:rPr>
-        <w:t>isNew</w:t>
-      </w:r>
-      <w:proofErr w:type="spellEnd"/>
-      <w:r>
-        <w:rPr>
-          <w:lang w:val="en-US"/>
-        </w:rPr>
-        <w:t xml:space="preserve"> attribute, but the relational schema does not due to a dependency. Whenever </w:t>
-      </w:r>
-      <w:proofErr w:type="spellStart"/>
-      <w:r>
-        <w:rPr>
-          <w:lang w:val="en-US"/>
-        </w:rPr>
-        <w:t>isNew</w:t>
-      </w:r>
-      <w:proofErr w:type="spellEnd"/>
-      <w:r>
-        <w:rPr>
-          <w:lang w:val="en-US"/>
-        </w:rPr>
-        <w:t xml:space="preserve"> is false, </w:t>
-      </w:r>
-      <w:proofErr w:type="spellStart"/>
-      <w:r>
-        <w:rPr>
-          <w:lang w:val="en-US"/>
-        </w:rPr>
-        <w:t>ownercount</w:t>
-      </w:r>
-      <w:proofErr w:type="spellEnd"/>
-      <w:r>
-        <w:rPr>
-          <w:lang w:val="en-US"/>
-        </w:rPr>
-        <w:t xml:space="preserve"> is not application. Adhering to our previous commitment of good database design, we have a separate relation called </w:t>
-      </w:r>
-      <w:proofErr w:type="spellStart"/>
-      <w:r>
-        <w:rPr>
-          <w:lang w:val="en-US"/>
-        </w:rPr>
-        <w:t>CarOwners</w:t>
-      </w:r>
-      <w:proofErr w:type="spellEnd"/>
-      <w:r>
-        <w:rPr>
-          <w:lang w:val="en-US"/>
-        </w:rPr>
-        <w:t>(</w:t>
+        <w:t>The weak entity previously had isNew attribute, but the relational schema does not due to a dependency. Whenever isNew is false, ownercount is not application. Adhering to our previous commitment of good database design, we have a separate relation called CarOwners(</w:t>
       </w:r>
       <w:r>
         <w:rPr>
@@ -3629,21 +2910,7 @@
         <w:rPr>
           <w:lang w:val="en-US"/>
         </w:rPr>
-        <w:t xml:space="preserve">, </w:t>
-      </w:r>
-      <w:proofErr w:type="spellStart"/>
-      <w:r>
-        <w:rPr>
-          <w:lang w:val="en-US"/>
-        </w:rPr>
-        <w:t>ownercount</w:t>
-      </w:r>
-      <w:proofErr w:type="spellEnd"/>
-      <w:r>
-        <w:rPr>
-          <w:lang w:val="en-US"/>
-        </w:rPr>
-        <w:t xml:space="preserve">) with </w:t>
+        <w:t xml:space="preserve">, ownercount) with </w:t>
       </w:r>
       <w:r>
         <w:rPr>
@@ -3676,19 +2943,11 @@
           <w:lang w:val="en-US"/>
         </w:rPr>
       </w:pPr>
-      <w:proofErr w:type="spellStart"/>
-      <w:r>
-        <w:rPr>
-          <w:lang w:val="en-US"/>
-        </w:rPr>
-        <w:t>CarSale</w:t>
-      </w:r>
-      <w:proofErr w:type="spellEnd"/>
-      <w:r>
-        <w:rPr>
-          <w:lang w:val="en-US"/>
-        </w:rPr>
-        <w:t xml:space="preserve"> Relationship Set – </w:t>
+      <w:r>
+        <w:rPr>
+          <w:lang w:val="en-US"/>
+        </w:rPr>
+        <w:t xml:space="preserve">CarSale Relationship Set – </w:t>
       </w:r>
     </w:p>
     <w:p>
@@ -3791,7 +3050,6 @@
           <w:lang w:val="en-US"/>
         </w:rPr>
       </w:pPr>
-      <w:proofErr w:type="spellStart"/>
       <w:r>
         <w:rPr>
           <w:color w:val="ED7D31" w:themeColor="accent2"/>
@@ -3799,7 +3057,6 @@
         </w:rPr>
         <w:t>CarSale</w:t>
       </w:r>
-      <w:proofErr w:type="spellEnd"/>
       <w:r>
         <w:rPr>
           <w:lang w:val="en-US"/>
@@ -3858,7 +3115,6 @@
           <w:lang w:val="en-US"/>
         </w:rPr>
       </w:pPr>
-      <w:proofErr w:type="spellStart"/>
       <w:r>
         <w:rPr>
           <w:color w:val="ED7D31" w:themeColor="accent2"/>
@@ -3866,7 +3122,6 @@
         </w:rPr>
         <w:t>CarSale</w:t>
       </w:r>
-      <w:proofErr w:type="spellEnd"/>
       <w:r>
         <w:rPr>
           <w:lang w:val="en-US"/>
@@ -3941,23 +3196,8 @@
         <w:rPr>
           <w:lang w:val="en-US"/>
         </w:rPr>
-        <w:t xml:space="preserve">, </w:t>
-      </w:r>
-      <w:proofErr w:type="spellStart"/>
-      <w:r>
-        <w:rPr>
-          <w:lang w:val="en-US"/>
-        </w:rPr>
-        <w:t>dealerEmail</w:t>
-      </w:r>
-      <w:proofErr w:type="spellEnd"/>
-      <w:r>
-        <w:rPr>
-          <w:lang w:val="en-US"/>
-        </w:rPr>
-        <w:t xml:space="preserve">, </w:t>
-      </w:r>
-      <w:proofErr w:type="spellStart"/>
+        <w:t xml:space="preserve">, dealerEmail, </w:t>
+      </w:r>
       <w:r>
         <w:rPr>
           <w:color w:val="ED7D31" w:themeColor="accent2"/>
@@ -3965,7 +3205,6 @@
         </w:rPr>
         <w:t>listingDate</w:t>
       </w:r>
-      <w:proofErr w:type="spellEnd"/>
       <w:r>
         <w:rPr>
           <w:lang w:val="en-US"/>
@@ -4003,7 +3242,6 @@
         </w:rPr>
         <w:t xml:space="preserve">, listingId), </w:t>
       </w:r>
-      <w:proofErr w:type="spellStart"/>
       <w:r>
         <w:rPr>
           <w:color w:val="ED7D31" w:themeColor="accent2"/>
@@ -4011,7 +3249,6 @@
         </w:rPr>
         <w:t>CarSale</w:t>
       </w:r>
-      <w:proofErr w:type="spellEnd"/>
       <w:r>
         <w:rPr>
           <w:lang w:val="en-US"/>
@@ -4029,21 +3266,7 @@
         <w:rPr>
           <w:lang w:val="en-US"/>
         </w:rPr>
-        <w:t xml:space="preserve">, </w:t>
-      </w:r>
-      <w:proofErr w:type="spellStart"/>
-      <w:r>
-        <w:rPr>
-          <w:lang w:val="en-US"/>
-        </w:rPr>
-        <w:t>dealerEmail</w:t>
-      </w:r>
-      <w:proofErr w:type="spellEnd"/>
-      <w:r>
-        <w:rPr>
-          <w:lang w:val="en-US"/>
-        </w:rPr>
-        <w:t xml:space="preserve">, </w:t>
+        <w:t xml:space="preserve">, dealerEmail, </w:t>
       </w:r>
       <w:r>
         <w:rPr>
@@ -4076,35 +3299,7 @@
         <w:rPr>
           <w:lang w:val="en-US"/>
         </w:rPr>
-        <w:t xml:space="preserve">Keeping in mind the cardinality constraints discussed earlier, we felt that option (c) is the most efficient alternative because both the Listing and Dealer have a 1:1 relationship, </w:t>
-      </w:r>
-      <w:proofErr w:type="spellStart"/>
-      <w:r>
-        <w:rPr>
-          <w:lang w:val="en-US"/>
-        </w:rPr>
-        <w:t>CarSale</w:t>
-      </w:r>
-      <w:proofErr w:type="spellEnd"/>
-      <w:r>
-        <w:rPr>
-          <w:lang w:val="en-US"/>
-        </w:rPr>
-        <w:t xml:space="preserve"> serves no special purpose if it’s descriptive attribute gets absorbed and into the Listing entity. The </w:t>
-      </w:r>
-      <w:proofErr w:type="spellStart"/>
-      <w:r>
-        <w:rPr>
-          <w:lang w:val="en-US"/>
-        </w:rPr>
-        <w:t>dealerEmail</w:t>
-      </w:r>
-      <w:proofErr w:type="spellEnd"/>
-      <w:r>
-        <w:rPr>
-          <w:lang w:val="en-US"/>
-        </w:rPr>
-        <w:t xml:space="preserve"> in Listing is a foreign key referencing emailAddress in User and listingId in foreign key referencing listingId in Listing.</w:t>
+        <w:t>Keeping in mind the cardinality constraints discussed earlier, we felt that option (c) is the most efficient alternative because both the Listing and Dealer have a 1:1 relationship, CarSale serves no special purpose if it’s descriptive attribute gets absorbed and into the Listing entity. The dealerEmail in Listing is a foreign key referencing emailAddress in User and listingId in foreign key referencing listingId in Listing.</w:t>
       </w:r>
     </w:p>
     <w:p>
@@ -4154,117 +3349,27 @@
         <w:rPr>
           <w:lang w:val="en-US"/>
         </w:rPr>
-        <w:t xml:space="preserve">Similar to </w:t>
-      </w:r>
-      <w:proofErr w:type="spellStart"/>
-      <w:r>
-        <w:rPr>
-          <w:lang w:val="en-US"/>
-        </w:rPr>
-        <w:t>CarSale</w:t>
-      </w:r>
-      <w:proofErr w:type="spellEnd"/>
-      <w:r>
-        <w:rPr>
-          <w:lang w:val="en-US"/>
-        </w:rPr>
-        <w:t xml:space="preserve"> relation, we don’t necessarily need a separate meetFor relation if get it’s absorbed into Appointment with the right primary keys to satisfy the cardinality constraints. Therefore, our Appointment(</w:t>
-      </w:r>
-      <w:proofErr w:type="spellStart"/>
+        <w:t>Similar to CarSale relation, we don’t necessarily need a separate meetFor relation if get it’s absorbed into Appointment with the right primary keys to satisfy the cardinality constraints. Therefore, our Appointment(</w:t>
+      </w:r>
       <w:r>
         <w:rPr>
           <w:u w:val="single"/>
           <w:lang w:val="en-US"/>
         </w:rPr>
-        <w:t>appointmentNumber</w:t>
-      </w:r>
-      <w:proofErr w:type="spellEnd"/>
+        <w:t xml:space="preserve">appointmentNumber, dealerEmail, </w:t>
+      </w:r>
       <w:r>
         <w:rPr>
           <w:u w:val="single"/>
           <w:lang w:val="en-US"/>
         </w:rPr>
-        <w:t xml:space="preserve">, </w:t>
-      </w:r>
-      <w:proofErr w:type="spellStart"/>
-      <w:r>
-        <w:rPr>
-          <w:u w:val="single"/>
-          <w:lang w:val="en-US"/>
-        </w:rPr>
-        <w:t>dealerEmail</w:t>
-      </w:r>
-      <w:proofErr w:type="spellEnd"/>
-      <w:r>
-        <w:rPr>
-          <w:u w:val="single"/>
-          <w:lang w:val="en-US"/>
-        </w:rPr>
-        <w:t xml:space="preserve">, </w:t>
-      </w:r>
-      <w:proofErr w:type="spellStart"/>
-      <w:r>
-        <w:rPr>
-          <w:u w:val="single"/>
-          <w:lang w:val="en-US"/>
-        </w:rPr>
-        <w:t>customerEmail</w:t>
-      </w:r>
-      <w:proofErr w:type="spellEnd"/>
-      <w:r>
-        <w:rPr>
-          <w:u w:val="single"/>
-          <w:lang w:val="en-US"/>
-        </w:rPr>
-        <w:t>, listingId</w:t>
-      </w:r>
-      <w:r>
-        <w:rPr>
-          <w:lang w:val="en-US"/>
-        </w:rPr>
-        <w:t xml:space="preserve">, </w:t>
-      </w:r>
-      <w:proofErr w:type="spellStart"/>
-      <w:r>
-        <w:rPr>
-          <w:lang w:val="en-US"/>
-        </w:rPr>
-        <w:t>appointmentDateTime</w:t>
-      </w:r>
-      <w:proofErr w:type="spellEnd"/>
-      <w:r>
-        <w:rPr>
-          <w:lang w:val="en-US"/>
-        </w:rPr>
-        <w:t xml:space="preserve">, information). listingId is foreign key referencing listingId in Listing table, </w:t>
-      </w:r>
-      <w:proofErr w:type="spellStart"/>
-      <w:r>
-        <w:rPr>
-          <w:lang w:val="en-US"/>
-        </w:rPr>
-        <w:t>dealerEmail</w:t>
-      </w:r>
-      <w:proofErr w:type="spellEnd"/>
-      <w:r>
-        <w:rPr>
-          <w:lang w:val="en-US"/>
-        </w:rPr>
-        <w:t xml:space="preserve"> and </w:t>
-      </w:r>
-      <w:proofErr w:type="spellStart"/>
-      <w:r>
-        <w:rPr>
-          <w:lang w:val="en-US"/>
-        </w:rPr>
-        <w:t>customerEmail</w:t>
-      </w:r>
-      <w:proofErr w:type="spellEnd"/>
-      <w:r>
-        <w:rPr>
-          <w:lang w:val="en-US"/>
-        </w:rPr>
-        <w:t xml:space="preserve"> are foreign keys referencing emailAddress in User table. listingId is also added to primary key since a dealer and customer pair and meet with regards to multiple car deals and the appointment number is not sufficient enough to make that unique since the appointment number is a suite of numbers that are incremented in the subset of a particular set of dealer, customer, listing</w:t>
+        <w:t>customerEmail, listingId</w:t>
+      </w:r>
+      <w:r>
+        <w:rPr>
+          <w:lang w:val="en-US"/>
+        </w:rPr>
+        <w:t>, appointmentDateTime, information). listingId is foreign key referencing listingId in Listing table, dealerEmail and customerEmail are foreign keys referencing emailAddress in User table. listingId is also added to primary key since a dealer and customer pair and meet with regards to multiple car deals and the appointment number is not sufficient enough to make that unique since the appointment number is a suite of numbers that are incremented in the subset of a particular set of dealer, customer, listing</w:t>
       </w:r>
     </w:p>
     <w:p>
@@ -4289,91 +3394,103 @@
         <w:rPr>
           <w:lang w:val="en-US"/>
         </w:rPr>
-        <w:t xml:space="preserve">Similar to Listing entity set, instead of having an active flag attribute in appointments, we split the table into two parts, one called </w:t>
-      </w:r>
-      <w:proofErr w:type="spellStart"/>
-      <w:proofErr w:type="gramStart"/>
-      <w:r>
-        <w:rPr>
-          <w:lang w:val="en-US"/>
-        </w:rPr>
-        <w:t>ActiveAppointments</w:t>
-      </w:r>
-      <w:proofErr w:type="spellEnd"/>
-      <w:proofErr w:type="gramEnd"/>
-      <w:r>
-        <w:rPr>
-          <w:lang w:val="en-US"/>
-        </w:rPr>
-        <w:t xml:space="preserve"> and another called </w:t>
-      </w:r>
-      <w:proofErr w:type="spellStart"/>
-      <w:r>
-        <w:rPr>
-          <w:lang w:val="en-US"/>
-        </w:rPr>
-        <w:t>InactiveAppointments</w:t>
-      </w:r>
-      <w:proofErr w:type="spellEnd"/>
-      <w:r>
-        <w:rPr>
-          <w:lang w:val="en-US"/>
-        </w:rPr>
-        <w:t xml:space="preserve"> with a view created that can be accessed by users with a higher privilege that can access all the appointments.</w:t>
-      </w:r>
-    </w:p>
-    <w:p>
-      <w:pPr>
-        <w:pStyle w:val="ListParagraph"/>
-        <w:rPr>
-          <w:lang w:val="en-US"/>
-        </w:rPr>
-      </w:pPr>
-    </w:p>
-    <w:p>
-      <w:pPr>
-        <w:pStyle w:val="ListParagraph"/>
-        <w:numPr>
-          <w:ilvl w:val="0"/>
-          <w:numId w:val="25"/>
-        </w:numPr>
-        <w:rPr>
-          <w:lang w:val="en-US"/>
-        </w:rPr>
-      </w:pPr>
-      <w:r>
-        <w:rPr>
-          <w:lang w:val="en-US"/>
-        </w:rPr>
-        <w:t xml:space="preserve">Note: The </w:t>
-      </w:r>
-      <w:proofErr w:type="spellStart"/>
-      <w:r>
-        <w:rPr>
-          <w:lang w:val="en-US"/>
-        </w:rPr>
-        <w:t>InactiveAppointments</w:t>
-      </w:r>
-      <w:proofErr w:type="spellEnd"/>
-      <w:r>
-        <w:rPr>
-          <w:lang w:val="en-US"/>
-        </w:rPr>
-        <w:t xml:space="preserve"> and </w:t>
-      </w:r>
-      <w:proofErr w:type="spellStart"/>
-      <w:r>
-        <w:rPr>
-          <w:lang w:val="en-US"/>
-        </w:rPr>
-        <w:t>InactiveListings</w:t>
-      </w:r>
-      <w:proofErr w:type="spellEnd"/>
-      <w:r>
-        <w:rPr>
-          <w:lang w:val="en-US"/>
-        </w:rPr>
-        <w:t xml:space="preserve"> have an expiry date of 60 days and 180 days respectively after which the tables will be cleared. The clock for a </w:t>
+        <w:t xml:space="preserve">Similar to Listing entity set, </w:t>
+      </w:r>
+      <w:r>
+        <w:rPr>
+          <w:lang w:val="en-US"/>
+        </w:rPr>
+        <w:t xml:space="preserve">there is </w:t>
+      </w:r>
+      <w:r>
+        <w:rPr>
+          <w:lang w:val="en-US"/>
+        </w:rPr>
+        <w:t>a</w:t>
+      </w:r>
+      <w:r>
+        <w:rPr>
+          <w:lang w:val="en-US"/>
+        </w:rPr>
+        <w:t>n</w:t>
+      </w:r>
+      <w:r>
+        <w:rPr>
+          <w:lang w:val="en-US"/>
+        </w:rPr>
+        <w:t xml:space="preserve"> active attribute in appointments.</w:t>
+      </w:r>
+      <w:r>
+        <w:rPr>
+          <w:lang w:val="en-US"/>
+        </w:rPr>
+        <w:t xml:space="preserve"> </w:t>
+      </w:r>
+      <w:r>
+        <w:rPr>
+          <w:lang w:val="en-US"/>
+        </w:rPr>
+        <w:t xml:space="preserve">The </w:t>
+      </w:r>
+      <w:r>
+        <w:rPr>
+          <w:lang w:val="en-US"/>
+        </w:rPr>
+        <w:t>i</w:t>
+      </w:r>
+      <w:r>
+        <w:rPr>
+          <w:lang w:val="en-US"/>
+        </w:rPr>
+        <w:t>nactive</w:t>
+      </w:r>
+      <w:r>
+        <w:rPr>
+          <w:lang w:val="en-US"/>
+        </w:rPr>
+        <w:t xml:space="preserve"> </w:t>
+      </w:r>
+      <w:r>
+        <w:rPr>
+          <w:lang w:val="en-US"/>
+        </w:rPr>
+        <w:t xml:space="preserve">Appointments and </w:t>
+      </w:r>
+      <w:r>
+        <w:rPr>
+          <w:lang w:val="en-US"/>
+        </w:rPr>
+        <w:t>in</w:t>
+      </w:r>
+      <w:r>
+        <w:rPr>
+          <w:lang w:val="en-US"/>
+        </w:rPr>
+        <w:t>active</w:t>
+      </w:r>
+      <w:r>
+        <w:rPr>
+          <w:lang w:val="en-US"/>
+        </w:rPr>
+        <w:t xml:space="preserve"> </w:t>
+      </w:r>
+      <w:r>
+        <w:rPr>
+          <w:lang w:val="en-US"/>
+        </w:rPr>
+        <w:t>Listings have an expiry date of 60 days and 180 days respectively after which the</w:t>
+      </w:r>
+      <w:r>
+        <w:rPr>
+          <w:lang w:val="en-US"/>
+        </w:rPr>
+        <w:t>y’ll be hidden from the Dealers and Customers</w:t>
+      </w:r>
+      <w:r>
+        <w:rPr>
+          <w:lang w:val="en-US"/>
+        </w:rPr>
+        <w:t xml:space="preserve">. The clock for a </w:t>
       </w:r>
       <w:r>
         <w:rPr>
@@ -4385,7 +3502,13 @@
         <w:rPr>
           <w:lang w:val="en-US"/>
         </w:rPr>
-        <w:t>expiry begins once it is added to the respective inactive table</w:t>
+        <w:t xml:space="preserve">expiry begins </w:t>
+      </w:r>
+      <w:r>
+        <w:rPr>
+          <w:lang w:val="en-US"/>
+        </w:rPr>
+        <w:t>on the last day there was any activity on the listing</w:t>
       </w:r>
       <w:r>
         <w:rPr>
@@ -4433,81 +3556,53 @@
         <w:rPr>
           <w:lang w:val="en-US"/>
         </w:rPr>
-        <w:t xml:space="preserve">We have already discussed the primary and foreign key attributes in the relational schema that act as indexes. In this section, we will look at some other indexes added to improve the </w:t>
-      </w:r>
+        <w:t>We have already discussed the primary and foreign key attributes in the relational schema that act as indexes. In this section, we will look at some other indexes added to improve the execution time of our queries to improve the applications performance as the number of records increase.</w:t>
+      </w:r>
+    </w:p>
+    <w:p>
+      <w:pPr>
+        <w:rPr>
+          <w:lang w:val="en-US"/>
+        </w:rPr>
+      </w:pPr>
+    </w:p>
+    <w:p>
+      <w:pPr>
+        <w:rPr>
+          <w:lang w:val="en-US"/>
+        </w:rPr>
+      </w:pPr>
       <w:r>
         <w:rPr>
           <w:lang w:val="en-US"/>
         </w:rPr>
         <w:lastRenderedPageBreak/>
-        <w:t>execution time of our queries to improve the applications performance as the number of records increase.</w:t>
-      </w:r>
-    </w:p>
-    <w:p>
-      <w:pPr>
-        <w:rPr>
-          <w:lang w:val="en-US"/>
-        </w:rPr>
-      </w:pPr>
-    </w:p>
-    <w:p>
-      <w:pPr>
-        <w:rPr>
-          <w:lang w:val="en-US"/>
-        </w:rPr>
-      </w:pPr>
-      <w:r>
-        <w:rPr>
-          <w:lang w:val="en-US"/>
-        </w:rPr>
         <w:t>Our application is defined to use several filters allowing the users to find cars that suite their needs instead of browsing through the 3 million listings in our database. As we have seen in the lectures, one way to increase the efficiency of the record lookup is by using indexes. These filters by definition don’t have to scan the whole tables since they need to return only a subset of the records that match the key. You can see these indexes on our Cars table over</w:t>
       </w:r>
       <w:r>
         <w:rPr>
           <w:lang w:val="en-US"/>
         </w:rPr>
+        <w:t xml:space="preserve"> maximumSeating</w:t>
+      </w:r>
+      <w:r>
+        <w:rPr>
+          <w:lang w:val="en-US"/>
+        </w:rPr>
+        <w:t xml:space="preserve">, color; DepreciationFactors table over savingsAmount. </w:t>
+      </w:r>
+      <w:r>
+        <w:rPr>
+          <w:lang w:val="en-US"/>
+        </w:rPr>
+        <w:t>Some strategically added indexes were able to decrease the execution time on queries that need to perform a lot of joins.</w:t>
+      </w:r>
+      <w:r>
+        <w:rPr>
+          <w:lang w:val="en-US"/>
+        </w:rPr>
         <w:t xml:space="preserve"> </w:t>
       </w:r>
-      <w:proofErr w:type="spellStart"/>
-      <w:r>
-        <w:rPr>
-          <w:lang w:val="en-US"/>
-        </w:rPr>
-        <w:t>maximumSeating</w:t>
-      </w:r>
-      <w:proofErr w:type="spellEnd"/>
-      <w:r>
-        <w:rPr>
-          <w:lang w:val="en-US"/>
-        </w:rPr>
-        <w:t xml:space="preserve">, color; DepreciationFactors table over </w:t>
-      </w:r>
-      <w:proofErr w:type="spellStart"/>
-      <w:r>
-        <w:rPr>
-          <w:lang w:val="en-US"/>
-        </w:rPr>
-        <w:t>savingsAmount</w:t>
-      </w:r>
-      <w:proofErr w:type="spellEnd"/>
-      <w:r>
-        <w:rPr>
-          <w:lang w:val="en-US"/>
-        </w:rPr>
-        <w:t xml:space="preserve">. </w:t>
-      </w:r>
-      <w:r>
-        <w:rPr>
-          <w:lang w:val="en-US"/>
-        </w:rPr>
-        <w:t>Some strategically added indexes were able to decrease the execution time on queries that need to perform a lot of joins.</w:t>
-      </w:r>
-      <w:r>
-        <w:rPr>
-          <w:lang w:val="en-US"/>
-        </w:rPr>
-        <w:t xml:space="preserve"> </w:t>
-      </w:r>
       <w:r>
         <w:rPr>
           <w:lang w:val="en-US"/>
@@ -4524,21 +3619,7 @@
         <w:rPr>
           <w:lang w:val="en-US"/>
         </w:rPr>
-        <w:t xml:space="preserve">franchise dealers with </w:t>
-      </w:r>
-      <w:proofErr w:type="spellStart"/>
-      <w:r>
-        <w:rPr>
-          <w:lang w:val="en-US"/>
-        </w:rPr>
-        <w:t>sellerRating</w:t>
-      </w:r>
-      <w:proofErr w:type="spellEnd"/>
-      <w:r>
-        <w:rPr>
-          <w:lang w:val="en-US"/>
-        </w:rPr>
-        <w:t xml:space="preserve"> as 5</w:t>
+        <w:t>franchise dealers with sellerRating as 5</w:t>
       </w:r>
       <w:r>
         <w:rPr>
@@ -4550,35 +3631,7 @@
         <w:rPr>
           <w:lang w:val="en-US"/>
         </w:rPr>
-        <w:t xml:space="preserve"> To decrease the size of joint attributes in the dataset and increase the efficiency of lookups, we also split the fuel economy into </w:t>
-      </w:r>
-      <w:proofErr w:type="spellStart"/>
-      <w:r>
-        <w:rPr>
-          <w:lang w:val="en-US"/>
-        </w:rPr>
-        <w:t>cityFuelEconomy</w:t>
-      </w:r>
-      <w:proofErr w:type="spellEnd"/>
-      <w:r>
-        <w:rPr>
-          <w:lang w:val="en-US"/>
-        </w:rPr>
-        <w:t xml:space="preserve"> and </w:t>
-      </w:r>
-      <w:proofErr w:type="spellStart"/>
-      <w:r>
-        <w:rPr>
-          <w:lang w:val="en-US"/>
-        </w:rPr>
-        <w:t>highwayFuelEconomy</w:t>
-      </w:r>
-      <w:proofErr w:type="spellEnd"/>
-      <w:r>
-        <w:rPr>
-          <w:lang w:val="en-US"/>
-        </w:rPr>
-        <w:t>.</w:t>
+        <w:t xml:space="preserve"> To decrease the size of joint attributes in the dataset and increase the efficiency of lookups, we also split the fuel economy into cityFuelEconomy and highwayFuelEconomy.</w:t>
       </w:r>
     </w:p>
     <w:p>
@@ -4651,52 +3704,6 @@
           <w:lang w:val="en-US"/>
         </w:rPr>
         <w:t>Adding functionality for supporting multiple dealers to a single Listing and a single Appointment</w:t>
-      </w:r>
-    </w:p>
-    <w:p>
-      <w:pPr>
-        <w:pStyle w:val="ListParagraph"/>
-        <w:numPr>
-          <w:ilvl w:val="0"/>
-          <w:numId w:val="26"/>
-        </w:numPr>
-        <w:rPr>
-          <w:lang w:val="en-US"/>
-        </w:rPr>
-      </w:pPr>
-      <w:r>
-        <w:rPr>
-          <w:lang w:val="en-US"/>
-        </w:rPr>
-        <w:t xml:space="preserve">Create scripts to automatically clean </w:t>
-      </w:r>
-      <w:proofErr w:type="spellStart"/>
-      <w:r>
-        <w:rPr>
-          <w:lang w:val="en-US"/>
-        </w:rPr>
-        <w:t>InactiveListings</w:t>
-      </w:r>
-      <w:proofErr w:type="spellEnd"/>
-      <w:r>
-        <w:rPr>
-          <w:lang w:val="en-US"/>
-        </w:rPr>
-        <w:t xml:space="preserve"> table and </w:t>
-      </w:r>
-      <w:proofErr w:type="spellStart"/>
-      <w:r>
-        <w:rPr>
-          <w:lang w:val="en-US"/>
-        </w:rPr>
-        <w:t>InactiveAppointments</w:t>
-      </w:r>
-      <w:proofErr w:type="spellEnd"/>
-      <w:r>
-        <w:rPr>
-          <w:lang w:val="en-US"/>
-        </w:rPr>
-        <w:t xml:space="preserve"> table</w:t>
       </w:r>
     </w:p>
     <w:p>
@@ -4946,26 +3953,27 @@
         <w:rPr>
           <w:lang w:val="en-US"/>
         </w:rPr>
+        <w:t>We also plan to implement LUHN Algorithm to check correctness</w:t>
+      </w:r>
+    </w:p>
+    <w:p>
+      <w:pPr>
+        <w:pStyle w:val="ListParagraph"/>
+        <w:rPr>
+          <w:lang w:val="en-US"/>
+        </w:rPr>
+      </w:pPr>
+    </w:p>
+    <w:p>
+      <w:pPr>
+        <w:keepNext/>
+      </w:pPr>
+      <w:r>
+        <w:rPr>
+          <w:noProof/>
+          <w:lang w:val="en-US"/>
+        </w:rPr>
         <w:lastRenderedPageBreak/>
-        <w:t>We also plan to implement LUHN Algorithm to check correctness</w:t>
-      </w:r>
-    </w:p>
-    <w:p>
-      <w:pPr>
-        <w:pStyle w:val="ListParagraph"/>
-        <w:rPr>
-          <w:lang w:val="en-US"/>
-        </w:rPr>
-      </w:pPr>
-    </w:p>
-    <w:p>
-      <w:pPr>
-        <w:keepNext/>
-      </w:pPr>
-      <w:r>
-        <w:rPr>
-          <w:lang w:val="en-US"/>
-        </w:rPr>
         <w:drawing>
           <wp:inline distT="0" distB="0" distL="0" distR="0" wp14:anchorId="486BD31E" wp14:editId="79606D80">
             <wp:extent cx="5762978" cy="3063121"/>
@@ -5010,14 +4018,27 @@
       <w:r>
         <w:t xml:space="preserve">Figure </w:t>
       </w:r>
-      <w:fldSimple w:instr=" SEQ Figure \* ARABIC ">
-        <w:r>
-          <w:rPr>
-            <w:noProof/>
-          </w:rPr>
-          <w:t>1</w:t>
-        </w:r>
-      </w:fldSimple>
+      <w:r>
+        <w:fldChar w:fldCharType="begin"/>
+      </w:r>
+      <w:r>
+        <w:instrText xml:space="preserve"> SEQ Figure \* ARABIC </w:instrText>
+      </w:r>
+      <w:r>
+        <w:fldChar w:fldCharType="separate"/>
+      </w:r>
+      <w:r>
+        <w:rPr>
+          <w:noProof/>
+        </w:rPr>
+        <w:t>1</w:t>
+      </w:r>
+      <w:r>
+        <w:rPr>
+          <w:noProof/>
+        </w:rPr>
+        <w:fldChar w:fldCharType="end"/>
+      </w:r>
       <w:r>
         <w:t>: VIN decoding</w:t>
       </w:r>
@@ -5044,6 +4065,7 @@
           <w:id w:val="569160977"/>
           <w:citation/>
         </w:sdtPr>
+        <w:sdtEndPr/>
         <w:sdtContent>
           <w:r>
             <w:rPr>
@@ -5105,20 +4127,19 @@
     <w:p/>
     <w:sdt>
       <w:sdtPr>
+        <w:rPr>
+          <w:rFonts w:asciiTheme="minorHAnsi" w:eastAsiaTheme="minorHAnsi" w:hAnsiTheme="minorHAnsi" w:cstheme="minorBidi"/>
+          <w:color w:val="auto"/>
+          <w:sz w:val="24"/>
+          <w:szCs w:val="24"/>
+        </w:rPr>
         <w:id w:val="895008228"/>
         <w:docPartObj>
           <w:docPartGallery w:val="Bibliographies"/>
           <w:docPartUnique/>
         </w:docPartObj>
       </w:sdtPr>
-      <w:sdtEndPr>
-        <w:rPr>
-          <w:rFonts w:asciiTheme="minorHAnsi" w:eastAsiaTheme="minorHAnsi" w:hAnsiTheme="minorHAnsi" w:cstheme="minorBidi"/>
-          <w:color w:val="auto"/>
-          <w:sz w:val="24"/>
-          <w:szCs w:val="24"/>
-        </w:rPr>
-      </w:sdtEndPr>
+      <w:sdtEndPr/>
       <w:sdtContent>
         <w:p>
           <w:pPr>
@@ -5133,6 +4154,7 @@
             <w:id w:val="111145805"/>
             <w:bibliography/>
           </w:sdtPr>
+          <w:sdtEndPr/>
           <w:sdtContent>
             <w:p>
               <w:pPr>
@@ -5327,6 +4349,11 @@
         <w:docPartUnique/>
       </w:docPartObj>
     </w:sdtPr>
+    <w:sdtEndPr>
+      <w:rPr>
+        <w:rStyle w:val="PageNumber"/>
+      </w:rPr>
+    </w:sdtEndPr>
     <w:sdtContent>
       <w:p>
         <w:pPr>
@@ -5379,6 +4406,11 @@
         <w:docPartUnique/>
       </w:docPartObj>
     </w:sdtPr>
+    <w:sdtEndPr>
+      <w:rPr>
+        <w:rStyle w:val="PageNumber"/>
+      </w:rPr>
+    </w:sdtEndPr>
     <w:sdtContent>
       <w:p>
         <w:pPr>

</xml_diff>